<commit_message>
Criando atributos especiais utilizando o metodo setAttribute, ex: item.setAttribute('data-id',game.id). Pode-se criar quantos atributos forem necessarios.Realizado alteração no arquivo Index.html com os novos atributos.
</commit_message>
<xml_diff>
--- a/arquivos/01Passos_consumo_API.docx
+++ b/arquivos/01Passos_consumo_API.docx
@@ -8523,7 +8523,6 @@
         </w:rPr>
         <w:t> </w:t>
       </w:r>
-      <w:proofErr w:type="spellStart"/>
       <w:r>
         <w:rPr>
           <w:rFonts w:ascii="Consolas" w:eastAsia="Times New Roman" w:hAnsi="Consolas" w:cs="Times New Roman"/>
@@ -8536,7 +8535,6 @@
         </w:rPr>
         <w:t>type</w:t>
       </w:r>
-      <w:proofErr w:type="spellEnd"/>
       <w:r>
         <w:rPr>
           <w:rFonts w:ascii="Consolas" w:eastAsia="Times New Roman" w:hAnsi="Consolas" w:cs="Times New Roman"/>
@@ -8557,7 +8555,6 @@
         </w:rPr>
         <w:t>"</w:t>
       </w:r>
-      <w:proofErr w:type="spellStart"/>
       <w:r>
         <w:rPr>
           <w:rFonts w:ascii="Consolas" w:eastAsia="Times New Roman" w:hAnsi="Consolas" w:cs="Times New Roman"/>
@@ -8568,7 +8565,6 @@
         </w:rPr>
         <w:t>number</w:t>
       </w:r>
-      <w:proofErr w:type="spellEnd"/>
       <w:r>
         <w:rPr>
           <w:rFonts w:ascii="Consolas" w:eastAsia="Times New Roman" w:hAnsi="Consolas" w:cs="Times New Roman"/>
@@ -8589,7 +8585,6 @@
         </w:rPr>
         <w:t> </w:t>
       </w:r>
-      <w:proofErr w:type="spellStart"/>
       <w:r>
         <w:rPr>
           <w:rFonts w:ascii="Consolas" w:eastAsia="Times New Roman" w:hAnsi="Consolas" w:cs="Times New Roman"/>
@@ -8602,7 +8597,6 @@
         </w:rPr>
         <w:t>name</w:t>
       </w:r>
-      <w:proofErr w:type="spellEnd"/>
       <w:r>
         <w:rPr>
           <w:rFonts w:ascii="Consolas" w:eastAsia="Times New Roman" w:hAnsi="Consolas" w:cs="Times New Roman"/>
@@ -8623,7 +8617,6 @@
         </w:rPr>
         <w:t>"</w:t>
       </w:r>
-      <w:proofErr w:type="spellStart"/>
       <w:r>
         <w:rPr>
           <w:rFonts w:ascii="Consolas" w:eastAsia="Times New Roman" w:hAnsi="Consolas" w:cs="Times New Roman"/>
@@ -8634,7 +8627,6 @@
         </w:rPr>
         <w:t>price</w:t>
       </w:r>
-      <w:proofErr w:type="spellEnd"/>
       <w:r>
         <w:rPr>
           <w:rFonts w:ascii="Consolas" w:eastAsia="Times New Roman" w:hAnsi="Consolas" w:cs="Times New Roman"/>
@@ -8687,7 +8679,6 @@
         </w:rPr>
         <w:t>"</w:t>
       </w:r>
-      <w:proofErr w:type="spellStart"/>
       <w:r>
         <w:rPr>
           <w:rFonts w:ascii="Consolas" w:eastAsia="Times New Roman" w:hAnsi="Consolas" w:cs="Times New Roman"/>
@@ -8698,7 +8689,6 @@
         </w:rPr>
         <w:t>price</w:t>
       </w:r>
-      <w:proofErr w:type="spellEnd"/>
       <w:r>
         <w:rPr>
           <w:rFonts w:ascii="Consolas" w:eastAsia="Times New Roman" w:hAnsi="Consolas" w:cs="Times New Roman"/>
@@ -8719,7 +8709,6 @@
         </w:rPr>
         <w:t> </w:t>
       </w:r>
-      <w:proofErr w:type="spellStart"/>
       <w:r>
         <w:rPr>
           <w:rFonts w:ascii="Consolas" w:eastAsia="Times New Roman" w:hAnsi="Consolas" w:cs="Times New Roman"/>
@@ -8732,7 +8721,6 @@
         </w:rPr>
         <w:t>placeholder</w:t>
       </w:r>
-      <w:proofErr w:type="spellEnd"/>
       <w:r>
         <w:rPr>
           <w:rFonts w:ascii="Consolas" w:eastAsia="Times New Roman" w:hAnsi="Consolas" w:cs="Times New Roman"/>
@@ -8783,7 +8771,6 @@
         </w:rPr>
         <w:t>&gt;&lt;</w:t>
       </w:r>
-      <w:proofErr w:type="spellStart"/>
       <w:r>
         <w:rPr>
           <w:rFonts w:ascii="Consolas" w:eastAsia="Times New Roman" w:hAnsi="Consolas" w:cs="Times New Roman"/>
@@ -8794,7 +8781,6 @@
         </w:rPr>
         <w:t>br</w:t>
       </w:r>
-      <w:proofErr w:type="spellEnd"/>
       <w:r>
         <w:rPr>
           <w:rFonts w:ascii="Consolas" w:eastAsia="Times New Roman" w:hAnsi="Consolas" w:cs="Times New Roman"/>
@@ -8997,17 +8983,7 @@
           <w:szCs w:val="21"/>
           <w:lang w:eastAsia="pt-BR"/>
         </w:rPr>
-        <w:t>"</w:t>
-      </w:r>
-      <w:r>
-        <w:rPr>
-          <w:rFonts w:ascii="Consolas" w:eastAsia="Times New Roman" w:hAnsi="Consolas" w:cs="Times New Roman"/>
-          <w:color w:val="E9F284"/>
-          <w:sz w:val="21"/>
-          <w:szCs w:val="21"/>
-          <w:lang w:eastAsia="pt-BR"/>
-        </w:rPr>
-        <w:t xml:space="preserve"> </w:t>
+        <w:t xml:space="preserve">" </w:t>
       </w:r>
       <w:r>
         <w:rPr>
@@ -13101,6 +13077,2038 @@
         </w:rPr>
         <w:t>&gt;</w:t>
       </w:r>
+    </w:p>
+    <w:p>
+      <w:pPr>
+        <w:pStyle w:val="PargrafodaLista"/>
+        <w:numPr>
+          <w:ilvl w:val="0"/>
+          <w:numId w:val="2"/>
+        </w:numPr>
+      </w:pPr>
+    </w:p>
+    <w:p>
+      <w:pPr>
+        <w:pStyle w:val="PargrafodaLista"/>
+        <w:numPr>
+          <w:ilvl w:val="0"/>
+          <w:numId w:val="2"/>
+        </w:numPr>
+      </w:pPr>
+      <w:r>
+        <w:t>ATRIBUTOS PERSONALIZAVEIS</w:t>
+      </w:r>
+    </w:p>
+    <w:p>
+      <w:pPr>
+        <w:pStyle w:val="PargrafodaLista"/>
+        <w:numPr>
+          <w:ilvl w:val="0"/>
+          <w:numId w:val="2"/>
+        </w:numPr>
+      </w:pPr>
+      <w:r>
+        <w:t xml:space="preserve">Podemos atribuir atributos personalizados no </w:t>
+      </w:r>
+      <w:proofErr w:type="spellStart"/>
+      <w:r>
+        <w:t>html</w:t>
+      </w:r>
+      <w:proofErr w:type="spellEnd"/>
+      <w:r>
+        <w:t xml:space="preserve">, basta nomearmos como </w:t>
+      </w:r>
+      <w:proofErr w:type="spellStart"/>
+      <w:r>
+        <w:t>data</w:t>
+      </w:r>
+      <w:proofErr w:type="gramStart"/>
+      <w:r>
+        <w:t>-“</w:t>
+      </w:r>
+      <w:proofErr w:type="gramEnd"/>
+      <w:r>
+        <w:t>atributo</w:t>
+      </w:r>
+      <w:proofErr w:type="spellEnd"/>
+      <w:r>
+        <w:t>”</w:t>
+      </w:r>
+    </w:p>
+    <w:p>
+      <w:pPr>
+        <w:pStyle w:val="PargrafodaLista"/>
+        <w:numPr>
+          <w:ilvl w:val="0"/>
+          <w:numId w:val="2"/>
+        </w:numPr>
+      </w:pPr>
+      <w:r>
+        <w:t xml:space="preserve">No </w:t>
+      </w:r>
+      <w:proofErr w:type="spellStart"/>
+      <w:r>
+        <w:t>forEach</w:t>
+      </w:r>
+      <w:proofErr w:type="spellEnd"/>
+      <w:r>
+        <w:t xml:space="preserve"> de games vamos inserir um novo atributo ao item</w:t>
+      </w:r>
+    </w:p>
+    <w:p>
+      <w:pPr>
+        <w:pStyle w:val="PargrafodaLista"/>
+        <w:numPr>
+          <w:ilvl w:val="0"/>
+          <w:numId w:val="2"/>
+        </w:numPr>
+      </w:pPr>
+      <w:r>
+        <w:t>‘</w:t>
+      </w:r>
+      <w:proofErr w:type="spellStart"/>
+      <w:proofErr w:type="gramStart"/>
+      <w:r>
+        <w:t>item.setAttribute</w:t>
+      </w:r>
+      <w:proofErr w:type="spellEnd"/>
+      <w:proofErr w:type="gramEnd"/>
+    </w:p>
+    <w:p>
+      <w:pPr>
+        <w:pStyle w:val="PargrafodaLista"/>
+        <w:numPr>
+          <w:ilvl w:val="0"/>
+          <w:numId w:val="2"/>
+        </w:numPr>
+      </w:pPr>
+      <w:r>
+        <w:t>Faça a alteração no arquivo index.html conforme abaixo:</w:t>
+      </w:r>
+    </w:p>
+    <w:p>
+      <w:pPr>
+        <w:pStyle w:val="PargrafodaLista"/>
+        <w:numPr>
+          <w:ilvl w:val="0"/>
+          <w:numId w:val="2"/>
+        </w:numPr>
+        <w:shd w:val="clear" w:color="auto" w:fill="282A36"/>
+        <w:spacing w:after="0" w:line="285" w:lineRule="atLeast"/>
+        <w:rPr>
+          <w:rFonts w:ascii="Consolas" w:eastAsia="Times New Roman" w:hAnsi="Consolas" w:cs="Times New Roman"/>
+          <w:color w:val="F8F8F2"/>
+          <w:sz w:val="21"/>
+          <w:szCs w:val="21"/>
+          <w:lang w:eastAsia="pt-BR"/>
+        </w:rPr>
+      </w:pPr>
+      <w:r>
+        <w:rPr>
+          <w:rFonts w:ascii="Consolas" w:eastAsia="Times New Roman" w:hAnsi="Consolas" w:cs="Times New Roman"/>
+          <w:color w:val="6272A4"/>
+          <w:sz w:val="21"/>
+          <w:szCs w:val="21"/>
+          <w:lang w:eastAsia="pt-BR"/>
+        </w:rPr>
+        <w:t>//percorrendo o </w:t>
+      </w:r>
+      <w:proofErr w:type="spellStart"/>
+      <w:r>
+        <w:rPr>
+          <w:rFonts w:ascii="Consolas" w:eastAsia="Times New Roman" w:hAnsi="Consolas" w:cs="Times New Roman"/>
+          <w:color w:val="6272A4"/>
+          <w:sz w:val="21"/>
+          <w:szCs w:val="21"/>
+          <w:lang w:eastAsia="pt-BR"/>
+        </w:rPr>
+        <w:t>array</w:t>
+      </w:r>
+      <w:proofErr w:type="spellEnd"/>
+      <w:r>
+        <w:rPr>
+          <w:rFonts w:ascii="Consolas" w:eastAsia="Times New Roman" w:hAnsi="Consolas" w:cs="Times New Roman"/>
+          <w:color w:val="6272A4"/>
+          <w:sz w:val="21"/>
+          <w:szCs w:val="21"/>
+          <w:lang w:eastAsia="pt-BR"/>
+        </w:rPr>
+        <w:t> dos dados</w:t>
+      </w:r>
+    </w:p>
+    <w:p>
+      <w:pPr>
+        <w:pStyle w:val="PargrafodaLista"/>
+        <w:numPr>
+          <w:ilvl w:val="0"/>
+          <w:numId w:val="2"/>
+        </w:numPr>
+        <w:shd w:val="clear" w:color="auto" w:fill="282A36"/>
+        <w:spacing w:after="0" w:line="285" w:lineRule="atLeast"/>
+        <w:rPr>
+          <w:rFonts w:ascii="Consolas" w:eastAsia="Times New Roman" w:hAnsi="Consolas" w:cs="Times New Roman"/>
+          <w:color w:val="F8F8F2"/>
+          <w:sz w:val="21"/>
+          <w:szCs w:val="21"/>
+          <w:lang w:eastAsia="pt-BR"/>
+        </w:rPr>
+      </w:pPr>
+      <w:r>
+        <w:rPr>
+          <w:rFonts w:ascii="Consolas" w:eastAsia="Times New Roman" w:hAnsi="Consolas" w:cs="Times New Roman"/>
+          <w:color w:val="F8F8F2"/>
+          <w:sz w:val="21"/>
+          <w:szCs w:val="21"/>
+          <w:lang w:eastAsia="pt-BR"/>
+        </w:rPr>
+        <w:t>            </w:t>
+      </w:r>
+      <w:proofErr w:type="spellStart"/>
+      <w:proofErr w:type="gramStart"/>
+      <w:r>
+        <w:rPr>
+          <w:rFonts w:ascii="Consolas" w:eastAsia="Times New Roman" w:hAnsi="Consolas" w:cs="Times New Roman"/>
+          <w:color w:val="F8F8F2"/>
+          <w:sz w:val="21"/>
+          <w:szCs w:val="21"/>
+          <w:lang w:eastAsia="pt-BR"/>
+        </w:rPr>
+        <w:t>games.</w:t>
+      </w:r>
+      <w:r>
+        <w:rPr>
+          <w:rFonts w:ascii="Consolas" w:eastAsia="Times New Roman" w:hAnsi="Consolas" w:cs="Times New Roman"/>
+          <w:color w:val="50FA7B"/>
+          <w:sz w:val="21"/>
+          <w:szCs w:val="21"/>
+          <w:lang w:eastAsia="pt-BR"/>
+        </w:rPr>
+        <w:t>forEach</w:t>
+      </w:r>
+      <w:proofErr w:type="spellEnd"/>
+      <w:proofErr w:type="gramEnd"/>
+      <w:r>
+        <w:rPr>
+          <w:rFonts w:ascii="Consolas" w:eastAsia="Times New Roman" w:hAnsi="Consolas" w:cs="Times New Roman"/>
+          <w:color w:val="F8F8F2"/>
+          <w:sz w:val="21"/>
+          <w:szCs w:val="21"/>
+          <w:lang w:eastAsia="pt-BR"/>
+        </w:rPr>
+        <w:t>(</w:t>
+      </w:r>
+      <w:r>
+        <w:rPr>
+          <w:rFonts w:ascii="Consolas" w:eastAsia="Times New Roman" w:hAnsi="Consolas" w:cs="Times New Roman"/>
+          <w:i/>
+          <w:iCs/>
+          <w:color w:val="FFB86C"/>
+          <w:sz w:val="21"/>
+          <w:szCs w:val="21"/>
+          <w:lang w:eastAsia="pt-BR"/>
+        </w:rPr>
+        <w:t>game</w:t>
+      </w:r>
+      <w:r>
+        <w:rPr>
+          <w:rFonts w:ascii="Consolas" w:eastAsia="Times New Roman" w:hAnsi="Consolas" w:cs="Times New Roman"/>
+          <w:color w:val="F8F8F2"/>
+          <w:sz w:val="21"/>
+          <w:szCs w:val="21"/>
+          <w:lang w:eastAsia="pt-BR"/>
+        </w:rPr>
+        <w:t> </w:t>
+      </w:r>
+      <w:r>
+        <w:rPr>
+          <w:rFonts w:ascii="Consolas" w:eastAsia="Times New Roman" w:hAnsi="Consolas" w:cs="Times New Roman"/>
+          <w:color w:val="FF79C6"/>
+          <w:sz w:val="21"/>
+          <w:szCs w:val="21"/>
+          <w:lang w:eastAsia="pt-BR"/>
+        </w:rPr>
+        <w:t>=&gt;</w:t>
+      </w:r>
+      <w:r>
+        <w:rPr>
+          <w:rFonts w:ascii="Consolas" w:eastAsia="Times New Roman" w:hAnsi="Consolas" w:cs="Times New Roman"/>
+          <w:color w:val="F8F8F2"/>
+          <w:sz w:val="21"/>
+          <w:szCs w:val="21"/>
+          <w:lang w:eastAsia="pt-BR"/>
+        </w:rPr>
+        <w:t> {</w:t>
+      </w:r>
+    </w:p>
+    <w:p>
+      <w:pPr>
+        <w:pStyle w:val="PargrafodaLista"/>
+        <w:numPr>
+          <w:ilvl w:val="0"/>
+          <w:numId w:val="2"/>
+        </w:numPr>
+        <w:shd w:val="clear" w:color="auto" w:fill="282A36"/>
+        <w:spacing w:after="0" w:line="285" w:lineRule="atLeast"/>
+        <w:rPr>
+          <w:rFonts w:ascii="Consolas" w:eastAsia="Times New Roman" w:hAnsi="Consolas" w:cs="Times New Roman"/>
+          <w:color w:val="F8F8F2"/>
+          <w:sz w:val="21"/>
+          <w:szCs w:val="21"/>
+          <w:lang w:eastAsia="pt-BR"/>
+        </w:rPr>
+      </w:pPr>
+    </w:p>
+    <w:p>
+      <w:pPr>
+        <w:pStyle w:val="PargrafodaLista"/>
+        <w:numPr>
+          <w:ilvl w:val="0"/>
+          <w:numId w:val="2"/>
+        </w:numPr>
+        <w:shd w:val="clear" w:color="auto" w:fill="282A36"/>
+        <w:spacing w:after="0" w:line="285" w:lineRule="atLeast"/>
+        <w:rPr>
+          <w:rFonts w:ascii="Consolas" w:eastAsia="Times New Roman" w:hAnsi="Consolas" w:cs="Times New Roman"/>
+          <w:color w:val="F8F8F2"/>
+          <w:sz w:val="21"/>
+          <w:szCs w:val="21"/>
+          <w:lang w:eastAsia="pt-BR"/>
+        </w:rPr>
+      </w:pPr>
+      <w:r>
+        <w:rPr>
+          <w:rFonts w:ascii="Consolas" w:eastAsia="Times New Roman" w:hAnsi="Consolas" w:cs="Times New Roman"/>
+          <w:color w:val="F8F8F2"/>
+          <w:sz w:val="21"/>
+          <w:szCs w:val="21"/>
+          <w:lang w:eastAsia="pt-BR"/>
+        </w:rPr>
+        <w:t>                </w:t>
+      </w:r>
+      <w:r>
+        <w:rPr>
+          <w:rFonts w:ascii="Consolas" w:eastAsia="Times New Roman" w:hAnsi="Consolas" w:cs="Times New Roman"/>
+          <w:color w:val="6272A4"/>
+          <w:sz w:val="21"/>
+          <w:szCs w:val="21"/>
+          <w:lang w:eastAsia="pt-BR"/>
+        </w:rPr>
+        <w:t>//console.log(game);</w:t>
+      </w:r>
+    </w:p>
+    <w:p>
+      <w:pPr>
+        <w:pStyle w:val="PargrafodaLista"/>
+        <w:numPr>
+          <w:ilvl w:val="0"/>
+          <w:numId w:val="2"/>
+        </w:numPr>
+        <w:shd w:val="clear" w:color="auto" w:fill="282A36"/>
+        <w:spacing w:after="0" w:line="285" w:lineRule="atLeast"/>
+        <w:rPr>
+          <w:rFonts w:ascii="Consolas" w:eastAsia="Times New Roman" w:hAnsi="Consolas" w:cs="Times New Roman"/>
+          <w:color w:val="F8F8F2"/>
+          <w:sz w:val="21"/>
+          <w:szCs w:val="21"/>
+          <w:lang w:eastAsia="pt-BR"/>
+        </w:rPr>
+      </w:pPr>
+      <w:r>
+        <w:rPr>
+          <w:rFonts w:ascii="Consolas" w:eastAsia="Times New Roman" w:hAnsi="Consolas" w:cs="Times New Roman"/>
+          <w:color w:val="F8F8F2"/>
+          <w:sz w:val="21"/>
+          <w:szCs w:val="21"/>
+          <w:lang w:eastAsia="pt-BR"/>
+        </w:rPr>
+        <w:t>                </w:t>
+      </w:r>
+      <w:r>
+        <w:rPr>
+          <w:rFonts w:ascii="Consolas" w:eastAsia="Times New Roman" w:hAnsi="Consolas" w:cs="Times New Roman"/>
+          <w:color w:val="6272A4"/>
+          <w:sz w:val="21"/>
+          <w:szCs w:val="21"/>
+          <w:lang w:eastAsia="pt-BR"/>
+        </w:rPr>
+        <w:t>//criando um item de uma lista</w:t>
+      </w:r>
+    </w:p>
+    <w:p>
+      <w:pPr>
+        <w:pStyle w:val="PargrafodaLista"/>
+        <w:numPr>
+          <w:ilvl w:val="0"/>
+          <w:numId w:val="2"/>
+        </w:numPr>
+        <w:shd w:val="clear" w:color="auto" w:fill="282A36"/>
+        <w:spacing w:after="0" w:line="285" w:lineRule="atLeast"/>
+        <w:rPr>
+          <w:rFonts w:ascii="Consolas" w:eastAsia="Times New Roman" w:hAnsi="Consolas" w:cs="Times New Roman"/>
+          <w:color w:val="F8F8F2"/>
+          <w:sz w:val="21"/>
+          <w:szCs w:val="21"/>
+          <w:lang w:eastAsia="pt-BR"/>
+        </w:rPr>
+      </w:pPr>
+      <w:r>
+        <w:rPr>
+          <w:rFonts w:ascii="Consolas" w:eastAsia="Times New Roman" w:hAnsi="Consolas" w:cs="Times New Roman"/>
+          <w:color w:val="F8F8F2"/>
+          <w:sz w:val="21"/>
+          <w:szCs w:val="21"/>
+          <w:lang w:eastAsia="pt-BR"/>
+        </w:rPr>
+        <w:t>                </w:t>
+      </w:r>
+      <w:r>
+        <w:rPr>
+          <w:rFonts w:ascii="Consolas" w:eastAsia="Times New Roman" w:hAnsi="Consolas" w:cs="Times New Roman"/>
+          <w:color w:val="FF79C6"/>
+          <w:sz w:val="21"/>
+          <w:szCs w:val="21"/>
+          <w:lang w:eastAsia="pt-BR"/>
+        </w:rPr>
+        <w:t>var</w:t>
+      </w:r>
+      <w:r>
+        <w:rPr>
+          <w:rFonts w:ascii="Consolas" w:eastAsia="Times New Roman" w:hAnsi="Consolas" w:cs="Times New Roman"/>
+          <w:color w:val="F8F8F2"/>
+          <w:sz w:val="21"/>
+          <w:szCs w:val="21"/>
+          <w:lang w:eastAsia="pt-BR"/>
+        </w:rPr>
+        <w:t> item </w:t>
+      </w:r>
+      <w:r>
+        <w:rPr>
+          <w:rFonts w:ascii="Consolas" w:eastAsia="Times New Roman" w:hAnsi="Consolas" w:cs="Times New Roman"/>
+          <w:color w:val="FF79C6"/>
+          <w:sz w:val="21"/>
+          <w:szCs w:val="21"/>
+          <w:lang w:eastAsia="pt-BR"/>
+        </w:rPr>
+        <w:t>=</w:t>
+      </w:r>
+      <w:r>
+        <w:rPr>
+          <w:rFonts w:ascii="Consolas" w:eastAsia="Times New Roman" w:hAnsi="Consolas" w:cs="Times New Roman"/>
+          <w:color w:val="F8F8F2"/>
+          <w:sz w:val="21"/>
+          <w:szCs w:val="21"/>
+          <w:lang w:eastAsia="pt-BR"/>
+        </w:rPr>
+        <w:t> </w:t>
+      </w:r>
+      <w:proofErr w:type="spellStart"/>
+      <w:proofErr w:type="gramStart"/>
+      <w:r>
+        <w:rPr>
+          <w:rFonts w:ascii="Consolas" w:eastAsia="Times New Roman" w:hAnsi="Consolas" w:cs="Times New Roman"/>
+          <w:color w:val="F8F8F2"/>
+          <w:sz w:val="21"/>
+          <w:szCs w:val="21"/>
+          <w:lang w:eastAsia="pt-BR"/>
+        </w:rPr>
+        <w:t>document.</w:t>
+      </w:r>
+      <w:r>
+        <w:rPr>
+          <w:rFonts w:ascii="Consolas" w:eastAsia="Times New Roman" w:hAnsi="Consolas" w:cs="Times New Roman"/>
+          <w:color w:val="50FA7B"/>
+          <w:sz w:val="21"/>
+          <w:szCs w:val="21"/>
+          <w:lang w:eastAsia="pt-BR"/>
+        </w:rPr>
+        <w:t>createElement</w:t>
+      </w:r>
+      <w:proofErr w:type="spellEnd"/>
+      <w:proofErr w:type="gramEnd"/>
+      <w:r>
+        <w:rPr>
+          <w:rFonts w:ascii="Consolas" w:eastAsia="Times New Roman" w:hAnsi="Consolas" w:cs="Times New Roman"/>
+          <w:color w:val="F8F8F2"/>
+          <w:sz w:val="21"/>
+          <w:szCs w:val="21"/>
+          <w:lang w:eastAsia="pt-BR"/>
+        </w:rPr>
+        <w:t>(</w:t>
+      </w:r>
+      <w:r>
+        <w:rPr>
+          <w:rFonts w:ascii="Consolas" w:eastAsia="Times New Roman" w:hAnsi="Consolas" w:cs="Times New Roman"/>
+          <w:color w:val="E9F284"/>
+          <w:sz w:val="21"/>
+          <w:szCs w:val="21"/>
+          <w:lang w:eastAsia="pt-BR"/>
+        </w:rPr>
+        <w:t>'</w:t>
+      </w:r>
+      <w:r>
+        <w:rPr>
+          <w:rFonts w:ascii="Consolas" w:eastAsia="Times New Roman" w:hAnsi="Consolas" w:cs="Times New Roman"/>
+          <w:color w:val="F1FA8C"/>
+          <w:sz w:val="21"/>
+          <w:szCs w:val="21"/>
+          <w:lang w:eastAsia="pt-BR"/>
+        </w:rPr>
+        <w:t>li</w:t>
+      </w:r>
+      <w:r>
+        <w:rPr>
+          <w:rFonts w:ascii="Consolas" w:eastAsia="Times New Roman" w:hAnsi="Consolas" w:cs="Times New Roman"/>
+          <w:color w:val="E9F284"/>
+          <w:sz w:val="21"/>
+          <w:szCs w:val="21"/>
+          <w:lang w:eastAsia="pt-BR"/>
+        </w:rPr>
+        <w:t>'</w:t>
+      </w:r>
+      <w:r>
+        <w:rPr>
+          <w:rFonts w:ascii="Consolas" w:eastAsia="Times New Roman" w:hAnsi="Consolas" w:cs="Times New Roman"/>
+          <w:color w:val="F8F8F2"/>
+          <w:sz w:val="21"/>
+          <w:szCs w:val="21"/>
+          <w:lang w:eastAsia="pt-BR"/>
+        </w:rPr>
+        <w:t>);</w:t>
+      </w:r>
+    </w:p>
+    <w:p>
+      <w:pPr>
+        <w:pStyle w:val="PargrafodaLista"/>
+        <w:numPr>
+          <w:ilvl w:val="0"/>
+          <w:numId w:val="2"/>
+        </w:numPr>
+        <w:shd w:val="clear" w:color="auto" w:fill="282A36"/>
+        <w:spacing w:after="0" w:line="285" w:lineRule="atLeast"/>
+        <w:rPr>
+          <w:rFonts w:ascii="Consolas" w:eastAsia="Times New Roman" w:hAnsi="Consolas" w:cs="Times New Roman"/>
+          <w:color w:val="F8F8F2"/>
+          <w:sz w:val="21"/>
+          <w:szCs w:val="21"/>
+          <w:lang w:eastAsia="pt-BR"/>
+        </w:rPr>
+      </w:pPr>
+      <w:r>
+        <w:rPr>
+          <w:rFonts w:ascii="Consolas" w:eastAsia="Times New Roman" w:hAnsi="Consolas" w:cs="Times New Roman"/>
+          <w:color w:val="F8F8F2"/>
+          <w:sz w:val="21"/>
+          <w:szCs w:val="21"/>
+          <w:lang w:eastAsia="pt-BR"/>
+        </w:rPr>
+        <w:t>                </w:t>
+      </w:r>
+    </w:p>
+    <w:p>
+      <w:pPr>
+        <w:pStyle w:val="PargrafodaLista"/>
+        <w:numPr>
+          <w:ilvl w:val="0"/>
+          <w:numId w:val="2"/>
+        </w:numPr>
+        <w:shd w:val="clear" w:color="auto" w:fill="282A36"/>
+        <w:spacing w:after="0" w:line="285" w:lineRule="atLeast"/>
+        <w:rPr>
+          <w:rFonts w:ascii="Consolas" w:eastAsia="Times New Roman" w:hAnsi="Consolas" w:cs="Times New Roman"/>
+          <w:color w:val="F8F8F2"/>
+          <w:sz w:val="21"/>
+          <w:szCs w:val="21"/>
+          <w:lang w:eastAsia="pt-BR"/>
+        </w:rPr>
+      </w:pPr>
+      <w:r>
+        <w:rPr>
+          <w:rFonts w:ascii="Consolas" w:eastAsia="Times New Roman" w:hAnsi="Consolas" w:cs="Times New Roman"/>
+          <w:color w:val="F8F8F2"/>
+          <w:sz w:val="21"/>
+          <w:szCs w:val="21"/>
+          <w:lang w:eastAsia="pt-BR"/>
+        </w:rPr>
+        <w:t>                </w:t>
+      </w:r>
+      <w:r>
+        <w:rPr>
+          <w:rFonts w:ascii="Consolas" w:eastAsia="Times New Roman" w:hAnsi="Consolas" w:cs="Times New Roman"/>
+          <w:color w:val="6272A4"/>
+          <w:sz w:val="21"/>
+          <w:szCs w:val="21"/>
+          <w:lang w:eastAsia="pt-BR"/>
+        </w:rPr>
+        <w:t>//</w:t>
+      </w:r>
+      <w:proofErr w:type="spellStart"/>
+      <w:r>
+        <w:rPr>
+          <w:rFonts w:ascii="Consolas" w:eastAsia="Times New Roman" w:hAnsi="Consolas" w:cs="Times New Roman"/>
+          <w:color w:val="6272A4"/>
+          <w:sz w:val="21"/>
+          <w:szCs w:val="21"/>
+          <w:lang w:eastAsia="pt-BR"/>
+        </w:rPr>
+        <w:t>setando</w:t>
+      </w:r>
+      <w:proofErr w:type="spellEnd"/>
+      <w:r>
+        <w:rPr>
+          <w:rFonts w:ascii="Consolas" w:eastAsia="Times New Roman" w:hAnsi="Consolas" w:cs="Times New Roman"/>
+          <w:color w:val="6272A4"/>
+          <w:sz w:val="21"/>
+          <w:szCs w:val="21"/>
+          <w:lang w:eastAsia="pt-BR"/>
+        </w:rPr>
+        <w:t> o atributo </w:t>
+      </w:r>
+      <w:proofErr w:type="spellStart"/>
+      <w:r>
+        <w:rPr>
+          <w:rFonts w:ascii="Consolas" w:eastAsia="Times New Roman" w:hAnsi="Consolas" w:cs="Times New Roman"/>
+          <w:color w:val="6272A4"/>
+          <w:sz w:val="21"/>
+          <w:szCs w:val="21"/>
+          <w:lang w:eastAsia="pt-BR"/>
+        </w:rPr>
+        <w:t>data-id</w:t>
+      </w:r>
+      <w:proofErr w:type="spellEnd"/>
+      <w:r>
+        <w:rPr>
+          <w:rFonts w:ascii="Consolas" w:eastAsia="Times New Roman" w:hAnsi="Consolas" w:cs="Times New Roman"/>
+          <w:color w:val="6272A4"/>
+          <w:sz w:val="21"/>
+          <w:szCs w:val="21"/>
+          <w:lang w:eastAsia="pt-BR"/>
+        </w:rPr>
+        <w:t> ao item</w:t>
+      </w:r>
+    </w:p>
+    <w:p>
+      <w:pPr>
+        <w:pStyle w:val="PargrafodaLista"/>
+        <w:numPr>
+          <w:ilvl w:val="0"/>
+          <w:numId w:val="2"/>
+        </w:numPr>
+        <w:shd w:val="clear" w:color="auto" w:fill="282A36"/>
+        <w:spacing w:after="0" w:line="285" w:lineRule="atLeast"/>
+        <w:rPr>
+          <w:rFonts w:ascii="Consolas" w:eastAsia="Times New Roman" w:hAnsi="Consolas" w:cs="Times New Roman"/>
+          <w:color w:val="F8F8F2"/>
+          <w:sz w:val="21"/>
+          <w:szCs w:val="21"/>
+          <w:lang w:eastAsia="pt-BR"/>
+        </w:rPr>
+      </w:pPr>
+      <w:r>
+        <w:rPr>
+          <w:rFonts w:ascii="Consolas" w:eastAsia="Times New Roman" w:hAnsi="Consolas" w:cs="Times New Roman"/>
+          <w:color w:val="F8F8F2"/>
+          <w:sz w:val="21"/>
+          <w:szCs w:val="21"/>
+          <w:lang w:eastAsia="pt-BR"/>
+        </w:rPr>
+        <w:t>                </w:t>
+      </w:r>
+      <w:proofErr w:type="spellStart"/>
+      <w:proofErr w:type="gramStart"/>
+      <w:r>
+        <w:rPr>
+          <w:rFonts w:ascii="Consolas" w:eastAsia="Times New Roman" w:hAnsi="Consolas" w:cs="Times New Roman"/>
+          <w:color w:val="F8F8F2"/>
+          <w:sz w:val="21"/>
+          <w:szCs w:val="21"/>
+          <w:lang w:eastAsia="pt-BR"/>
+        </w:rPr>
+        <w:t>item.</w:t>
+      </w:r>
+      <w:r>
+        <w:rPr>
+          <w:rFonts w:ascii="Consolas" w:eastAsia="Times New Roman" w:hAnsi="Consolas" w:cs="Times New Roman"/>
+          <w:color w:val="50FA7B"/>
+          <w:sz w:val="21"/>
+          <w:szCs w:val="21"/>
+          <w:lang w:eastAsia="pt-BR"/>
+        </w:rPr>
+        <w:t>setAttribute</w:t>
+      </w:r>
+      <w:proofErr w:type="spellEnd"/>
+      <w:proofErr w:type="gramEnd"/>
+      <w:r>
+        <w:rPr>
+          <w:rFonts w:ascii="Consolas" w:eastAsia="Times New Roman" w:hAnsi="Consolas" w:cs="Times New Roman"/>
+          <w:color w:val="F8F8F2"/>
+          <w:sz w:val="21"/>
+          <w:szCs w:val="21"/>
+          <w:lang w:eastAsia="pt-BR"/>
+        </w:rPr>
+        <w:t>(</w:t>
+      </w:r>
+      <w:r>
+        <w:rPr>
+          <w:rFonts w:ascii="Consolas" w:eastAsia="Times New Roman" w:hAnsi="Consolas" w:cs="Times New Roman"/>
+          <w:color w:val="E9F284"/>
+          <w:sz w:val="21"/>
+          <w:szCs w:val="21"/>
+          <w:lang w:eastAsia="pt-BR"/>
+        </w:rPr>
+        <w:t>"</w:t>
+      </w:r>
+      <w:r>
+        <w:rPr>
+          <w:rFonts w:ascii="Consolas" w:eastAsia="Times New Roman" w:hAnsi="Consolas" w:cs="Times New Roman"/>
+          <w:color w:val="F1FA8C"/>
+          <w:sz w:val="21"/>
+          <w:szCs w:val="21"/>
+          <w:lang w:eastAsia="pt-BR"/>
+        </w:rPr>
+        <w:t>data-</w:t>
+      </w:r>
+      <w:proofErr w:type="spellStart"/>
+      <w:r>
+        <w:rPr>
+          <w:rFonts w:ascii="Consolas" w:eastAsia="Times New Roman" w:hAnsi="Consolas" w:cs="Times New Roman"/>
+          <w:color w:val="F1FA8C"/>
+          <w:sz w:val="21"/>
+          <w:szCs w:val="21"/>
+          <w:lang w:eastAsia="pt-BR"/>
+        </w:rPr>
+        <w:t>id</w:t>
+      </w:r>
+      <w:r>
+        <w:rPr>
+          <w:rFonts w:ascii="Consolas" w:eastAsia="Times New Roman" w:hAnsi="Consolas" w:cs="Times New Roman"/>
+          <w:color w:val="E9F284"/>
+          <w:sz w:val="21"/>
+          <w:szCs w:val="21"/>
+          <w:lang w:eastAsia="pt-BR"/>
+        </w:rPr>
+        <w:t>"</w:t>
+      </w:r>
+      <w:r>
+        <w:rPr>
+          <w:rFonts w:ascii="Consolas" w:eastAsia="Times New Roman" w:hAnsi="Consolas" w:cs="Times New Roman"/>
+          <w:color w:val="F8F8F2"/>
+          <w:sz w:val="21"/>
+          <w:szCs w:val="21"/>
+          <w:lang w:eastAsia="pt-BR"/>
+        </w:rPr>
+        <w:t>,</w:t>
+      </w:r>
+      <w:r>
+        <w:rPr>
+          <w:rFonts w:ascii="Consolas" w:eastAsia="Times New Roman" w:hAnsi="Consolas" w:cs="Times New Roman"/>
+          <w:i/>
+          <w:iCs/>
+          <w:color w:val="FFB86C"/>
+          <w:sz w:val="21"/>
+          <w:szCs w:val="21"/>
+          <w:lang w:eastAsia="pt-BR"/>
+        </w:rPr>
+        <w:t>game</w:t>
+      </w:r>
+      <w:r>
+        <w:rPr>
+          <w:rFonts w:ascii="Consolas" w:eastAsia="Times New Roman" w:hAnsi="Consolas" w:cs="Times New Roman"/>
+          <w:color w:val="F8F8F2"/>
+          <w:sz w:val="21"/>
+          <w:szCs w:val="21"/>
+          <w:lang w:eastAsia="pt-BR"/>
+        </w:rPr>
+        <w:t>.id</w:t>
+      </w:r>
+      <w:proofErr w:type="spellEnd"/>
+      <w:r>
+        <w:rPr>
+          <w:rFonts w:ascii="Consolas" w:eastAsia="Times New Roman" w:hAnsi="Consolas" w:cs="Times New Roman"/>
+          <w:color w:val="F8F8F2"/>
+          <w:sz w:val="21"/>
+          <w:szCs w:val="21"/>
+          <w:lang w:eastAsia="pt-BR"/>
+        </w:rPr>
+        <w:t>);</w:t>
+      </w:r>
+    </w:p>
+    <w:p>
+      <w:pPr>
+        <w:pStyle w:val="PargrafodaLista"/>
+        <w:numPr>
+          <w:ilvl w:val="0"/>
+          <w:numId w:val="2"/>
+        </w:numPr>
+        <w:shd w:val="clear" w:color="auto" w:fill="282A36"/>
+        <w:spacing w:after="0" w:line="285" w:lineRule="atLeast"/>
+        <w:rPr>
+          <w:rFonts w:ascii="Consolas" w:eastAsia="Times New Roman" w:hAnsi="Consolas" w:cs="Times New Roman"/>
+          <w:color w:val="F8F8F2"/>
+          <w:sz w:val="21"/>
+          <w:szCs w:val="21"/>
+          <w:lang w:eastAsia="pt-BR"/>
+        </w:rPr>
+      </w:pPr>
+    </w:p>
+    <w:p>
+      <w:pPr>
+        <w:pStyle w:val="PargrafodaLista"/>
+        <w:numPr>
+          <w:ilvl w:val="0"/>
+          <w:numId w:val="2"/>
+        </w:numPr>
+        <w:shd w:val="clear" w:color="auto" w:fill="282A36"/>
+        <w:spacing w:after="0" w:line="285" w:lineRule="atLeast"/>
+        <w:rPr>
+          <w:rFonts w:ascii="Consolas" w:eastAsia="Times New Roman" w:hAnsi="Consolas" w:cs="Times New Roman"/>
+          <w:color w:val="F8F8F2"/>
+          <w:sz w:val="21"/>
+          <w:szCs w:val="21"/>
+          <w:lang w:eastAsia="pt-BR"/>
+        </w:rPr>
+      </w:pPr>
+      <w:r>
+        <w:rPr>
+          <w:rFonts w:ascii="Consolas" w:eastAsia="Times New Roman" w:hAnsi="Consolas" w:cs="Times New Roman"/>
+          <w:color w:val="F8F8F2"/>
+          <w:sz w:val="21"/>
+          <w:szCs w:val="21"/>
+          <w:lang w:eastAsia="pt-BR"/>
+        </w:rPr>
+        <w:t>                </w:t>
+      </w:r>
+      <w:r>
+        <w:rPr>
+          <w:rFonts w:ascii="Consolas" w:eastAsia="Times New Roman" w:hAnsi="Consolas" w:cs="Times New Roman"/>
+          <w:color w:val="6272A4"/>
+          <w:sz w:val="21"/>
+          <w:szCs w:val="21"/>
+          <w:lang w:eastAsia="pt-BR"/>
+        </w:rPr>
+        <w:t>//</w:t>
+      </w:r>
+      <w:proofErr w:type="spellStart"/>
+      <w:r>
+        <w:rPr>
+          <w:rFonts w:ascii="Consolas" w:eastAsia="Times New Roman" w:hAnsi="Consolas" w:cs="Times New Roman"/>
+          <w:color w:val="6272A4"/>
+          <w:sz w:val="21"/>
+          <w:szCs w:val="21"/>
+          <w:lang w:eastAsia="pt-BR"/>
+        </w:rPr>
+        <w:t>setando</w:t>
+      </w:r>
+      <w:proofErr w:type="spellEnd"/>
+      <w:r>
+        <w:rPr>
+          <w:rFonts w:ascii="Consolas" w:eastAsia="Times New Roman" w:hAnsi="Consolas" w:cs="Times New Roman"/>
+          <w:color w:val="6272A4"/>
+          <w:sz w:val="21"/>
+          <w:szCs w:val="21"/>
+          <w:lang w:eastAsia="pt-BR"/>
+        </w:rPr>
+        <w:t> o atributo data-</w:t>
+      </w:r>
+      <w:proofErr w:type="spellStart"/>
+      <w:r>
+        <w:rPr>
+          <w:rFonts w:ascii="Consolas" w:eastAsia="Times New Roman" w:hAnsi="Consolas" w:cs="Times New Roman"/>
+          <w:color w:val="6272A4"/>
+          <w:sz w:val="21"/>
+          <w:szCs w:val="21"/>
+          <w:lang w:eastAsia="pt-BR"/>
+        </w:rPr>
+        <w:t>title</w:t>
+      </w:r>
+      <w:proofErr w:type="spellEnd"/>
+      <w:r>
+        <w:rPr>
+          <w:rFonts w:ascii="Consolas" w:eastAsia="Times New Roman" w:hAnsi="Consolas" w:cs="Times New Roman"/>
+          <w:color w:val="6272A4"/>
+          <w:sz w:val="21"/>
+          <w:szCs w:val="21"/>
+          <w:lang w:eastAsia="pt-BR"/>
+        </w:rPr>
+        <w:t> ao item</w:t>
+      </w:r>
+    </w:p>
+    <w:p>
+      <w:pPr>
+        <w:pStyle w:val="PargrafodaLista"/>
+        <w:numPr>
+          <w:ilvl w:val="0"/>
+          <w:numId w:val="2"/>
+        </w:numPr>
+        <w:shd w:val="clear" w:color="auto" w:fill="282A36"/>
+        <w:spacing w:after="0" w:line="285" w:lineRule="atLeast"/>
+        <w:rPr>
+          <w:rFonts w:ascii="Consolas" w:eastAsia="Times New Roman" w:hAnsi="Consolas" w:cs="Times New Roman"/>
+          <w:color w:val="F8F8F2"/>
+          <w:sz w:val="21"/>
+          <w:szCs w:val="21"/>
+          <w:lang w:eastAsia="pt-BR"/>
+        </w:rPr>
+      </w:pPr>
+      <w:r>
+        <w:rPr>
+          <w:rFonts w:ascii="Consolas" w:eastAsia="Times New Roman" w:hAnsi="Consolas" w:cs="Times New Roman"/>
+          <w:color w:val="F8F8F2"/>
+          <w:sz w:val="21"/>
+          <w:szCs w:val="21"/>
+          <w:lang w:eastAsia="pt-BR"/>
+        </w:rPr>
+        <w:t>                </w:t>
+      </w:r>
+      <w:proofErr w:type="spellStart"/>
+      <w:proofErr w:type="gramStart"/>
+      <w:r>
+        <w:rPr>
+          <w:rFonts w:ascii="Consolas" w:eastAsia="Times New Roman" w:hAnsi="Consolas" w:cs="Times New Roman"/>
+          <w:color w:val="F8F8F2"/>
+          <w:sz w:val="21"/>
+          <w:szCs w:val="21"/>
+          <w:lang w:eastAsia="pt-BR"/>
+        </w:rPr>
+        <w:t>item.</w:t>
+      </w:r>
+      <w:r>
+        <w:rPr>
+          <w:rFonts w:ascii="Consolas" w:eastAsia="Times New Roman" w:hAnsi="Consolas" w:cs="Times New Roman"/>
+          <w:color w:val="50FA7B"/>
+          <w:sz w:val="21"/>
+          <w:szCs w:val="21"/>
+          <w:lang w:eastAsia="pt-BR"/>
+        </w:rPr>
+        <w:t>setAttribute</w:t>
+      </w:r>
+      <w:proofErr w:type="spellEnd"/>
+      <w:proofErr w:type="gramEnd"/>
+      <w:r>
+        <w:rPr>
+          <w:rFonts w:ascii="Consolas" w:eastAsia="Times New Roman" w:hAnsi="Consolas" w:cs="Times New Roman"/>
+          <w:color w:val="F8F8F2"/>
+          <w:sz w:val="21"/>
+          <w:szCs w:val="21"/>
+          <w:lang w:eastAsia="pt-BR"/>
+        </w:rPr>
+        <w:t>(</w:t>
+      </w:r>
+      <w:r>
+        <w:rPr>
+          <w:rFonts w:ascii="Consolas" w:eastAsia="Times New Roman" w:hAnsi="Consolas" w:cs="Times New Roman"/>
+          <w:color w:val="E9F284"/>
+          <w:sz w:val="21"/>
+          <w:szCs w:val="21"/>
+          <w:lang w:eastAsia="pt-BR"/>
+        </w:rPr>
+        <w:t>'</w:t>
+      </w:r>
+      <w:r>
+        <w:rPr>
+          <w:rFonts w:ascii="Consolas" w:eastAsia="Times New Roman" w:hAnsi="Consolas" w:cs="Times New Roman"/>
+          <w:color w:val="F1FA8C"/>
+          <w:sz w:val="21"/>
+          <w:szCs w:val="21"/>
+          <w:lang w:eastAsia="pt-BR"/>
+        </w:rPr>
+        <w:t>data-</w:t>
+      </w:r>
+      <w:proofErr w:type="spellStart"/>
+      <w:r>
+        <w:rPr>
+          <w:rFonts w:ascii="Consolas" w:eastAsia="Times New Roman" w:hAnsi="Consolas" w:cs="Times New Roman"/>
+          <w:color w:val="F1FA8C"/>
+          <w:sz w:val="21"/>
+          <w:szCs w:val="21"/>
+          <w:lang w:eastAsia="pt-BR"/>
+        </w:rPr>
+        <w:t>title</w:t>
+      </w:r>
+      <w:proofErr w:type="spellEnd"/>
+      <w:r>
+        <w:rPr>
+          <w:rFonts w:ascii="Consolas" w:eastAsia="Times New Roman" w:hAnsi="Consolas" w:cs="Times New Roman"/>
+          <w:color w:val="E9F284"/>
+          <w:sz w:val="21"/>
+          <w:szCs w:val="21"/>
+          <w:lang w:eastAsia="pt-BR"/>
+        </w:rPr>
+        <w:t>'</w:t>
+      </w:r>
+      <w:r>
+        <w:rPr>
+          <w:rFonts w:ascii="Consolas" w:eastAsia="Times New Roman" w:hAnsi="Consolas" w:cs="Times New Roman"/>
+          <w:color w:val="F8F8F2"/>
+          <w:sz w:val="21"/>
+          <w:szCs w:val="21"/>
+          <w:lang w:eastAsia="pt-BR"/>
+        </w:rPr>
+        <w:t>,</w:t>
+      </w:r>
+      <w:proofErr w:type="spellStart"/>
+      <w:r>
+        <w:rPr>
+          <w:rFonts w:ascii="Consolas" w:eastAsia="Times New Roman" w:hAnsi="Consolas" w:cs="Times New Roman"/>
+          <w:i/>
+          <w:iCs/>
+          <w:color w:val="FFB86C"/>
+          <w:sz w:val="21"/>
+          <w:szCs w:val="21"/>
+          <w:lang w:eastAsia="pt-BR"/>
+        </w:rPr>
+        <w:t>game</w:t>
+      </w:r>
+      <w:r>
+        <w:rPr>
+          <w:rFonts w:ascii="Consolas" w:eastAsia="Times New Roman" w:hAnsi="Consolas" w:cs="Times New Roman"/>
+          <w:color w:val="F8F8F2"/>
+          <w:sz w:val="21"/>
+          <w:szCs w:val="21"/>
+          <w:lang w:eastAsia="pt-BR"/>
+        </w:rPr>
+        <w:t>.title</w:t>
+      </w:r>
+      <w:proofErr w:type="spellEnd"/>
+      <w:r>
+        <w:rPr>
+          <w:rFonts w:ascii="Consolas" w:eastAsia="Times New Roman" w:hAnsi="Consolas" w:cs="Times New Roman"/>
+          <w:color w:val="F8F8F2"/>
+          <w:sz w:val="21"/>
+          <w:szCs w:val="21"/>
+          <w:lang w:eastAsia="pt-BR"/>
+        </w:rPr>
+        <w:t>);</w:t>
+      </w:r>
+    </w:p>
+    <w:p>
+      <w:pPr>
+        <w:pStyle w:val="PargrafodaLista"/>
+        <w:numPr>
+          <w:ilvl w:val="0"/>
+          <w:numId w:val="2"/>
+        </w:numPr>
+        <w:shd w:val="clear" w:color="auto" w:fill="282A36"/>
+        <w:spacing w:after="0" w:line="285" w:lineRule="atLeast"/>
+        <w:rPr>
+          <w:rFonts w:ascii="Consolas" w:eastAsia="Times New Roman" w:hAnsi="Consolas" w:cs="Times New Roman"/>
+          <w:color w:val="F8F8F2"/>
+          <w:sz w:val="21"/>
+          <w:szCs w:val="21"/>
+          <w:lang w:eastAsia="pt-BR"/>
+        </w:rPr>
+      </w:pPr>
+    </w:p>
+    <w:p>
+      <w:pPr>
+        <w:pStyle w:val="PargrafodaLista"/>
+        <w:numPr>
+          <w:ilvl w:val="0"/>
+          <w:numId w:val="2"/>
+        </w:numPr>
+        <w:shd w:val="clear" w:color="auto" w:fill="282A36"/>
+        <w:spacing w:after="0" w:line="285" w:lineRule="atLeast"/>
+        <w:rPr>
+          <w:rFonts w:ascii="Consolas" w:eastAsia="Times New Roman" w:hAnsi="Consolas" w:cs="Times New Roman"/>
+          <w:color w:val="F8F8F2"/>
+          <w:sz w:val="21"/>
+          <w:szCs w:val="21"/>
+          <w:lang w:eastAsia="pt-BR"/>
+        </w:rPr>
+      </w:pPr>
+      <w:r>
+        <w:rPr>
+          <w:rFonts w:ascii="Consolas" w:eastAsia="Times New Roman" w:hAnsi="Consolas" w:cs="Times New Roman"/>
+          <w:color w:val="F8F8F2"/>
+          <w:sz w:val="21"/>
+          <w:szCs w:val="21"/>
+          <w:lang w:eastAsia="pt-BR"/>
+        </w:rPr>
+        <w:t>                </w:t>
+      </w:r>
+      <w:r>
+        <w:rPr>
+          <w:rFonts w:ascii="Consolas" w:eastAsia="Times New Roman" w:hAnsi="Consolas" w:cs="Times New Roman"/>
+          <w:color w:val="6272A4"/>
+          <w:sz w:val="21"/>
+          <w:szCs w:val="21"/>
+          <w:lang w:eastAsia="pt-BR"/>
+        </w:rPr>
+        <w:t>//</w:t>
+      </w:r>
+      <w:proofErr w:type="spellStart"/>
+      <w:r>
+        <w:rPr>
+          <w:rFonts w:ascii="Consolas" w:eastAsia="Times New Roman" w:hAnsi="Consolas" w:cs="Times New Roman"/>
+          <w:color w:val="6272A4"/>
+          <w:sz w:val="21"/>
+          <w:szCs w:val="21"/>
+          <w:lang w:eastAsia="pt-BR"/>
+        </w:rPr>
+        <w:t>setando</w:t>
+      </w:r>
+      <w:proofErr w:type="spellEnd"/>
+      <w:r>
+        <w:rPr>
+          <w:rFonts w:ascii="Consolas" w:eastAsia="Times New Roman" w:hAnsi="Consolas" w:cs="Times New Roman"/>
+          <w:color w:val="6272A4"/>
+          <w:sz w:val="21"/>
+          <w:szCs w:val="21"/>
+          <w:lang w:eastAsia="pt-BR"/>
+        </w:rPr>
+        <w:t> o atributo data-</w:t>
+      </w:r>
+      <w:proofErr w:type="spellStart"/>
+      <w:r>
+        <w:rPr>
+          <w:rFonts w:ascii="Consolas" w:eastAsia="Times New Roman" w:hAnsi="Consolas" w:cs="Times New Roman"/>
+          <w:color w:val="6272A4"/>
+          <w:sz w:val="21"/>
+          <w:szCs w:val="21"/>
+          <w:lang w:eastAsia="pt-BR"/>
+        </w:rPr>
+        <w:t>year</w:t>
+      </w:r>
+      <w:proofErr w:type="spellEnd"/>
+      <w:r>
+        <w:rPr>
+          <w:rFonts w:ascii="Consolas" w:eastAsia="Times New Roman" w:hAnsi="Consolas" w:cs="Times New Roman"/>
+          <w:color w:val="6272A4"/>
+          <w:sz w:val="21"/>
+          <w:szCs w:val="21"/>
+          <w:lang w:eastAsia="pt-BR"/>
+        </w:rPr>
+        <w:t> ao item</w:t>
+      </w:r>
+    </w:p>
+    <w:p>
+      <w:pPr>
+        <w:pStyle w:val="PargrafodaLista"/>
+        <w:numPr>
+          <w:ilvl w:val="0"/>
+          <w:numId w:val="2"/>
+        </w:numPr>
+        <w:shd w:val="clear" w:color="auto" w:fill="282A36"/>
+        <w:spacing w:after="0" w:line="285" w:lineRule="atLeast"/>
+        <w:rPr>
+          <w:rFonts w:ascii="Consolas" w:eastAsia="Times New Roman" w:hAnsi="Consolas" w:cs="Times New Roman"/>
+          <w:color w:val="F8F8F2"/>
+          <w:sz w:val="21"/>
+          <w:szCs w:val="21"/>
+          <w:lang w:eastAsia="pt-BR"/>
+        </w:rPr>
+      </w:pPr>
+      <w:r>
+        <w:rPr>
+          <w:rFonts w:ascii="Consolas" w:eastAsia="Times New Roman" w:hAnsi="Consolas" w:cs="Times New Roman"/>
+          <w:color w:val="F8F8F2"/>
+          <w:sz w:val="21"/>
+          <w:szCs w:val="21"/>
+          <w:lang w:eastAsia="pt-BR"/>
+        </w:rPr>
+        <w:t>                </w:t>
+      </w:r>
+      <w:proofErr w:type="spellStart"/>
+      <w:proofErr w:type="gramStart"/>
+      <w:r>
+        <w:rPr>
+          <w:rFonts w:ascii="Consolas" w:eastAsia="Times New Roman" w:hAnsi="Consolas" w:cs="Times New Roman"/>
+          <w:color w:val="F8F8F2"/>
+          <w:sz w:val="21"/>
+          <w:szCs w:val="21"/>
+          <w:lang w:eastAsia="pt-BR"/>
+        </w:rPr>
+        <w:t>item.</w:t>
+      </w:r>
+      <w:r>
+        <w:rPr>
+          <w:rFonts w:ascii="Consolas" w:eastAsia="Times New Roman" w:hAnsi="Consolas" w:cs="Times New Roman"/>
+          <w:color w:val="50FA7B"/>
+          <w:sz w:val="21"/>
+          <w:szCs w:val="21"/>
+          <w:lang w:eastAsia="pt-BR"/>
+        </w:rPr>
+        <w:t>setAttribute</w:t>
+      </w:r>
+      <w:proofErr w:type="spellEnd"/>
+      <w:proofErr w:type="gramEnd"/>
+      <w:r>
+        <w:rPr>
+          <w:rFonts w:ascii="Consolas" w:eastAsia="Times New Roman" w:hAnsi="Consolas" w:cs="Times New Roman"/>
+          <w:color w:val="F8F8F2"/>
+          <w:sz w:val="21"/>
+          <w:szCs w:val="21"/>
+          <w:lang w:eastAsia="pt-BR"/>
+        </w:rPr>
+        <w:t>(</w:t>
+      </w:r>
+      <w:r>
+        <w:rPr>
+          <w:rFonts w:ascii="Consolas" w:eastAsia="Times New Roman" w:hAnsi="Consolas" w:cs="Times New Roman"/>
+          <w:color w:val="E9F284"/>
+          <w:sz w:val="21"/>
+          <w:szCs w:val="21"/>
+          <w:lang w:eastAsia="pt-BR"/>
+        </w:rPr>
+        <w:t>'</w:t>
+      </w:r>
+      <w:r>
+        <w:rPr>
+          <w:rFonts w:ascii="Consolas" w:eastAsia="Times New Roman" w:hAnsi="Consolas" w:cs="Times New Roman"/>
+          <w:color w:val="F1FA8C"/>
+          <w:sz w:val="21"/>
+          <w:szCs w:val="21"/>
+          <w:lang w:eastAsia="pt-BR"/>
+        </w:rPr>
+        <w:t>data-</w:t>
+      </w:r>
+      <w:proofErr w:type="spellStart"/>
+      <w:r>
+        <w:rPr>
+          <w:rFonts w:ascii="Consolas" w:eastAsia="Times New Roman" w:hAnsi="Consolas" w:cs="Times New Roman"/>
+          <w:color w:val="F1FA8C"/>
+          <w:sz w:val="21"/>
+          <w:szCs w:val="21"/>
+          <w:lang w:eastAsia="pt-BR"/>
+        </w:rPr>
+        <w:t>year</w:t>
+      </w:r>
+      <w:proofErr w:type="spellEnd"/>
+      <w:r>
+        <w:rPr>
+          <w:rFonts w:ascii="Consolas" w:eastAsia="Times New Roman" w:hAnsi="Consolas" w:cs="Times New Roman"/>
+          <w:color w:val="E9F284"/>
+          <w:sz w:val="21"/>
+          <w:szCs w:val="21"/>
+          <w:lang w:eastAsia="pt-BR"/>
+        </w:rPr>
+        <w:t>'</w:t>
+      </w:r>
+      <w:r>
+        <w:rPr>
+          <w:rFonts w:ascii="Consolas" w:eastAsia="Times New Roman" w:hAnsi="Consolas" w:cs="Times New Roman"/>
+          <w:color w:val="F8F8F2"/>
+          <w:sz w:val="21"/>
+          <w:szCs w:val="21"/>
+          <w:lang w:eastAsia="pt-BR"/>
+        </w:rPr>
+        <w:t>,</w:t>
+      </w:r>
+      <w:proofErr w:type="spellStart"/>
+      <w:r>
+        <w:rPr>
+          <w:rFonts w:ascii="Consolas" w:eastAsia="Times New Roman" w:hAnsi="Consolas" w:cs="Times New Roman"/>
+          <w:i/>
+          <w:iCs/>
+          <w:color w:val="FFB86C"/>
+          <w:sz w:val="21"/>
+          <w:szCs w:val="21"/>
+          <w:lang w:eastAsia="pt-BR"/>
+        </w:rPr>
+        <w:t>game</w:t>
+      </w:r>
+      <w:r>
+        <w:rPr>
+          <w:rFonts w:ascii="Consolas" w:eastAsia="Times New Roman" w:hAnsi="Consolas" w:cs="Times New Roman"/>
+          <w:color w:val="F8F8F2"/>
+          <w:sz w:val="21"/>
+          <w:szCs w:val="21"/>
+          <w:lang w:eastAsia="pt-BR"/>
+        </w:rPr>
+        <w:t>.year</w:t>
+      </w:r>
+      <w:proofErr w:type="spellEnd"/>
+      <w:r>
+        <w:rPr>
+          <w:rFonts w:ascii="Consolas" w:eastAsia="Times New Roman" w:hAnsi="Consolas" w:cs="Times New Roman"/>
+          <w:color w:val="F8F8F2"/>
+          <w:sz w:val="21"/>
+          <w:szCs w:val="21"/>
+          <w:lang w:eastAsia="pt-BR"/>
+        </w:rPr>
+        <w:t>);</w:t>
+      </w:r>
+    </w:p>
+    <w:p>
+      <w:pPr>
+        <w:pStyle w:val="PargrafodaLista"/>
+        <w:numPr>
+          <w:ilvl w:val="0"/>
+          <w:numId w:val="2"/>
+        </w:numPr>
+        <w:shd w:val="clear" w:color="auto" w:fill="282A36"/>
+        <w:spacing w:after="0" w:line="285" w:lineRule="atLeast"/>
+        <w:rPr>
+          <w:rFonts w:ascii="Consolas" w:eastAsia="Times New Roman" w:hAnsi="Consolas" w:cs="Times New Roman"/>
+          <w:color w:val="F8F8F2"/>
+          <w:sz w:val="21"/>
+          <w:szCs w:val="21"/>
+          <w:lang w:eastAsia="pt-BR"/>
+        </w:rPr>
+      </w:pPr>
+    </w:p>
+    <w:p>
+      <w:pPr>
+        <w:pStyle w:val="PargrafodaLista"/>
+        <w:numPr>
+          <w:ilvl w:val="0"/>
+          <w:numId w:val="2"/>
+        </w:numPr>
+        <w:shd w:val="clear" w:color="auto" w:fill="282A36"/>
+        <w:spacing w:after="0" w:line="285" w:lineRule="atLeast"/>
+        <w:rPr>
+          <w:rFonts w:ascii="Consolas" w:eastAsia="Times New Roman" w:hAnsi="Consolas" w:cs="Times New Roman"/>
+          <w:color w:val="F8F8F2"/>
+          <w:sz w:val="21"/>
+          <w:szCs w:val="21"/>
+          <w:lang w:eastAsia="pt-BR"/>
+        </w:rPr>
+      </w:pPr>
+      <w:r>
+        <w:rPr>
+          <w:rFonts w:ascii="Consolas" w:eastAsia="Times New Roman" w:hAnsi="Consolas" w:cs="Times New Roman"/>
+          <w:color w:val="F8F8F2"/>
+          <w:sz w:val="21"/>
+          <w:szCs w:val="21"/>
+          <w:lang w:eastAsia="pt-BR"/>
+        </w:rPr>
+        <w:t>                </w:t>
+      </w:r>
+      <w:r>
+        <w:rPr>
+          <w:rFonts w:ascii="Consolas" w:eastAsia="Times New Roman" w:hAnsi="Consolas" w:cs="Times New Roman"/>
+          <w:color w:val="6272A4"/>
+          <w:sz w:val="21"/>
+          <w:szCs w:val="21"/>
+          <w:lang w:eastAsia="pt-BR"/>
+        </w:rPr>
+        <w:t>//</w:t>
+      </w:r>
+      <w:proofErr w:type="spellStart"/>
+      <w:r>
+        <w:rPr>
+          <w:rFonts w:ascii="Consolas" w:eastAsia="Times New Roman" w:hAnsi="Consolas" w:cs="Times New Roman"/>
+          <w:color w:val="6272A4"/>
+          <w:sz w:val="21"/>
+          <w:szCs w:val="21"/>
+          <w:lang w:eastAsia="pt-BR"/>
+        </w:rPr>
+        <w:t>setando</w:t>
+      </w:r>
+      <w:proofErr w:type="spellEnd"/>
+      <w:r>
+        <w:rPr>
+          <w:rFonts w:ascii="Consolas" w:eastAsia="Times New Roman" w:hAnsi="Consolas" w:cs="Times New Roman"/>
+          <w:color w:val="6272A4"/>
+          <w:sz w:val="21"/>
+          <w:szCs w:val="21"/>
+          <w:lang w:eastAsia="pt-BR"/>
+        </w:rPr>
+        <w:t> o atributo data-</w:t>
+      </w:r>
+      <w:proofErr w:type="spellStart"/>
+      <w:r>
+        <w:rPr>
+          <w:rFonts w:ascii="Consolas" w:eastAsia="Times New Roman" w:hAnsi="Consolas" w:cs="Times New Roman"/>
+          <w:color w:val="6272A4"/>
+          <w:sz w:val="21"/>
+          <w:szCs w:val="21"/>
+          <w:lang w:eastAsia="pt-BR"/>
+        </w:rPr>
+        <w:t>price</w:t>
+      </w:r>
+      <w:proofErr w:type="spellEnd"/>
+      <w:r>
+        <w:rPr>
+          <w:rFonts w:ascii="Consolas" w:eastAsia="Times New Roman" w:hAnsi="Consolas" w:cs="Times New Roman"/>
+          <w:color w:val="6272A4"/>
+          <w:sz w:val="21"/>
+          <w:szCs w:val="21"/>
+          <w:lang w:eastAsia="pt-BR"/>
+        </w:rPr>
+        <w:t> ao item</w:t>
+      </w:r>
+    </w:p>
+    <w:p>
+      <w:pPr>
+        <w:pStyle w:val="PargrafodaLista"/>
+        <w:numPr>
+          <w:ilvl w:val="0"/>
+          <w:numId w:val="2"/>
+        </w:numPr>
+        <w:shd w:val="clear" w:color="auto" w:fill="282A36"/>
+        <w:spacing w:after="0" w:line="285" w:lineRule="atLeast"/>
+        <w:rPr>
+          <w:rFonts w:ascii="Consolas" w:eastAsia="Times New Roman" w:hAnsi="Consolas" w:cs="Times New Roman"/>
+          <w:color w:val="F8F8F2"/>
+          <w:sz w:val="21"/>
+          <w:szCs w:val="21"/>
+          <w:lang w:eastAsia="pt-BR"/>
+        </w:rPr>
+      </w:pPr>
+      <w:r>
+        <w:rPr>
+          <w:rFonts w:ascii="Consolas" w:eastAsia="Times New Roman" w:hAnsi="Consolas" w:cs="Times New Roman"/>
+          <w:color w:val="F8F8F2"/>
+          <w:sz w:val="21"/>
+          <w:szCs w:val="21"/>
+          <w:lang w:eastAsia="pt-BR"/>
+        </w:rPr>
+        <w:t>                </w:t>
+      </w:r>
+      <w:proofErr w:type="spellStart"/>
+      <w:proofErr w:type="gramStart"/>
+      <w:r>
+        <w:rPr>
+          <w:rFonts w:ascii="Consolas" w:eastAsia="Times New Roman" w:hAnsi="Consolas" w:cs="Times New Roman"/>
+          <w:color w:val="F8F8F2"/>
+          <w:sz w:val="21"/>
+          <w:szCs w:val="21"/>
+          <w:lang w:eastAsia="pt-BR"/>
+        </w:rPr>
+        <w:t>item.</w:t>
+      </w:r>
+      <w:r>
+        <w:rPr>
+          <w:rFonts w:ascii="Consolas" w:eastAsia="Times New Roman" w:hAnsi="Consolas" w:cs="Times New Roman"/>
+          <w:color w:val="50FA7B"/>
+          <w:sz w:val="21"/>
+          <w:szCs w:val="21"/>
+          <w:lang w:eastAsia="pt-BR"/>
+        </w:rPr>
+        <w:t>setAttribute</w:t>
+      </w:r>
+      <w:proofErr w:type="spellEnd"/>
+      <w:proofErr w:type="gramEnd"/>
+      <w:r>
+        <w:rPr>
+          <w:rFonts w:ascii="Consolas" w:eastAsia="Times New Roman" w:hAnsi="Consolas" w:cs="Times New Roman"/>
+          <w:color w:val="F8F8F2"/>
+          <w:sz w:val="21"/>
+          <w:szCs w:val="21"/>
+          <w:lang w:eastAsia="pt-BR"/>
+        </w:rPr>
+        <w:t>(</w:t>
+      </w:r>
+      <w:r>
+        <w:rPr>
+          <w:rFonts w:ascii="Consolas" w:eastAsia="Times New Roman" w:hAnsi="Consolas" w:cs="Times New Roman"/>
+          <w:color w:val="E9F284"/>
+          <w:sz w:val="21"/>
+          <w:szCs w:val="21"/>
+          <w:lang w:eastAsia="pt-BR"/>
+        </w:rPr>
+        <w:t>'</w:t>
+      </w:r>
+      <w:r>
+        <w:rPr>
+          <w:rFonts w:ascii="Consolas" w:eastAsia="Times New Roman" w:hAnsi="Consolas" w:cs="Times New Roman"/>
+          <w:color w:val="F1FA8C"/>
+          <w:sz w:val="21"/>
+          <w:szCs w:val="21"/>
+          <w:lang w:eastAsia="pt-BR"/>
+        </w:rPr>
+        <w:t>data-</w:t>
+      </w:r>
+      <w:proofErr w:type="spellStart"/>
+      <w:r>
+        <w:rPr>
+          <w:rFonts w:ascii="Consolas" w:eastAsia="Times New Roman" w:hAnsi="Consolas" w:cs="Times New Roman"/>
+          <w:color w:val="F1FA8C"/>
+          <w:sz w:val="21"/>
+          <w:szCs w:val="21"/>
+          <w:lang w:eastAsia="pt-BR"/>
+        </w:rPr>
+        <w:t>price</w:t>
+      </w:r>
+      <w:proofErr w:type="spellEnd"/>
+      <w:r>
+        <w:rPr>
+          <w:rFonts w:ascii="Consolas" w:eastAsia="Times New Roman" w:hAnsi="Consolas" w:cs="Times New Roman"/>
+          <w:color w:val="E9F284"/>
+          <w:sz w:val="21"/>
+          <w:szCs w:val="21"/>
+          <w:lang w:eastAsia="pt-BR"/>
+        </w:rPr>
+        <w:t>'</w:t>
+      </w:r>
+      <w:r>
+        <w:rPr>
+          <w:rFonts w:ascii="Consolas" w:eastAsia="Times New Roman" w:hAnsi="Consolas" w:cs="Times New Roman"/>
+          <w:color w:val="F8F8F2"/>
+          <w:sz w:val="21"/>
+          <w:szCs w:val="21"/>
+          <w:lang w:eastAsia="pt-BR"/>
+        </w:rPr>
+        <w:t>,</w:t>
+      </w:r>
+      <w:proofErr w:type="spellStart"/>
+      <w:r>
+        <w:rPr>
+          <w:rFonts w:ascii="Consolas" w:eastAsia="Times New Roman" w:hAnsi="Consolas" w:cs="Times New Roman"/>
+          <w:i/>
+          <w:iCs/>
+          <w:color w:val="FFB86C"/>
+          <w:sz w:val="21"/>
+          <w:szCs w:val="21"/>
+          <w:lang w:eastAsia="pt-BR"/>
+        </w:rPr>
+        <w:t>game</w:t>
+      </w:r>
+      <w:r>
+        <w:rPr>
+          <w:rFonts w:ascii="Consolas" w:eastAsia="Times New Roman" w:hAnsi="Consolas" w:cs="Times New Roman"/>
+          <w:color w:val="F8F8F2"/>
+          <w:sz w:val="21"/>
+          <w:szCs w:val="21"/>
+          <w:lang w:eastAsia="pt-BR"/>
+        </w:rPr>
+        <w:t>.price</w:t>
+      </w:r>
+      <w:proofErr w:type="spellEnd"/>
+      <w:r>
+        <w:rPr>
+          <w:rFonts w:ascii="Consolas" w:eastAsia="Times New Roman" w:hAnsi="Consolas" w:cs="Times New Roman"/>
+          <w:color w:val="F8F8F2"/>
+          <w:sz w:val="21"/>
+          <w:szCs w:val="21"/>
+          <w:lang w:eastAsia="pt-BR"/>
+        </w:rPr>
+        <w:t>);</w:t>
+      </w:r>
+    </w:p>
+    <w:p>
+      <w:pPr>
+        <w:pStyle w:val="PargrafodaLista"/>
+        <w:numPr>
+          <w:ilvl w:val="0"/>
+          <w:numId w:val="2"/>
+        </w:numPr>
+        <w:shd w:val="clear" w:color="auto" w:fill="282A36"/>
+        <w:spacing w:after="0" w:line="285" w:lineRule="atLeast"/>
+        <w:rPr>
+          <w:rFonts w:ascii="Consolas" w:eastAsia="Times New Roman" w:hAnsi="Consolas" w:cs="Times New Roman"/>
+          <w:color w:val="F8F8F2"/>
+          <w:sz w:val="21"/>
+          <w:szCs w:val="21"/>
+          <w:lang w:eastAsia="pt-BR"/>
+        </w:rPr>
+      </w:pPr>
+    </w:p>
+    <w:p>
+      <w:pPr>
+        <w:pStyle w:val="PargrafodaLista"/>
+        <w:numPr>
+          <w:ilvl w:val="0"/>
+          <w:numId w:val="2"/>
+        </w:numPr>
+        <w:shd w:val="clear" w:color="auto" w:fill="282A36"/>
+        <w:spacing w:after="0" w:line="285" w:lineRule="atLeast"/>
+        <w:rPr>
+          <w:rFonts w:ascii="Consolas" w:eastAsia="Times New Roman" w:hAnsi="Consolas" w:cs="Times New Roman"/>
+          <w:color w:val="F8F8F2"/>
+          <w:sz w:val="21"/>
+          <w:szCs w:val="21"/>
+          <w:lang w:eastAsia="pt-BR"/>
+        </w:rPr>
+      </w:pPr>
+      <w:r>
+        <w:rPr>
+          <w:rFonts w:ascii="Consolas" w:eastAsia="Times New Roman" w:hAnsi="Consolas" w:cs="Times New Roman"/>
+          <w:color w:val="F8F8F2"/>
+          <w:sz w:val="21"/>
+          <w:szCs w:val="21"/>
+          <w:lang w:eastAsia="pt-BR"/>
+        </w:rPr>
+        <w:t>                </w:t>
+      </w:r>
+      <w:r>
+        <w:rPr>
+          <w:rFonts w:ascii="Consolas" w:eastAsia="Times New Roman" w:hAnsi="Consolas" w:cs="Times New Roman"/>
+          <w:color w:val="6272A4"/>
+          <w:sz w:val="21"/>
+          <w:szCs w:val="21"/>
+          <w:lang w:eastAsia="pt-BR"/>
+        </w:rPr>
+        <w:t>//vamos salvar dentro do item 'li' os dados</w:t>
+      </w:r>
+    </w:p>
+    <w:p>
+      <w:pPr>
+        <w:pStyle w:val="PargrafodaLista"/>
+        <w:numPr>
+          <w:ilvl w:val="0"/>
+          <w:numId w:val="2"/>
+        </w:numPr>
+        <w:shd w:val="clear" w:color="auto" w:fill="282A36"/>
+        <w:spacing w:after="0" w:line="285" w:lineRule="atLeast"/>
+        <w:rPr>
+          <w:rFonts w:ascii="Consolas" w:eastAsia="Times New Roman" w:hAnsi="Consolas" w:cs="Times New Roman"/>
+          <w:color w:val="F8F8F2"/>
+          <w:sz w:val="21"/>
+          <w:szCs w:val="21"/>
+          <w:lang w:eastAsia="pt-BR"/>
+        </w:rPr>
+      </w:pPr>
+      <w:r>
+        <w:rPr>
+          <w:rFonts w:ascii="Consolas" w:eastAsia="Times New Roman" w:hAnsi="Consolas" w:cs="Times New Roman"/>
+          <w:color w:val="F8F8F2"/>
+          <w:sz w:val="21"/>
+          <w:szCs w:val="21"/>
+          <w:lang w:eastAsia="pt-BR"/>
+        </w:rPr>
+        <w:t>                </w:t>
+      </w:r>
+      <w:proofErr w:type="gramStart"/>
+      <w:r>
+        <w:rPr>
+          <w:rFonts w:ascii="Consolas" w:eastAsia="Times New Roman" w:hAnsi="Consolas" w:cs="Times New Roman"/>
+          <w:color w:val="F8F8F2"/>
+          <w:sz w:val="21"/>
+          <w:szCs w:val="21"/>
+          <w:lang w:eastAsia="pt-BR"/>
+        </w:rPr>
+        <w:t>item.innerHTML</w:t>
+      </w:r>
+      <w:proofErr w:type="gramEnd"/>
+      <w:r>
+        <w:rPr>
+          <w:rFonts w:ascii="Consolas" w:eastAsia="Times New Roman" w:hAnsi="Consolas" w:cs="Times New Roman"/>
+          <w:color w:val="F8F8F2"/>
+          <w:sz w:val="21"/>
+          <w:szCs w:val="21"/>
+          <w:lang w:eastAsia="pt-BR"/>
+        </w:rPr>
+        <w:t> </w:t>
+      </w:r>
+      <w:r>
+        <w:rPr>
+          <w:rFonts w:ascii="Consolas" w:eastAsia="Times New Roman" w:hAnsi="Consolas" w:cs="Times New Roman"/>
+          <w:color w:val="FF79C6"/>
+          <w:sz w:val="21"/>
+          <w:szCs w:val="21"/>
+          <w:lang w:eastAsia="pt-BR"/>
+        </w:rPr>
+        <w:t>=</w:t>
+      </w:r>
+      <w:r>
+        <w:rPr>
+          <w:rFonts w:ascii="Consolas" w:eastAsia="Times New Roman" w:hAnsi="Consolas" w:cs="Times New Roman"/>
+          <w:color w:val="F8F8F2"/>
+          <w:sz w:val="21"/>
+          <w:szCs w:val="21"/>
+          <w:lang w:eastAsia="pt-BR"/>
+        </w:rPr>
+        <w:t> </w:t>
+      </w:r>
+      <w:r>
+        <w:rPr>
+          <w:rFonts w:ascii="Consolas" w:eastAsia="Times New Roman" w:hAnsi="Consolas" w:cs="Times New Roman"/>
+          <w:i/>
+          <w:iCs/>
+          <w:color w:val="FFB86C"/>
+          <w:sz w:val="21"/>
+          <w:szCs w:val="21"/>
+          <w:lang w:eastAsia="pt-BR"/>
+        </w:rPr>
+        <w:t>game</w:t>
+      </w:r>
+      <w:r>
+        <w:rPr>
+          <w:rFonts w:ascii="Consolas" w:eastAsia="Times New Roman" w:hAnsi="Consolas" w:cs="Times New Roman"/>
+          <w:color w:val="F8F8F2"/>
+          <w:sz w:val="21"/>
+          <w:szCs w:val="21"/>
+          <w:lang w:eastAsia="pt-BR"/>
+        </w:rPr>
+        <w:t>.id </w:t>
+      </w:r>
+      <w:r>
+        <w:rPr>
+          <w:rFonts w:ascii="Consolas" w:eastAsia="Times New Roman" w:hAnsi="Consolas" w:cs="Times New Roman"/>
+          <w:color w:val="FF79C6"/>
+          <w:sz w:val="21"/>
+          <w:szCs w:val="21"/>
+          <w:lang w:eastAsia="pt-BR"/>
+        </w:rPr>
+        <w:t>+</w:t>
+      </w:r>
+      <w:r>
+        <w:rPr>
+          <w:rFonts w:ascii="Consolas" w:eastAsia="Times New Roman" w:hAnsi="Consolas" w:cs="Times New Roman"/>
+          <w:color w:val="F8F8F2"/>
+          <w:sz w:val="21"/>
+          <w:szCs w:val="21"/>
+          <w:lang w:eastAsia="pt-BR"/>
+        </w:rPr>
+        <w:t> </w:t>
+      </w:r>
+      <w:r>
+        <w:rPr>
+          <w:rFonts w:ascii="Consolas" w:eastAsia="Times New Roman" w:hAnsi="Consolas" w:cs="Times New Roman"/>
+          <w:color w:val="E9F284"/>
+          <w:sz w:val="21"/>
+          <w:szCs w:val="21"/>
+          <w:lang w:eastAsia="pt-BR"/>
+        </w:rPr>
+        <w:t>"</w:t>
+      </w:r>
+      <w:r>
+        <w:rPr>
+          <w:rFonts w:ascii="Consolas" w:eastAsia="Times New Roman" w:hAnsi="Consolas" w:cs="Times New Roman"/>
+          <w:color w:val="F1FA8C"/>
+          <w:sz w:val="21"/>
+          <w:szCs w:val="21"/>
+          <w:lang w:eastAsia="pt-BR"/>
+        </w:rPr>
+        <w:t> - </w:t>
+      </w:r>
+      <w:r>
+        <w:rPr>
+          <w:rFonts w:ascii="Consolas" w:eastAsia="Times New Roman" w:hAnsi="Consolas" w:cs="Times New Roman"/>
+          <w:color w:val="E9F284"/>
+          <w:sz w:val="21"/>
+          <w:szCs w:val="21"/>
+          <w:lang w:eastAsia="pt-BR"/>
+        </w:rPr>
+        <w:t>"</w:t>
+      </w:r>
+      <w:r>
+        <w:rPr>
+          <w:rFonts w:ascii="Consolas" w:eastAsia="Times New Roman" w:hAnsi="Consolas" w:cs="Times New Roman"/>
+          <w:color w:val="F8F8F2"/>
+          <w:sz w:val="21"/>
+          <w:szCs w:val="21"/>
+          <w:lang w:eastAsia="pt-BR"/>
+        </w:rPr>
+        <w:t> </w:t>
+      </w:r>
+      <w:r>
+        <w:rPr>
+          <w:rFonts w:ascii="Consolas" w:eastAsia="Times New Roman" w:hAnsi="Consolas" w:cs="Times New Roman"/>
+          <w:color w:val="FF79C6"/>
+          <w:sz w:val="21"/>
+          <w:szCs w:val="21"/>
+          <w:lang w:eastAsia="pt-BR"/>
+        </w:rPr>
+        <w:t>+</w:t>
+      </w:r>
+      <w:r>
+        <w:rPr>
+          <w:rFonts w:ascii="Consolas" w:eastAsia="Times New Roman" w:hAnsi="Consolas" w:cs="Times New Roman"/>
+          <w:color w:val="F8F8F2"/>
+          <w:sz w:val="21"/>
+          <w:szCs w:val="21"/>
+          <w:lang w:eastAsia="pt-BR"/>
+        </w:rPr>
+        <w:t> </w:t>
+      </w:r>
+      <w:r>
+        <w:rPr>
+          <w:rFonts w:ascii="Consolas" w:eastAsia="Times New Roman" w:hAnsi="Consolas" w:cs="Times New Roman"/>
+          <w:i/>
+          <w:iCs/>
+          <w:color w:val="FFB86C"/>
+          <w:sz w:val="21"/>
+          <w:szCs w:val="21"/>
+          <w:lang w:eastAsia="pt-BR"/>
+        </w:rPr>
+        <w:t>game</w:t>
+      </w:r>
+      <w:r>
+        <w:rPr>
+          <w:rFonts w:ascii="Consolas" w:eastAsia="Times New Roman" w:hAnsi="Consolas" w:cs="Times New Roman"/>
+          <w:color w:val="F8F8F2"/>
+          <w:sz w:val="21"/>
+          <w:szCs w:val="21"/>
+          <w:lang w:eastAsia="pt-BR"/>
+        </w:rPr>
+        <w:t>.title </w:t>
+      </w:r>
+      <w:r>
+        <w:rPr>
+          <w:rFonts w:ascii="Consolas" w:eastAsia="Times New Roman" w:hAnsi="Consolas" w:cs="Times New Roman"/>
+          <w:color w:val="FF79C6"/>
+          <w:sz w:val="21"/>
+          <w:szCs w:val="21"/>
+          <w:lang w:eastAsia="pt-BR"/>
+        </w:rPr>
+        <w:t>+</w:t>
+      </w:r>
+      <w:r>
+        <w:rPr>
+          <w:rFonts w:ascii="Consolas" w:eastAsia="Times New Roman" w:hAnsi="Consolas" w:cs="Times New Roman"/>
+          <w:color w:val="F8F8F2"/>
+          <w:sz w:val="21"/>
+          <w:szCs w:val="21"/>
+          <w:lang w:eastAsia="pt-BR"/>
+        </w:rPr>
+        <w:t> </w:t>
+      </w:r>
+      <w:r>
+        <w:rPr>
+          <w:rFonts w:ascii="Consolas" w:eastAsia="Times New Roman" w:hAnsi="Consolas" w:cs="Times New Roman"/>
+          <w:color w:val="E9F284"/>
+          <w:sz w:val="21"/>
+          <w:szCs w:val="21"/>
+          <w:lang w:eastAsia="pt-BR"/>
+        </w:rPr>
+        <w:t>"</w:t>
+      </w:r>
+      <w:r>
+        <w:rPr>
+          <w:rFonts w:ascii="Consolas" w:eastAsia="Times New Roman" w:hAnsi="Consolas" w:cs="Times New Roman"/>
+          <w:color w:val="F1FA8C"/>
+          <w:sz w:val="21"/>
+          <w:szCs w:val="21"/>
+          <w:lang w:eastAsia="pt-BR"/>
+        </w:rPr>
+        <w:t> - </w:t>
+      </w:r>
+      <w:r>
+        <w:rPr>
+          <w:rFonts w:ascii="Consolas" w:eastAsia="Times New Roman" w:hAnsi="Consolas" w:cs="Times New Roman"/>
+          <w:color w:val="E9F284"/>
+          <w:sz w:val="21"/>
+          <w:szCs w:val="21"/>
+          <w:lang w:eastAsia="pt-BR"/>
+        </w:rPr>
+        <w:t>"</w:t>
+      </w:r>
+      <w:r>
+        <w:rPr>
+          <w:rFonts w:ascii="Consolas" w:eastAsia="Times New Roman" w:hAnsi="Consolas" w:cs="Times New Roman"/>
+          <w:color w:val="F8F8F2"/>
+          <w:sz w:val="21"/>
+          <w:szCs w:val="21"/>
+          <w:lang w:eastAsia="pt-BR"/>
+        </w:rPr>
+        <w:t> </w:t>
+      </w:r>
+      <w:r>
+        <w:rPr>
+          <w:rFonts w:ascii="Consolas" w:eastAsia="Times New Roman" w:hAnsi="Consolas" w:cs="Times New Roman"/>
+          <w:color w:val="FF79C6"/>
+          <w:sz w:val="21"/>
+          <w:szCs w:val="21"/>
+          <w:lang w:eastAsia="pt-BR"/>
+        </w:rPr>
+        <w:t>+</w:t>
+      </w:r>
+      <w:r>
+        <w:rPr>
+          <w:rFonts w:ascii="Consolas" w:eastAsia="Times New Roman" w:hAnsi="Consolas" w:cs="Times New Roman"/>
+          <w:color w:val="F8F8F2"/>
+          <w:sz w:val="21"/>
+          <w:szCs w:val="21"/>
+          <w:lang w:eastAsia="pt-BR"/>
+        </w:rPr>
+        <w:t> </w:t>
+      </w:r>
+      <w:r>
+        <w:rPr>
+          <w:rFonts w:ascii="Consolas" w:eastAsia="Times New Roman" w:hAnsi="Consolas" w:cs="Times New Roman"/>
+          <w:i/>
+          <w:iCs/>
+          <w:color w:val="FFB86C"/>
+          <w:sz w:val="21"/>
+          <w:szCs w:val="21"/>
+          <w:lang w:eastAsia="pt-BR"/>
+        </w:rPr>
+        <w:t>game</w:t>
+      </w:r>
+      <w:r>
+        <w:rPr>
+          <w:rFonts w:ascii="Consolas" w:eastAsia="Times New Roman" w:hAnsi="Consolas" w:cs="Times New Roman"/>
+          <w:color w:val="F8F8F2"/>
+          <w:sz w:val="21"/>
+          <w:szCs w:val="21"/>
+          <w:lang w:eastAsia="pt-BR"/>
+        </w:rPr>
+        <w:t>.price;</w:t>
+      </w:r>
+    </w:p>
+    <w:p>
+      <w:pPr>
+        <w:pStyle w:val="PargrafodaLista"/>
+        <w:numPr>
+          <w:ilvl w:val="0"/>
+          <w:numId w:val="2"/>
+        </w:numPr>
+        <w:shd w:val="clear" w:color="auto" w:fill="282A36"/>
+        <w:spacing w:after="0" w:line="285" w:lineRule="atLeast"/>
+        <w:rPr>
+          <w:rFonts w:ascii="Consolas" w:eastAsia="Times New Roman" w:hAnsi="Consolas" w:cs="Times New Roman"/>
+          <w:color w:val="F8F8F2"/>
+          <w:sz w:val="21"/>
+          <w:szCs w:val="21"/>
+          <w:lang w:eastAsia="pt-BR"/>
+        </w:rPr>
+      </w:pPr>
+    </w:p>
+    <w:p>
+      <w:pPr>
+        <w:pStyle w:val="PargrafodaLista"/>
+        <w:numPr>
+          <w:ilvl w:val="0"/>
+          <w:numId w:val="2"/>
+        </w:numPr>
+        <w:shd w:val="clear" w:color="auto" w:fill="282A36"/>
+        <w:spacing w:after="0" w:line="285" w:lineRule="atLeast"/>
+        <w:rPr>
+          <w:rFonts w:ascii="Consolas" w:eastAsia="Times New Roman" w:hAnsi="Consolas" w:cs="Times New Roman"/>
+          <w:color w:val="F8F8F2"/>
+          <w:sz w:val="21"/>
+          <w:szCs w:val="21"/>
+          <w:lang w:eastAsia="pt-BR"/>
+        </w:rPr>
+      </w:pPr>
+      <w:r>
+        <w:rPr>
+          <w:rFonts w:ascii="Consolas" w:eastAsia="Times New Roman" w:hAnsi="Consolas" w:cs="Times New Roman"/>
+          <w:color w:val="F8F8F2"/>
+          <w:sz w:val="21"/>
+          <w:szCs w:val="21"/>
+          <w:lang w:eastAsia="pt-BR"/>
+        </w:rPr>
+        <w:t>                </w:t>
+      </w:r>
+      <w:r>
+        <w:rPr>
+          <w:rFonts w:ascii="Consolas" w:eastAsia="Times New Roman" w:hAnsi="Consolas" w:cs="Times New Roman"/>
+          <w:color w:val="6272A4"/>
+          <w:sz w:val="21"/>
+          <w:szCs w:val="21"/>
+          <w:lang w:eastAsia="pt-BR"/>
+        </w:rPr>
+        <w:t>//vamos adicionar o item dentro da lista</w:t>
+      </w:r>
+    </w:p>
+    <w:p>
+      <w:pPr>
+        <w:pStyle w:val="PargrafodaLista"/>
+        <w:numPr>
+          <w:ilvl w:val="0"/>
+          <w:numId w:val="2"/>
+        </w:numPr>
+        <w:shd w:val="clear" w:color="auto" w:fill="282A36"/>
+        <w:spacing w:after="0" w:line="285" w:lineRule="atLeast"/>
+        <w:rPr>
+          <w:rFonts w:ascii="Consolas" w:eastAsia="Times New Roman" w:hAnsi="Consolas" w:cs="Times New Roman"/>
+          <w:color w:val="F8F8F2"/>
+          <w:sz w:val="21"/>
+          <w:szCs w:val="21"/>
+          <w:lang w:eastAsia="pt-BR"/>
+        </w:rPr>
+      </w:pPr>
+      <w:r>
+        <w:rPr>
+          <w:rFonts w:ascii="Consolas" w:eastAsia="Times New Roman" w:hAnsi="Consolas" w:cs="Times New Roman"/>
+          <w:color w:val="F8F8F2"/>
+          <w:sz w:val="21"/>
+          <w:szCs w:val="21"/>
+          <w:lang w:eastAsia="pt-BR"/>
+        </w:rPr>
+        <w:t>                </w:t>
+      </w:r>
+      <w:proofErr w:type="spellStart"/>
+      <w:proofErr w:type="gramStart"/>
+      <w:r>
+        <w:rPr>
+          <w:rFonts w:ascii="Consolas" w:eastAsia="Times New Roman" w:hAnsi="Consolas" w:cs="Times New Roman"/>
+          <w:color w:val="F8F8F2"/>
+          <w:sz w:val="21"/>
+          <w:szCs w:val="21"/>
+          <w:lang w:eastAsia="pt-BR"/>
+        </w:rPr>
+        <w:t>list.</w:t>
+      </w:r>
+      <w:r>
+        <w:rPr>
+          <w:rFonts w:ascii="Consolas" w:eastAsia="Times New Roman" w:hAnsi="Consolas" w:cs="Times New Roman"/>
+          <w:color w:val="50FA7B"/>
+          <w:sz w:val="21"/>
+          <w:szCs w:val="21"/>
+          <w:lang w:eastAsia="pt-BR"/>
+        </w:rPr>
+        <w:t>appendChild</w:t>
+      </w:r>
+      <w:proofErr w:type="spellEnd"/>
+      <w:proofErr w:type="gramEnd"/>
+      <w:r>
+        <w:rPr>
+          <w:rFonts w:ascii="Consolas" w:eastAsia="Times New Roman" w:hAnsi="Consolas" w:cs="Times New Roman"/>
+          <w:color w:val="F8F8F2"/>
+          <w:sz w:val="21"/>
+          <w:szCs w:val="21"/>
+          <w:lang w:eastAsia="pt-BR"/>
+        </w:rPr>
+        <w:t>(item);</w:t>
+      </w:r>
+    </w:p>
+    <w:p>
+      <w:pPr>
+        <w:pStyle w:val="PargrafodaLista"/>
+        <w:numPr>
+          <w:ilvl w:val="0"/>
+          <w:numId w:val="2"/>
+        </w:numPr>
+        <w:shd w:val="clear" w:color="auto" w:fill="282A36"/>
+        <w:spacing w:after="0" w:line="285" w:lineRule="atLeast"/>
+        <w:rPr>
+          <w:rFonts w:ascii="Consolas" w:eastAsia="Times New Roman" w:hAnsi="Consolas" w:cs="Times New Roman"/>
+          <w:color w:val="F8F8F2"/>
+          <w:sz w:val="21"/>
+          <w:szCs w:val="21"/>
+          <w:lang w:eastAsia="pt-BR"/>
+        </w:rPr>
+      </w:pPr>
+    </w:p>
+    <w:p>
+      <w:pPr>
+        <w:pStyle w:val="PargrafodaLista"/>
+        <w:numPr>
+          <w:ilvl w:val="0"/>
+          <w:numId w:val="2"/>
+        </w:numPr>
+        <w:shd w:val="clear" w:color="auto" w:fill="282A36"/>
+        <w:spacing w:after="0" w:line="285" w:lineRule="atLeast"/>
+        <w:rPr>
+          <w:rFonts w:ascii="Consolas" w:eastAsia="Times New Roman" w:hAnsi="Consolas" w:cs="Times New Roman"/>
+          <w:color w:val="F8F8F2"/>
+          <w:sz w:val="21"/>
+          <w:szCs w:val="21"/>
+          <w:lang w:eastAsia="pt-BR"/>
+        </w:rPr>
+      </w:pPr>
+      <w:r>
+        <w:rPr>
+          <w:rFonts w:ascii="Consolas" w:eastAsia="Times New Roman" w:hAnsi="Consolas" w:cs="Times New Roman"/>
+          <w:color w:val="F8F8F2"/>
+          <w:sz w:val="21"/>
+          <w:szCs w:val="21"/>
+          <w:lang w:eastAsia="pt-BR"/>
+        </w:rPr>
+        <w:t>            });</w:t>
+      </w:r>
+    </w:p>
+    <w:p>
+      <w:pPr>
+        <w:pStyle w:val="PargrafodaLista"/>
+        <w:numPr>
+          <w:ilvl w:val="0"/>
+          <w:numId w:val="2"/>
+        </w:numPr>
+      </w:pPr>
+    </w:p>
+    <w:p>
+      <w:pPr>
+        <w:pStyle w:val="PargrafodaLista"/>
+        <w:numPr>
+          <w:ilvl w:val="0"/>
+          <w:numId w:val="2"/>
+        </w:numPr>
+      </w:pPr>
     </w:p>
     <w:p>
       <w:pPr>

</xml_diff>

<commit_message>
Criando função localizar o id do game que será deletado e criado rota utilizando o axios para deletar o game.
</commit_message>
<xml_diff>
--- a/arquivos/01Passos_consumo_API.docx
+++ b/arquivos/01Passos_consumo_API.docx
@@ -15109,6 +15109,3381 @@
           <w:numId w:val="2"/>
         </w:numPr>
       </w:pPr>
+      <w:r>
+        <w:t>Criando um botão ao lado de cada item para apagar o item se necessário.</w:t>
+      </w:r>
+    </w:p>
+    <w:p>
+      <w:pPr>
+        <w:pStyle w:val="PargrafodaLista"/>
+        <w:numPr>
+          <w:ilvl w:val="0"/>
+          <w:numId w:val="2"/>
+        </w:numPr>
+        <w:shd w:val="clear" w:color="auto" w:fill="282A36"/>
+        <w:spacing w:after="0" w:line="285" w:lineRule="atLeast"/>
+        <w:rPr>
+          <w:rFonts w:ascii="Consolas" w:eastAsia="Times New Roman" w:hAnsi="Consolas" w:cs="Times New Roman"/>
+          <w:color w:val="F8F8F2"/>
+          <w:sz w:val="21"/>
+          <w:szCs w:val="21"/>
+          <w:lang w:eastAsia="pt-BR"/>
+        </w:rPr>
+      </w:pPr>
+      <w:r>
+        <w:rPr>
+          <w:rFonts w:ascii="Consolas" w:eastAsia="Times New Roman" w:hAnsi="Consolas" w:cs="Times New Roman"/>
+          <w:color w:val="6272A4"/>
+          <w:sz w:val="21"/>
+          <w:szCs w:val="21"/>
+          <w:lang w:eastAsia="pt-BR"/>
+        </w:rPr>
+        <w:lastRenderedPageBreak/>
+        <w:t>//percorrendo o </w:t>
+      </w:r>
+      <w:proofErr w:type="spellStart"/>
+      <w:r>
+        <w:rPr>
+          <w:rFonts w:ascii="Consolas" w:eastAsia="Times New Roman" w:hAnsi="Consolas" w:cs="Times New Roman"/>
+          <w:color w:val="6272A4"/>
+          <w:sz w:val="21"/>
+          <w:szCs w:val="21"/>
+          <w:lang w:eastAsia="pt-BR"/>
+        </w:rPr>
+        <w:t>array</w:t>
+      </w:r>
+      <w:proofErr w:type="spellEnd"/>
+      <w:r>
+        <w:rPr>
+          <w:rFonts w:ascii="Consolas" w:eastAsia="Times New Roman" w:hAnsi="Consolas" w:cs="Times New Roman"/>
+          <w:color w:val="6272A4"/>
+          <w:sz w:val="21"/>
+          <w:szCs w:val="21"/>
+          <w:lang w:eastAsia="pt-BR"/>
+        </w:rPr>
+        <w:t> dos dados</w:t>
+      </w:r>
+    </w:p>
+    <w:p>
+      <w:pPr>
+        <w:pStyle w:val="PargrafodaLista"/>
+        <w:numPr>
+          <w:ilvl w:val="0"/>
+          <w:numId w:val="2"/>
+        </w:numPr>
+        <w:shd w:val="clear" w:color="auto" w:fill="282A36"/>
+        <w:spacing w:after="0" w:line="285" w:lineRule="atLeast"/>
+        <w:rPr>
+          <w:rFonts w:ascii="Consolas" w:eastAsia="Times New Roman" w:hAnsi="Consolas" w:cs="Times New Roman"/>
+          <w:color w:val="F8F8F2"/>
+          <w:sz w:val="21"/>
+          <w:szCs w:val="21"/>
+          <w:lang w:eastAsia="pt-BR"/>
+        </w:rPr>
+      </w:pPr>
+      <w:r>
+        <w:rPr>
+          <w:rFonts w:ascii="Consolas" w:eastAsia="Times New Roman" w:hAnsi="Consolas" w:cs="Times New Roman"/>
+          <w:color w:val="F8F8F2"/>
+          <w:sz w:val="21"/>
+          <w:szCs w:val="21"/>
+          <w:lang w:eastAsia="pt-BR"/>
+        </w:rPr>
+        <w:t>            </w:t>
+      </w:r>
+      <w:proofErr w:type="spellStart"/>
+      <w:proofErr w:type="gramStart"/>
+      <w:r>
+        <w:rPr>
+          <w:rFonts w:ascii="Consolas" w:eastAsia="Times New Roman" w:hAnsi="Consolas" w:cs="Times New Roman"/>
+          <w:color w:val="F8F8F2"/>
+          <w:sz w:val="21"/>
+          <w:szCs w:val="21"/>
+          <w:lang w:eastAsia="pt-BR"/>
+        </w:rPr>
+        <w:t>games.</w:t>
+      </w:r>
+      <w:r>
+        <w:rPr>
+          <w:rFonts w:ascii="Consolas" w:eastAsia="Times New Roman" w:hAnsi="Consolas" w:cs="Times New Roman"/>
+          <w:color w:val="50FA7B"/>
+          <w:sz w:val="21"/>
+          <w:szCs w:val="21"/>
+          <w:lang w:eastAsia="pt-BR"/>
+        </w:rPr>
+        <w:t>forEach</w:t>
+      </w:r>
+      <w:proofErr w:type="spellEnd"/>
+      <w:proofErr w:type="gramEnd"/>
+      <w:r>
+        <w:rPr>
+          <w:rFonts w:ascii="Consolas" w:eastAsia="Times New Roman" w:hAnsi="Consolas" w:cs="Times New Roman"/>
+          <w:color w:val="F8F8F2"/>
+          <w:sz w:val="21"/>
+          <w:szCs w:val="21"/>
+          <w:lang w:eastAsia="pt-BR"/>
+        </w:rPr>
+        <w:t>(</w:t>
+      </w:r>
+      <w:r>
+        <w:rPr>
+          <w:rFonts w:ascii="Consolas" w:eastAsia="Times New Roman" w:hAnsi="Consolas" w:cs="Times New Roman"/>
+          <w:i/>
+          <w:iCs/>
+          <w:color w:val="FFB86C"/>
+          <w:sz w:val="21"/>
+          <w:szCs w:val="21"/>
+          <w:lang w:eastAsia="pt-BR"/>
+        </w:rPr>
+        <w:t>game</w:t>
+      </w:r>
+      <w:r>
+        <w:rPr>
+          <w:rFonts w:ascii="Consolas" w:eastAsia="Times New Roman" w:hAnsi="Consolas" w:cs="Times New Roman"/>
+          <w:color w:val="F8F8F2"/>
+          <w:sz w:val="21"/>
+          <w:szCs w:val="21"/>
+          <w:lang w:eastAsia="pt-BR"/>
+        </w:rPr>
+        <w:t> </w:t>
+      </w:r>
+      <w:r>
+        <w:rPr>
+          <w:rFonts w:ascii="Consolas" w:eastAsia="Times New Roman" w:hAnsi="Consolas" w:cs="Times New Roman"/>
+          <w:color w:val="FF79C6"/>
+          <w:sz w:val="21"/>
+          <w:szCs w:val="21"/>
+          <w:lang w:eastAsia="pt-BR"/>
+        </w:rPr>
+        <w:t>=&gt;</w:t>
+      </w:r>
+      <w:r>
+        <w:rPr>
+          <w:rFonts w:ascii="Consolas" w:eastAsia="Times New Roman" w:hAnsi="Consolas" w:cs="Times New Roman"/>
+          <w:color w:val="F8F8F2"/>
+          <w:sz w:val="21"/>
+          <w:szCs w:val="21"/>
+          <w:lang w:eastAsia="pt-BR"/>
+        </w:rPr>
+        <w:t> {</w:t>
+      </w:r>
+    </w:p>
+    <w:p>
+      <w:pPr>
+        <w:pStyle w:val="PargrafodaLista"/>
+        <w:numPr>
+          <w:ilvl w:val="0"/>
+          <w:numId w:val="2"/>
+        </w:numPr>
+        <w:shd w:val="clear" w:color="auto" w:fill="282A36"/>
+        <w:spacing w:after="0" w:line="285" w:lineRule="atLeast"/>
+        <w:rPr>
+          <w:rFonts w:ascii="Consolas" w:eastAsia="Times New Roman" w:hAnsi="Consolas" w:cs="Times New Roman"/>
+          <w:color w:val="F8F8F2"/>
+          <w:sz w:val="21"/>
+          <w:szCs w:val="21"/>
+          <w:lang w:eastAsia="pt-BR"/>
+        </w:rPr>
+      </w:pPr>
+    </w:p>
+    <w:p>
+      <w:pPr>
+        <w:pStyle w:val="PargrafodaLista"/>
+        <w:numPr>
+          <w:ilvl w:val="0"/>
+          <w:numId w:val="2"/>
+        </w:numPr>
+        <w:shd w:val="clear" w:color="auto" w:fill="282A36"/>
+        <w:spacing w:after="0" w:line="285" w:lineRule="atLeast"/>
+        <w:rPr>
+          <w:rFonts w:ascii="Consolas" w:eastAsia="Times New Roman" w:hAnsi="Consolas" w:cs="Times New Roman"/>
+          <w:color w:val="F8F8F2"/>
+          <w:sz w:val="21"/>
+          <w:szCs w:val="21"/>
+          <w:lang w:eastAsia="pt-BR"/>
+        </w:rPr>
+      </w:pPr>
+      <w:r>
+        <w:rPr>
+          <w:rFonts w:ascii="Consolas" w:eastAsia="Times New Roman" w:hAnsi="Consolas" w:cs="Times New Roman"/>
+          <w:color w:val="F8F8F2"/>
+          <w:sz w:val="21"/>
+          <w:szCs w:val="21"/>
+          <w:lang w:eastAsia="pt-BR"/>
+        </w:rPr>
+        <w:t>                </w:t>
+      </w:r>
+      <w:r>
+        <w:rPr>
+          <w:rFonts w:ascii="Consolas" w:eastAsia="Times New Roman" w:hAnsi="Consolas" w:cs="Times New Roman"/>
+          <w:color w:val="6272A4"/>
+          <w:sz w:val="21"/>
+          <w:szCs w:val="21"/>
+          <w:lang w:eastAsia="pt-BR"/>
+        </w:rPr>
+        <w:t>//console.log(game);</w:t>
+      </w:r>
+    </w:p>
+    <w:p>
+      <w:pPr>
+        <w:pStyle w:val="PargrafodaLista"/>
+        <w:numPr>
+          <w:ilvl w:val="0"/>
+          <w:numId w:val="2"/>
+        </w:numPr>
+        <w:shd w:val="clear" w:color="auto" w:fill="282A36"/>
+        <w:spacing w:after="0" w:line="285" w:lineRule="atLeast"/>
+        <w:rPr>
+          <w:rFonts w:ascii="Consolas" w:eastAsia="Times New Roman" w:hAnsi="Consolas" w:cs="Times New Roman"/>
+          <w:color w:val="F8F8F2"/>
+          <w:sz w:val="21"/>
+          <w:szCs w:val="21"/>
+          <w:lang w:eastAsia="pt-BR"/>
+        </w:rPr>
+      </w:pPr>
+      <w:r>
+        <w:rPr>
+          <w:rFonts w:ascii="Consolas" w:eastAsia="Times New Roman" w:hAnsi="Consolas" w:cs="Times New Roman"/>
+          <w:color w:val="F8F8F2"/>
+          <w:sz w:val="21"/>
+          <w:szCs w:val="21"/>
+          <w:lang w:eastAsia="pt-BR"/>
+        </w:rPr>
+        <w:t>                </w:t>
+      </w:r>
+      <w:r>
+        <w:rPr>
+          <w:rFonts w:ascii="Consolas" w:eastAsia="Times New Roman" w:hAnsi="Consolas" w:cs="Times New Roman"/>
+          <w:color w:val="6272A4"/>
+          <w:sz w:val="21"/>
+          <w:szCs w:val="21"/>
+          <w:lang w:eastAsia="pt-BR"/>
+        </w:rPr>
+        <w:t>//criando um item de uma lista</w:t>
+      </w:r>
+    </w:p>
+    <w:p>
+      <w:pPr>
+        <w:pStyle w:val="PargrafodaLista"/>
+        <w:numPr>
+          <w:ilvl w:val="0"/>
+          <w:numId w:val="2"/>
+        </w:numPr>
+        <w:shd w:val="clear" w:color="auto" w:fill="282A36"/>
+        <w:spacing w:after="0" w:line="285" w:lineRule="atLeast"/>
+        <w:rPr>
+          <w:rFonts w:ascii="Consolas" w:eastAsia="Times New Roman" w:hAnsi="Consolas" w:cs="Times New Roman"/>
+          <w:color w:val="F8F8F2"/>
+          <w:sz w:val="21"/>
+          <w:szCs w:val="21"/>
+          <w:lang w:eastAsia="pt-BR"/>
+        </w:rPr>
+      </w:pPr>
+      <w:r>
+        <w:rPr>
+          <w:rFonts w:ascii="Consolas" w:eastAsia="Times New Roman" w:hAnsi="Consolas" w:cs="Times New Roman"/>
+          <w:color w:val="F8F8F2"/>
+          <w:sz w:val="21"/>
+          <w:szCs w:val="21"/>
+          <w:lang w:eastAsia="pt-BR"/>
+        </w:rPr>
+        <w:t>                </w:t>
+      </w:r>
+      <w:r>
+        <w:rPr>
+          <w:rFonts w:ascii="Consolas" w:eastAsia="Times New Roman" w:hAnsi="Consolas" w:cs="Times New Roman"/>
+          <w:color w:val="FF79C6"/>
+          <w:sz w:val="21"/>
+          <w:szCs w:val="21"/>
+          <w:lang w:eastAsia="pt-BR"/>
+        </w:rPr>
+        <w:t>var</w:t>
+      </w:r>
+      <w:r>
+        <w:rPr>
+          <w:rFonts w:ascii="Consolas" w:eastAsia="Times New Roman" w:hAnsi="Consolas" w:cs="Times New Roman"/>
+          <w:color w:val="F8F8F2"/>
+          <w:sz w:val="21"/>
+          <w:szCs w:val="21"/>
+          <w:lang w:eastAsia="pt-BR"/>
+        </w:rPr>
+        <w:t> item </w:t>
+      </w:r>
+      <w:r>
+        <w:rPr>
+          <w:rFonts w:ascii="Consolas" w:eastAsia="Times New Roman" w:hAnsi="Consolas" w:cs="Times New Roman"/>
+          <w:color w:val="FF79C6"/>
+          <w:sz w:val="21"/>
+          <w:szCs w:val="21"/>
+          <w:lang w:eastAsia="pt-BR"/>
+        </w:rPr>
+        <w:t>=</w:t>
+      </w:r>
+      <w:r>
+        <w:rPr>
+          <w:rFonts w:ascii="Consolas" w:eastAsia="Times New Roman" w:hAnsi="Consolas" w:cs="Times New Roman"/>
+          <w:color w:val="F8F8F2"/>
+          <w:sz w:val="21"/>
+          <w:szCs w:val="21"/>
+          <w:lang w:eastAsia="pt-BR"/>
+        </w:rPr>
+        <w:t> </w:t>
+      </w:r>
+      <w:proofErr w:type="spellStart"/>
+      <w:proofErr w:type="gramStart"/>
+      <w:r>
+        <w:rPr>
+          <w:rFonts w:ascii="Consolas" w:eastAsia="Times New Roman" w:hAnsi="Consolas" w:cs="Times New Roman"/>
+          <w:color w:val="F8F8F2"/>
+          <w:sz w:val="21"/>
+          <w:szCs w:val="21"/>
+          <w:lang w:eastAsia="pt-BR"/>
+        </w:rPr>
+        <w:t>document.</w:t>
+      </w:r>
+      <w:r>
+        <w:rPr>
+          <w:rFonts w:ascii="Consolas" w:eastAsia="Times New Roman" w:hAnsi="Consolas" w:cs="Times New Roman"/>
+          <w:color w:val="50FA7B"/>
+          <w:sz w:val="21"/>
+          <w:szCs w:val="21"/>
+          <w:lang w:eastAsia="pt-BR"/>
+        </w:rPr>
+        <w:t>createElement</w:t>
+      </w:r>
+      <w:proofErr w:type="spellEnd"/>
+      <w:proofErr w:type="gramEnd"/>
+      <w:r>
+        <w:rPr>
+          <w:rFonts w:ascii="Consolas" w:eastAsia="Times New Roman" w:hAnsi="Consolas" w:cs="Times New Roman"/>
+          <w:color w:val="F8F8F2"/>
+          <w:sz w:val="21"/>
+          <w:szCs w:val="21"/>
+          <w:lang w:eastAsia="pt-BR"/>
+        </w:rPr>
+        <w:t>(</w:t>
+      </w:r>
+      <w:r>
+        <w:rPr>
+          <w:rFonts w:ascii="Consolas" w:eastAsia="Times New Roman" w:hAnsi="Consolas" w:cs="Times New Roman"/>
+          <w:color w:val="E9F284"/>
+          <w:sz w:val="21"/>
+          <w:szCs w:val="21"/>
+          <w:lang w:eastAsia="pt-BR"/>
+        </w:rPr>
+        <w:t>'</w:t>
+      </w:r>
+      <w:r>
+        <w:rPr>
+          <w:rFonts w:ascii="Consolas" w:eastAsia="Times New Roman" w:hAnsi="Consolas" w:cs="Times New Roman"/>
+          <w:color w:val="F1FA8C"/>
+          <w:sz w:val="21"/>
+          <w:szCs w:val="21"/>
+          <w:lang w:eastAsia="pt-BR"/>
+        </w:rPr>
+        <w:t>li</w:t>
+      </w:r>
+      <w:r>
+        <w:rPr>
+          <w:rFonts w:ascii="Consolas" w:eastAsia="Times New Roman" w:hAnsi="Consolas" w:cs="Times New Roman"/>
+          <w:color w:val="E9F284"/>
+          <w:sz w:val="21"/>
+          <w:szCs w:val="21"/>
+          <w:lang w:eastAsia="pt-BR"/>
+        </w:rPr>
+        <w:t>'</w:t>
+      </w:r>
+      <w:r>
+        <w:rPr>
+          <w:rFonts w:ascii="Consolas" w:eastAsia="Times New Roman" w:hAnsi="Consolas" w:cs="Times New Roman"/>
+          <w:color w:val="F8F8F2"/>
+          <w:sz w:val="21"/>
+          <w:szCs w:val="21"/>
+          <w:lang w:eastAsia="pt-BR"/>
+        </w:rPr>
+        <w:t>);</w:t>
+      </w:r>
+    </w:p>
+    <w:p>
+      <w:pPr>
+        <w:pStyle w:val="PargrafodaLista"/>
+        <w:numPr>
+          <w:ilvl w:val="0"/>
+          <w:numId w:val="2"/>
+        </w:numPr>
+        <w:shd w:val="clear" w:color="auto" w:fill="282A36"/>
+        <w:spacing w:after="0" w:line="285" w:lineRule="atLeast"/>
+        <w:rPr>
+          <w:rFonts w:ascii="Consolas" w:eastAsia="Times New Roman" w:hAnsi="Consolas" w:cs="Times New Roman"/>
+          <w:color w:val="F8F8F2"/>
+          <w:sz w:val="21"/>
+          <w:szCs w:val="21"/>
+          <w:lang w:eastAsia="pt-BR"/>
+        </w:rPr>
+      </w:pPr>
+      <w:r>
+        <w:rPr>
+          <w:rFonts w:ascii="Consolas" w:eastAsia="Times New Roman" w:hAnsi="Consolas" w:cs="Times New Roman"/>
+          <w:color w:val="F8F8F2"/>
+          <w:sz w:val="21"/>
+          <w:szCs w:val="21"/>
+          <w:lang w:eastAsia="pt-BR"/>
+        </w:rPr>
+        <w:t>                </w:t>
+      </w:r>
+    </w:p>
+    <w:p>
+      <w:pPr>
+        <w:pStyle w:val="PargrafodaLista"/>
+        <w:numPr>
+          <w:ilvl w:val="0"/>
+          <w:numId w:val="2"/>
+        </w:numPr>
+        <w:shd w:val="clear" w:color="auto" w:fill="282A36"/>
+        <w:spacing w:after="0" w:line="285" w:lineRule="atLeast"/>
+        <w:rPr>
+          <w:rFonts w:ascii="Consolas" w:eastAsia="Times New Roman" w:hAnsi="Consolas" w:cs="Times New Roman"/>
+          <w:color w:val="F8F8F2"/>
+          <w:sz w:val="21"/>
+          <w:szCs w:val="21"/>
+          <w:lang w:eastAsia="pt-BR"/>
+        </w:rPr>
+      </w:pPr>
+      <w:r>
+        <w:rPr>
+          <w:rFonts w:ascii="Consolas" w:eastAsia="Times New Roman" w:hAnsi="Consolas" w:cs="Times New Roman"/>
+          <w:color w:val="F8F8F2"/>
+          <w:sz w:val="21"/>
+          <w:szCs w:val="21"/>
+          <w:lang w:eastAsia="pt-BR"/>
+        </w:rPr>
+        <w:t>                </w:t>
+      </w:r>
+      <w:r>
+        <w:rPr>
+          <w:rFonts w:ascii="Consolas" w:eastAsia="Times New Roman" w:hAnsi="Consolas" w:cs="Times New Roman"/>
+          <w:color w:val="6272A4"/>
+          <w:sz w:val="21"/>
+          <w:szCs w:val="21"/>
+          <w:lang w:eastAsia="pt-BR"/>
+        </w:rPr>
+        <w:t>//</w:t>
+      </w:r>
+      <w:proofErr w:type="spellStart"/>
+      <w:r>
+        <w:rPr>
+          <w:rFonts w:ascii="Consolas" w:eastAsia="Times New Roman" w:hAnsi="Consolas" w:cs="Times New Roman"/>
+          <w:color w:val="6272A4"/>
+          <w:sz w:val="21"/>
+          <w:szCs w:val="21"/>
+          <w:lang w:eastAsia="pt-BR"/>
+        </w:rPr>
+        <w:t>setando</w:t>
+      </w:r>
+      <w:proofErr w:type="spellEnd"/>
+      <w:r>
+        <w:rPr>
+          <w:rFonts w:ascii="Consolas" w:eastAsia="Times New Roman" w:hAnsi="Consolas" w:cs="Times New Roman"/>
+          <w:color w:val="6272A4"/>
+          <w:sz w:val="21"/>
+          <w:szCs w:val="21"/>
+          <w:lang w:eastAsia="pt-BR"/>
+        </w:rPr>
+        <w:t> o atributo </w:t>
+      </w:r>
+      <w:proofErr w:type="spellStart"/>
+      <w:r>
+        <w:rPr>
+          <w:rFonts w:ascii="Consolas" w:eastAsia="Times New Roman" w:hAnsi="Consolas" w:cs="Times New Roman"/>
+          <w:color w:val="6272A4"/>
+          <w:sz w:val="21"/>
+          <w:szCs w:val="21"/>
+          <w:lang w:eastAsia="pt-BR"/>
+        </w:rPr>
+        <w:t>data-id</w:t>
+      </w:r>
+      <w:proofErr w:type="spellEnd"/>
+      <w:r>
+        <w:rPr>
+          <w:rFonts w:ascii="Consolas" w:eastAsia="Times New Roman" w:hAnsi="Consolas" w:cs="Times New Roman"/>
+          <w:color w:val="6272A4"/>
+          <w:sz w:val="21"/>
+          <w:szCs w:val="21"/>
+          <w:lang w:eastAsia="pt-BR"/>
+        </w:rPr>
+        <w:t> ao item</w:t>
+      </w:r>
+    </w:p>
+    <w:p>
+      <w:pPr>
+        <w:pStyle w:val="PargrafodaLista"/>
+        <w:numPr>
+          <w:ilvl w:val="0"/>
+          <w:numId w:val="2"/>
+        </w:numPr>
+        <w:shd w:val="clear" w:color="auto" w:fill="282A36"/>
+        <w:spacing w:after="0" w:line="285" w:lineRule="atLeast"/>
+        <w:rPr>
+          <w:rFonts w:ascii="Consolas" w:eastAsia="Times New Roman" w:hAnsi="Consolas" w:cs="Times New Roman"/>
+          <w:color w:val="F8F8F2"/>
+          <w:sz w:val="21"/>
+          <w:szCs w:val="21"/>
+          <w:lang w:eastAsia="pt-BR"/>
+        </w:rPr>
+      </w:pPr>
+      <w:r>
+        <w:rPr>
+          <w:rFonts w:ascii="Consolas" w:eastAsia="Times New Roman" w:hAnsi="Consolas" w:cs="Times New Roman"/>
+          <w:color w:val="F8F8F2"/>
+          <w:sz w:val="21"/>
+          <w:szCs w:val="21"/>
+          <w:lang w:eastAsia="pt-BR"/>
+        </w:rPr>
+        <w:t>                </w:t>
+      </w:r>
+      <w:proofErr w:type="spellStart"/>
+      <w:proofErr w:type="gramStart"/>
+      <w:r>
+        <w:rPr>
+          <w:rFonts w:ascii="Consolas" w:eastAsia="Times New Roman" w:hAnsi="Consolas" w:cs="Times New Roman"/>
+          <w:color w:val="F8F8F2"/>
+          <w:sz w:val="21"/>
+          <w:szCs w:val="21"/>
+          <w:lang w:eastAsia="pt-BR"/>
+        </w:rPr>
+        <w:t>item.</w:t>
+      </w:r>
+      <w:r>
+        <w:rPr>
+          <w:rFonts w:ascii="Consolas" w:eastAsia="Times New Roman" w:hAnsi="Consolas" w:cs="Times New Roman"/>
+          <w:color w:val="50FA7B"/>
+          <w:sz w:val="21"/>
+          <w:szCs w:val="21"/>
+          <w:lang w:eastAsia="pt-BR"/>
+        </w:rPr>
+        <w:t>setAttribute</w:t>
+      </w:r>
+      <w:proofErr w:type="spellEnd"/>
+      <w:proofErr w:type="gramEnd"/>
+      <w:r>
+        <w:rPr>
+          <w:rFonts w:ascii="Consolas" w:eastAsia="Times New Roman" w:hAnsi="Consolas" w:cs="Times New Roman"/>
+          <w:color w:val="F8F8F2"/>
+          <w:sz w:val="21"/>
+          <w:szCs w:val="21"/>
+          <w:lang w:eastAsia="pt-BR"/>
+        </w:rPr>
+        <w:t>(</w:t>
+      </w:r>
+      <w:r>
+        <w:rPr>
+          <w:rFonts w:ascii="Consolas" w:eastAsia="Times New Roman" w:hAnsi="Consolas" w:cs="Times New Roman"/>
+          <w:color w:val="E9F284"/>
+          <w:sz w:val="21"/>
+          <w:szCs w:val="21"/>
+          <w:lang w:eastAsia="pt-BR"/>
+        </w:rPr>
+        <w:t>"</w:t>
+      </w:r>
+      <w:r>
+        <w:rPr>
+          <w:rFonts w:ascii="Consolas" w:eastAsia="Times New Roman" w:hAnsi="Consolas" w:cs="Times New Roman"/>
+          <w:color w:val="F1FA8C"/>
+          <w:sz w:val="21"/>
+          <w:szCs w:val="21"/>
+          <w:lang w:eastAsia="pt-BR"/>
+        </w:rPr>
+        <w:t>data-</w:t>
+      </w:r>
+      <w:proofErr w:type="spellStart"/>
+      <w:r>
+        <w:rPr>
+          <w:rFonts w:ascii="Consolas" w:eastAsia="Times New Roman" w:hAnsi="Consolas" w:cs="Times New Roman"/>
+          <w:color w:val="F1FA8C"/>
+          <w:sz w:val="21"/>
+          <w:szCs w:val="21"/>
+          <w:lang w:eastAsia="pt-BR"/>
+        </w:rPr>
+        <w:t>id</w:t>
+      </w:r>
+      <w:r>
+        <w:rPr>
+          <w:rFonts w:ascii="Consolas" w:eastAsia="Times New Roman" w:hAnsi="Consolas" w:cs="Times New Roman"/>
+          <w:color w:val="E9F284"/>
+          <w:sz w:val="21"/>
+          <w:szCs w:val="21"/>
+          <w:lang w:eastAsia="pt-BR"/>
+        </w:rPr>
+        <w:t>"</w:t>
+      </w:r>
+      <w:r>
+        <w:rPr>
+          <w:rFonts w:ascii="Consolas" w:eastAsia="Times New Roman" w:hAnsi="Consolas" w:cs="Times New Roman"/>
+          <w:color w:val="F8F8F2"/>
+          <w:sz w:val="21"/>
+          <w:szCs w:val="21"/>
+          <w:lang w:eastAsia="pt-BR"/>
+        </w:rPr>
+        <w:t>,</w:t>
+      </w:r>
+      <w:r>
+        <w:rPr>
+          <w:rFonts w:ascii="Consolas" w:eastAsia="Times New Roman" w:hAnsi="Consolas" w:cs="Times New Roman"/>
+          <w:i/>
+          <w:iCs/>
+          <w:color w:val="FFB86C"/>
+          <w:sz w:val="21"/>
+          <w:szCs w:val="21"/>
+          <w:lang w:eastAsia="pt-BR"/>
+        </w:rPr>
+        <w:t>game</w:t>
+      </w:r>
+      <w:r>
+        <w:rPr>
+          <w:rFonts w:ascii="Consolas" w:eastAsia="Times New Roman" w:hAnsi="Consolas" w:cs="Times New Roman"/>
+          <w:color w:val="F8F8F2"/>
+          <w:sz w:val="21"/>
+          <w:szCs w:val="21"/>
+          <w:lang w:eastAsia="pt-BR"/>
+        </w:rPr>
+        <w:t>.id</w:t>
+      </w:r>
+      <w:proofErr w:type="spellEnd"/>
+      <w:r>
+        <w:rPr>
+          <w:rFonts w:ascii="Consolas" w:eastAsia="Times New Roman" w:hAnsi="Consolas" w:cs="Times New Roman"/>
+          <w:color w:val="F8F8F2"/>
+          <w:sz w:val="21"/>
+          <w:szCs w:val="21"/>
+          <w:lang w:eastAsia="pt-BR"/>
+        </w:rPr>
+        <w:t>);</w:t>
+      </w:r>
+    </w:p>
+    <w:p>
+      <w:pPr>
+        <w:pStyle w:val="PargrafodaLista"/>
+        <w:numPr>
+          <w:ilvl w:val="0"/>
+          <w:numId w:val="2"/>
+        </w:numPr>
+        <w:shd w:val="clear" w:color="auto" w:fill="282A36"/>
+        <w:spacing w:after="0" w:line="285" w:lineRule="atLeast"/>
+        <w:rPr>
+          <w:rFonts w:ascii="Consolas" w:eastAsia="Times New Roman" w:hAnsi="Consolas" w:cs="Times New Roman"/>
+          <w:color w:val="F8F8F2"/>
+          <w:sz w:val="21"/>
+          <w:szCs w:val="21"/>
+          <w:lang w:eastAsia="pt-BR"/>
+        </w:rPr>
+      </w:pPr>
+    </w:p>
+    <w:p>
+      <w:pPr>
+        <w:pStyle w:val="PargrafodaLista"/>
+        <w:numPr>
+          <w:ilvl w:val="0"/>
+          <w:numId w:val="2"/>
+        </w:numPr>
+        <w:shd w:val="clear" w:color="auto" w:fill="282A36"/>
+        <w:spacing w:after="0" w:line="285" w:lineRule="atLeast"/>
+        <w:rPr>
+          <w:rFonts w:ascii="Consolas" w:eastAsia="Times New Roman" w:hAnsi="Consolas" w:cs="Times New Roman"/>
+          <w:color w:val="F8F8F2"/>
+          <w:sz w:val="21"/>
+          <w:szCs w:val="21"/>
+          <w:lang w:eastAsia="pt-BR"/>
+        </w:rPr>
+      </w:pPr>
+      <w:r>
+        <w:rPr>
+          <w:rFonts w:ascii="Consolas" w:eastAsia="Times New Roman" w:hAnsi="Consolas" w:cs="Times New Roman"/>
+          <w:color w:val="F8F8F2"/>
+          <w:sz w:val="21"/>
+          <w:szCs w:val="21"/>
+          <w:lang w:eastAsia="pt-BR"/>
+        </w:rPr>
+        <w:t>                </w:t>
+      </w:r>
+      <w:r>
+        <w:rPr>
+          <w:rFonts w:ascii="Consolas" w:eastAsia="Times New Roman" w:hAnsi="Consolas" w:cs="Times New Roman"/>
+          <w:color w:val="6272A4"/>
+          <w:sz w:val="21"/>
+          <w:szCs w:val="21"/>
+          <w:lang w:eastAsia="pt-BR"/>
+        </w:rPr>
+        <w:t>//</w:t>
+      </w:r>
+      <w:proofErr w:type="spellStart"/>
+      <w:r>
+        <w:rPr>
+          <w:rFonts w:ascii="Consolas" w:eastAsia="Times New Roman" w:hAnsi="Consolas" w:cs="Times New Roman"/>
+          <w:color w:val="6272A4"/>
+          <w:sz w:val="21"/>
+          <w:szCs w:val="21"/>
+          <w:lang w:eastAsia="pt-BR"/>
+        </w:rPr>
+        <w:t>setando</w:t>
+      </w:r>
+      <w:proofErr w:type="spellEnd"/>
+      <w:r>
+        <w:rPr>
+          <w:rFonts w:ascii="Consolas" w:eastAsia="Times New Roman" w:hAnsi="Consolas" w:cs="Times New Roman"/>
+          <w:color w:val="6272A4"/>
+          <w:sz w:val="21"/>
+          <w:szCs w:val="21"/>
+          <w:lang w:eastAsia="pt-BR"/>
+        </w:rPr>
+        <w:t> o atributo data-</w:t>
+      </w:r>
+      <w:proofErr w:type="spellStart"/>
+      <w:r>
+        <w:rPr>
+          <w:rFonts w:ascii="Consolas" w:eastAsia="Times New Roman" w:hAnsi="Consolas" w:cs="Times New Roman"/>
+          <w:color w:val="6272A4"/>
+          <w:sz w:val="21"/>
+          <w:szCs w:val="21"/>
+          <w:lang w:eastAsia="pt-BR"/>
+        </w:rPr>
+        <w:t>title</w:t>
+      </w:r>
+      <w:proofErr w:type="spellEnd"/>
+      <w:r>
+        <w:rPr>
+          <w:rFonts w:ascii="Consolas" w:eastAsia="Times New Roman" w:hAnsi="Consolas" w:cs="Times New Roman"/>
+          <w:color w:val="6272A4"/>
+          <w:sz w:val="21"/>
+          <w:szCs w:val="21"/>
+          <w:lang w:eastAsia="pt-BR"/>
+        </w:rPr>
+        <w:t> ao item</w:t>
+      </w:r>
+    </w:p>
+    <w:p>
+      <w:pPr>
+        <w:pStyle w:val="PargrafodaLista"/>
+        <w:numPr>
+          <w:ilvl w:val="0"/>
+          <w:numId w:val="2"/>
+        </w:numPr>
+        <w:shd w:val="clear" w:color="auto" w:fill="282A36"/>
+        <w:spacing w:after="0" w:line="285" w:lineRule="atLeast"/>
+        <w:rPr>
+          <w:rFonts w:ascii="Consolas" w:eastAsia="Times New Roman" w:hAnsi="Consolas" w:cs="Times New Roman"/>
+          <w:color w:val="F8F8F2"/>
+          <w:sz w:val="21"/>
+          <w:szCs w:val="21"/>
+          <w:lang w:eastAsia="pt-BR"/>
+        </w:rPr>
+      </w:pPr>
+      <w:r>
+        <w:rPr>
+          <w:rFonts w:ascii="Consolas" w:eastAsia="Times New Roman" w:hAnsi="Consolas" w:cs="Times New Roman"/>
+          <w:color w:val="F8F8F2"/>
+          <w:sz w:val="21"/>
+          <w:szCs w:val="21"/>
+          <w:lang w:eastAsia="pt-BR"/>
+        </w:rPr>
+        <w:t>                </w:t>
+      </w:r>
+      <w:proofErr w:type="spellStart"/>
+      <w:proofErr w:type="gramStart"/>
+      <w:r>
+        <w:rPr>
+          <w:rFonts w:ascii="Consolas" w:eastAsia="Times New Roman" w:hAnsi="Consolas" w:cs="Times New Roman"/>
+          <w:color w:val="F8F8F2"/>
+          <w:sz w:val="21"/>
+          <w:szCs w:val="21"/>
+          <w:lang w:eastAsia="pt-BR"/>
+        </w:rPr>
+        <w:t>item.</w:t>
+      </w:r>
+      <w:r>
+        <w:rPr>
+          <w:rFonts w:ascii="Consolas" w:eastAsia="Times New Roman" w:hAnsi="Consolas" w:cs="Times New Roman"/>
+          <w:color w:val="50FA7B"/>
+          <w:sz w:val="21"/>
+          <w:szCs w:val="21"/>
+          <w:lang w:eastAsia="pt-BR"/>
+        </w:rPr>
+        <w:t>setAttribute</w:t>
+      </w:r>
+      <w:proofErr w:type="spellEnd"/>
+      <w:proofErr w:type="gramEnd"/>
+      <w:r>
+        <w:rPr>
+          <w:rFonts w:ascii="Consolas" w:eastAsia="Times New Roman" w:hAnsi="Consolas" w:cs="Times New Roman"/>
+          <w:color w:val="F8F8F2"/>
+          <w:sz w:val="21"/>
+          <w:szCs w:val="21"/>
+          <w:lang w:eastAsia="pt-BR"/>
+        </w:rPr>
+        <w:t>(</w:t>
+      </w:r>
+      <w:r>
+        <w:rPr>
+          <w:rFonts w:ascii="Consolas" w:eastAsia="Times New Roman" w:hAnsi="Consolas" w:cs="Times New Roman"/>
+          <w:color w:val="E9F284"/>
+          <w:sz w:val="21"/>
+          <w:szCs w:val="21"/>
+          <w:lang w:eastAsia="pt-BR"/>
+        </w:rPr>
+        <w:t>'</w:t>
+      </w:r>
+      <w:r>
+        <w:rPr>
+          <w:rFonts w:ascii="Consolas" w:eastAsia="Times New Roman" w:hAnsi="Consolas" w:cs="Times New Roman"/>
+          <w:color w:val="F1FA8C"/>
+          <w:sz w:val="21"/>
+          <w:szCs w:val="21"/>
+          <w:lang w:eastAsia="pt-BR"/>
+        </w:rPr>
+        <w:t>data-</w:t>
+      </w:r>
+      <w:proofErr w:type="spellStart"/>
+      <w:r>
+        <w:rPr>
+          <w:rFonts w:ascii="Consolas" w:eastAsia="Times New Roman" w:hAnsi="Consolas" w:cs="Times New Roman"/>
+          <w:color w:val="F1FA8C"/>
+          <w:sz w:val="21"/>
+          <w:szCs w:val="21"/>
+          <w:lang w:eastAsia="pt-BR"/>
+        </w:rPr>
+        <w:t>title</w:t>
+      </w:r>
+      <w:proofErr w:type="spellEnd"/>
+      <w:r>
+        <w:rPr>
+          <w:rFonts w:ascii="Consolas" w:eastAsia="Times New Roman" w:hAnsi="Consolas" w:cs="Times New Roman"/>
+          <w:color w:val="E9F284"/>
+          <w:sz w:val="21"/>
+          <w:szCs w:val="21"/>
+          <w:lang w:eastAsia="pt-BR"/>
+        </w:rPr>
+        <w:t>'</w:t>
+      </w:r>
+      <w:r>
+        <w:rPr>
+          <w:rFonts w:ascii="Consolas" w:eastAsia="Times New Roman" w:hAnsi="Consolas" w:cs="Times New Roman"/>
+          <w:color w:val="F8F8F2"/>
+          <w:sz w:val="21"/>
+          <w:szCs w:val="21"/>
+          <w:lang w:eastAsia="pt-BR"/>
+        </w:rPr>
+        <w:t>,</w:t>
+      </w:r>
+      <w:proofErr w:type="spellStart"/>
+      <w:r>
+        <w:rPr>
+          <w:rFonts w:ascii="Consolas" w:eastAsia="Times New Roman" w:hAnsi="Consolas" w:cs="Times New Roman"/>
+          <w:i/>
+          <w:iCs/>
+          <w:color w:val="FFB86C"/>
+          <w:sz w:val="21"/>
+          <w:szCs w:val="21"/>
+          <w:lang w:eastAsia="pt-BR"/>
+        </w:rPr>
+        <w:t>game</w:t>
+      </w:r>
+      <w:r>
+        <w:rPr>
+          <w:rFonts w:ascii="Consolas" w:eastAsia="Times New Roman" w:hAnsi="Consolas" w:cs="Times New Roman"/>
+          <w:color w:val="F8F8F2"/>
+          <w:sz w:val="21"/>
+          <w:szCs w:val="21"/>
+          <w:lang w:eastAsia="pt-BR"/>
+        </w:rPr>
+        <w:t>.title</w:t>
+      </w:r>
+      <w:proofErr w:type="spellEnd"/>
+      <w:r>
+        <w:rPr>
+          <w:rFonts w:ascii="Consolas" w:eastAsia="Times New Roman" w:hAnsi="Consolas" w:cs="Times New Roman"/>
+          <w:color w:val="F8F8F2"/>
+          <w:sz w:val="21"/>
+          <w:szCs w:val="21"/>
+          <w:lang w:eastAsia="pt-BR"/>
+        </w:rPr>
+        <w:t>);</w:t>
+      </w:r>
+    </w:p>
+    <w:p>
+      <w:pPr>
+        <w:pStyle w:val="PargrafodaLista"/>
+        <w:numPr>
+          <w:ilvl w:val="0"/>
+          <w:numId w:val="2"/>
+        </w:numPr>
+        <w:shd w:val="clear" w:color="auto" w:fill="282A36"/>
+        <w:spacing w:after="0" w:line="285" w:lineRule="atLeast"/>
+        <w:rPr>
+          <w:rFonts w:ascii="Consolas" w:eastAsia="Times New Roman" w:hAnsi="Consolas" w:cs="Times New Roman"/>
+          <w:color w:val="F8F8F2"/>
+          <w:sz w:val="21"/>
+          <w:szCs w:val="21"/>
+          <w:lang w:eastAsia="pt-BR"/>
+        </w:rPr>
+      </w:pPr>
+    </w:p>
+    <w:p>
+      <w:pPr>
+        <w:pStyle w:val="PargrafodaLista"/>
+        <w:numPr>
+          <w:ilvl w:val="0"/>
+          <w:numId w:val="2"/>
+        </w:numPr>
+        <w:shd w:val="clear" w:color="auto" w:fill="282A36"/>
+        <w:spacing w:after="0" w:line="285" w:lineRule="atLeast"/>
+        <w:rPr>
+          <w:rFonts w:ascii="Consolas" w:eastAsia="Times New Roman" w:hAnsi="Consolas" w:cs="Times New Roman"/>
+          <w:color w:val="F8F8F2"/>
+          <w:sz w:val="21"/>
+          <w:szCs w:val="21"/>
+          <w:lang w:eastAsia="pt-BR"/>
+        </w:rPr>
+      </w:pPr>
+      <w:r>
+        <w:rPr>
+          <w:rFonts w:ascii="Consolas" w:eastAsia="Times New Roman" w:hAnsi="Consolas" w:cs="Times New Roman"/>
+          <w:color w:val="F8F8F2"/>
+          <w:sz w:val="21"/>
+          <w:szCs w:val="21"/>
+          <w:lang w:eastAsia="pt-BR"/>
+        </w:rPr>
+        <w:t>                </w:t>
+      </w:r>
+      <w:r>
+        <w:rPr>
+          <w:rFonts w:ascii="Consolas" w:eastAsia="Times New Roman" w:hAnsi="Consolas" w:cs="Times New Roman"/>
+          <w:color w:val="6272A4"/>
+          <w:sz w:val="21"/>
+          <w:szCs w:val="21"/>
+          <w:lang w:eastAsia="pt-BR"/>
+        </w:rPr>
+        <w:t>//</w:t>
+      </w:r>
+      <w:proofErr w:type="spellStart"/>
+      <w:r>
+        <w:rPr>
+          <w:rFonts w:ascii="Consolas" w:eastAsia="Times New Roman" w:hAnsi="Consolas" w:cs="Times New Roman"/>
+          <w:color w:val="6272A4"/>
+          <w:sz w:val="21"/>
+          <w:szCs w:val="21"/>
+          <w:lang w:eastAsia="pt-BR"/>
+        </w:rPr>
+        <w:t>setando</w:t>
+      </w:r>
+      <w:proofErr w:type="spellEnd"/>
+      <w:r>
+        <w:rPr>
+          <w:rFonts w:ascii="Consolas" w:eastAsia="Times New Roman" w:hAnsi="Consolas" w:cs="Times New Roman"/>
+          <w:color w:val="6272A4"/>
+          <w:sz w:val="21"/>
+          <w:szCs w:val="21"/>
+          <w:lang w:eastAsia="pt-BR"/>
+        </w:rPr>
+        <w:t> o atributo data-</w:t>
+      </w:r>
+      <w:proofErr w:type="spellStart"/>
+      <w:r>
+        <w:rPr>
+          <w:rFonts w:ascii="Consolas" w:eastAsia="Times New Roman" w:hAnsi="Consolas" w:cs="Times New Roman"/>
+          <w:color w:val="6272A4"/>
+          <w:sz w:val="21"/>
+          <w:szCs w:val="21"/>
+          <w:lang w:eastAsia="pt-BR"/>
+        </w:rPr>
+        <w:t>year</w:t>
+      </w:r>
+      <w:proofErr w:type="spellEnd"/>
+      <w:r>
+        <w:rPr>
+          <w:rFonts w:ascii="Consolas" w:eastAsia="Times New Roman" w:hAnsi="Consolas" w:cs="Times New Roman"/>
+          <w:color w:val="6272A4"/>
+          <w:sz w:val="21"/>
+          <w:szCs w:val="21"/>
+          <w:lang w:eastAsia="pt-BR"/>
+        </w:rPr>
+        <w:t> ao item</w:t>
+      </w:r>
+    </w:p>
+    <w:p>
+      <w:pPr>
+        <w:pStyle w:val="PargrafodaLista"/>
+        <w:numPr>
+          <w:ilvl w:val="0"/>
+          <w:numId w:val="2"/>
+        </w:numPr>
+        <w:shd w:val="clear" w:color="auto" w:fill="282A36"/>
+        <w:spacing w:after="0" w:line="285" w:lineRule="atLeast"/>
+        <w:rPr>
+          <w:rFonts w:ascii="Consolas" w:eastAsia="Times New Roman" w:hAnsi="Consolas" w:cs="Times New Roman"/>
+          <w:color w:val="F8F8F2"/>
+          <w:sz w:val="21"/>
+          <w:szCs w:val="21"/>
+          <w:lang w:eastAsia="pt-BR"/>
+        </w:rPr>
+      </w:pPr>
+      <w:r>
+        <w:rPr>
+          <w:rFonts w:ascii="Consolas" w:eastAsia="Times New Roman" w:hAnsi="Consolas" w:cs="Times New Roman"/>
+          <w:color w:val="F8F8F2"/>
+          <w:sz w:val="21"/>
+          <w:szCs w:val="21"/>
+          <w:lang w:eastAsia="pt-BR"/>
+        </w:rPr>
+        <w:t>                </w:t>
+      </w:r>
+      <w:proofErr w:type="spellStart"/>
+      <w:proofErr w:type="gramStart"/>
+      <w:r>
+        <w:rPr>
+          <w:rFonts w:ascii="Consolas" w:eastAsia="Times New Roman" w:hAnsi="Consolas" w:cs="Times New Roman"/>
+          <w:color w:val="F8F8F2"/>
+          <w:sz w:val="21"/>
+          <w:szCs w:val="21"/>
+          <w:lang w:eastAsia="pt-BR"/>
+        </w:rPr>
+        <w:t>item.</w:t>
+      </w:r>
+      <w:r>
+        <w:rPr>
+          <w:rFonts w:ascii="Consolas" w:eastAsia="Times New Roman" w:hAnsi="Consolas" w:cs="Times New Roman"/>
+          <w:color w:val="50FA7B"/>
+          <w:sz w:val="21"/>
+          <w:szCs w:val="21"/>
+          <w:lang w:eastAsia="pt-BR"/>
+        </w:rPr>
+        <w:t>setAttribute</w:t>
+      </w:r>
+      <w:proofErr w:type="spellEnd"/>
+      <w:proofErr w:type="gramEnd"/>
+      <w:r>
+        <w:rPr>
+          <w:rFonts w:ascii="Consolas" w:eastAsia="Times New Roman" w:hAnsi="Consolas" w:cs="Times New Roman"/>
+          <w:color w:val="F8F8F2"/>
+          <w:sz w:val="21"/>
+          <w:szCs w:val="21"/>
+          <w:lang w:eastAsia="pt-BR"/>
+        </w:rPr>
+        <w:t>(</w:t>
+      </w:r>
+      <w:r>
+        <w:rPr>
+          <w:rFonts w:ascii="Consolas" w:eastAsia="Times New Roman" w:hAnsi="Consolas" w:cs="Times New Roman"/>
+          <w:color w:val="E9F284"/>
+          <w:sz w:val="21"/>
+          <w:szCs w:val="21"/>
+          <w:lang w:eastAsia="pt-BR"/>
+        </w:rPr>
+        <w:t>'</w:t>
+      </w:r>
+      <w:r>
+        <w:rPr>
+          <w:rFonts w:ascii="Consolas" w:eastAsia="Times New Roman" w:hAnsi="Consolas" w:cs="Times New Roman"/>
+          <w:color w:val="F1FA8C"/>
+          <w:sz w:val="21"/>
+          <w:szCs w:val="21"/>
+          <w:lang w:eastAsia="pt-BR"/>
+        </w:rPr>
+        <w:t>data-</w:t>
+      </w:r>
+      <w:proofErr w:type="spellStart"/>
+      <w:r>
+        <w:rPr>
+          <w:rFonts w:ascii="Consolas" w:eastAsia="Times New Roman" w:hAnsi="Consolas" w:cs="Times New Roman"/>
+          <w:color w:val="F1FA8C"/>
+          <w:sz w:val="21"/>
+          <w:szCs w:val="21"/>
+          <w:lang w:eastAsia="pt-BR"/>
+        </w:rPr>
+        <w:t>year</w:t>
+      </w:r>
+      <w:proofErr w:type="spellEnd"/>
+      <w:r>
+        <w:rPr>
+          <w:rFonts w:ascii="Consolas" w:eastAsia="Times New Roman" w:hAnsi="Consolas" w:cs="Times New Roman"/>
+          <w:color w:val="E9F284"/>
+          <w:sz w:val="21"/>
+          <w:szCs w:val="21"/>
+          <w:lang w:eastAsia="pt-BR"/>
+        </w:rPr>
+        <w:t>'</w:t>
+      </w:r>
+      <w:r>
+        <w:rPr>
+          <w:rFonts w:ascii="Consolas" w:eastAsia="Times New Roman" w:hAnsi="Consolas" w:cs="Times New Roman"/>
+          <w:color w:val="F8F8F2"/>
+          <w:sz w:val="21"/>
+          <w:szCs w:val="21"/>
+          <w:lang w:eastAsia="pt-BR"/>
+        </w:rPr>
+        <w:t>,</w:t>
+      </w:r>
+      <w:proofErr w:type="spellStart"/>
+      <w:r>
+        <w:rPr>
+          <w:rFonts w:ascii="Consolas" w:eastAsia="Times New Roman" w:hAnsi="Consolas" w:cs="Times New Roman"/>
+          <w:i/>
+          <w:iCs/>
+          <w:color w:val="FFB86C"/>
+          <w:sz w:val="21"/>
+          <w:szCs w:val="21"/>
+          <w:lang w:eastAsia="pt-BR"/>
+        </w:rPr>
+        <w:t>game</w:t>
+      </w:r>
+      <w:r>
+        <w:rPr>
+          <w:rFonts w:ascii="Consolas" w:eastAsia="Times New Roman" w:hAnsi="Consolas" w:cs="Times New Roman"/>
+          <w:color w:val="F8F8F2"/>
+          <w:sz w:val="21"/>
+          <w:szCs w:val="21"/>
+          <w:lang w:eastAsia="pt-BR"/>
+        </w:rPr>
+        <w:t>.year</w:t>
+      </w:r>
+      <w:proofErr w:type="spellEnd"/>
+      <w:r>
+        <w:rPr>
+          <w:rFonts w:ascii="Consolas" w:eastAsia="Times New Roman" w:hAnsi="Consolas" w:cs="Times New Roman"/>
+          <w:color w:val="F8F8F2"/>
+          <w:sz w:val="21"/>
+          <w:szCs w:val="21"/>
+          <w:lang w:eastAsia="pt-BR"/>
+        </w:rPr>
+        <w:t>);</w:t>
+      </w:r>
+    </w:p>
+    <w:p>
+      <w:pPr>
+        <w:pStyle w:val="PargrafodaLista"/>
+        <w:numPr>
+          <w:ilvl w:val="0"/>
+          <w:numId w:val="2"/>
+        </w:numPr>
+        <w:shd w:val="clear" w:color="auto" w:fill="282A36"/>
+        <w:spacing w:after="0" w:line="285" w:lineRule="atLeast"/>
+        <w:rPr>
+          <w:rFonts w:ascii="Consolas" w:eastAsia="Times New Roman" w:hAnsi="Consolas" w:cs="Times New Roman"/>
+          <w:color w:val="F8F8F2"/>
+          <w:sz w:val="21"/>
+          <w:szCs w:val="21"/>
+          <w:lang w:eastAsia="pt-BR"/>
+        </w:rPr>
+      </w:pPr>
+    </w:p>
+    <w:p>
+      <w:pPr>
+        <w:pStyle w:val="PargrafodaLista"/>
+        <w:numPr>
+          <w:ilvl w:val="0"/>
+          <w:numId w:val="2"/>
+        </w:numPr>
+        <w:shd w:val="clear" w:color="auto" w:fill="282A36"/>
+        <w:spacing w:after="0" w:line="285" w:lineRule="atLeast"/>
+        <w:rPr>
+          <w:rFonts w:ascii="Consolas" w:eastAsia="Times New Roman" w:hAnsi="Consolas" w:cs="Times New Roman"/>
+          <w:color w:val="F8F8F2"/>
+          <w:sz w:val="21"/>
+          <w:szCs w:val="21"/>
+          <w:lang w:eastAsia="pt-BR"/>
+        </w:rPr>
+      </w:pPr>
+      <w:r>
+        <w:rPr>
+          <w:rFonts w:ascii="Consolas" w:eastAsia="Times New Roman" w:hAnsi="Consolas" w:cs="Times New Roman"/>
+          <w:color w:val="F8F8F2"/>
+          <w:sz w:val="21"/>
+          <w:szCs w:val="21"/>
+          <w:lang w:eastAsia="pt-BR"/>
+        </w:rPr>
+        <w:t>                </w:t>
+      </w:r>
+      <w:r>
+        <w:rPr>
+          <w:rFonts w:ascii="Consolas" w:eastAsia="Times New Roman" w:hAnsi="Consolas" w:cs="Times New Roman"/>
+          <w:color w:val="6272A4"/>
+          <w:sz w:val="21"/>
+          <w:szCs w:val="21"/>
+          <w:lang w:eastAsia="pt-BR"/>
+        </w:rPr>
+        <w:t>//</w:t>
+      </w:r>
+      <w:proofErr w:type="spellStart"/>
+      <w:r>
+        <w:rPr>
+          <w:rFonts w:ascii="Consolas" w:eastAsia="Times New Roman" w:hAnsi="Consolas" w:cs="Times New Roman"/>
+          <w:color w:val="6272A4"/>
+          <w:sz w:val="21"/>
+          <w:szCs w:val="21"/>
+          <w:lang w:eastAsia="pt-BR"/>
+        </w:rPr>
+        <w:t>setando</w:t>
+      </w:r>
+      <w:proofErr w:type="spellEnd"/>
+      <w:r>
+        <w:rPr>
+          <w:rFonts w:ascii="Consolas" w:eastAsia="Times New Roman" w:hAnsi="Consolas" w:cs="Times New Roman"/>
+          <w:color w:val="6272A4"/>
+          <w:sz w:val="21"/>
+          <w:szCs w:val="21"/>
+          <w:lang w:eastAsia="pt-BR"/>
+        </w:rPr>
+        <w:t> o atributo data-</w:t>
+      </w:r>
+      <w:proofErr w:type="spellStart"/>
+      <w:r>
+        <w:rPr>
+          <w:rFonts w:ascii="Consolas" w:eastAsia="Times New Roman" w:hAnsi="Consolas" w:cs="Times New Roman"/>
+          <w:color w:val="6272A4"/>
+          <w:sz w:val="21"/>
+          <w:szCs w:val="21"/>
+          <w:lang w:eastAsia="pt-BR"/>
+        </w:rPr>
+        <w:t>price</w:t>
+      </w:r>
+      <w:proofErr w:type="spellEnd"/>
+      <w:r>
+        <w:rPr>
+          <w:rFonts w:ascii="Consolas" w:eastAsia="Times New Roman" w:hAnsi="Consolas" w:cs="Times New Roman"/>
+          <w:color w:val="6272A4"/>
+          <w:sz w:val="21"/>
+          <w:szCs w:val="21"/>
+          <w:lang w:eastAsia="pt-BR"/>
+        </w:rPr>
+        <w:t> ao item</w:t>
+      </w:r>
+    </w:p>
+    <w:p>
+      <w:pPr>
+        <w:pStyle w:val="PargrafodaLista"/>
+        <w:numPr>
+          <w:ilvl w:val="0"/>
+          <w:numId w:val="2"/>
+        </w:numPr>
+        <w:shd w:val="clear" w:color="auto" w:fill="282A36"/>
+        <w:spacing w:after="0" w:line="285" w:lineRule="atLeast"/>
+        <w:rPr>
+          <w:rFonts w:ascii="Consolas" w:eastAsia="Times New Roman" w:hAnsi="Consolas" w:cs="Times New Roman"/>
+          <w:color w:val="F8F8F2"/>
+          <w:sz w:val="21"/>
+          <w:szCs w:val="21"/>
+          <w:lang w:eastAsia="pt-BR"/>
+        </w:rPr>
+      </w:pPr>
+      <w:r>
+        <w:rPr>
+          <w:rFonts w:ascii="Consolas" w:eastAsia="Times New Roman" w:hAnsi="Consolas" w:cs="Times New Roman"/>
+          <w:color w:val="F8F8F2"/>
+          <w:sz w:val="21"/>
+          <w:szCs w:val="21"/>
+          <w:lang w:eastAsia="pt-BR"/>
+        </w:rPr>
+        <w:t>                </w:t>
+      </w:r>
+      <w:proofErr w:type="spellStart"/>
+      <w:proofErr w:type="gramStart"/>
+      <w:r>
+        <w:rPr>
+          <w:rFonts w:ascii="Consolas" w:eastAsia="Times New Roman" w:hAnsi="Consolas" w:cs="Times New Roman"/>
+          <w:color w:val="F8F8F2"/>
+          <w:sz w:val="21"/>
+          <w:szCs w:val="21"/>
+          <w:lang w:eastAsia="pt-BR"/>
+        </w:rPr>
+        <w:t>item.</w:t>
+      </w:r>
+      <w:r>
+        <w:rPr>
+          <w:rFonts w:ascii="Consolas" w:eastAsia="Times New Roman" w:hAnsi="Consolas" w:cs="Times New Roman"/>
+          <w:color w:val="50FA7B"/>
+          <w:sz w:val="21"/>
+          <w:szCs w:val="21"/>
+          <w:lang w:eastAsia="pt-BR"/>
+        </w:rPr>
+        <w:t>setAttribute</w:t>
+      </w:r>
+      <w:proofErr w:type="spellEnd"/>
+      <w:proofErr w:type="gramEnd"/>
+      <w:r>
+        <w:rPr>
+          <w:rFonts w:ascii="Consolas" w:eastAsia="Times New Roman" w:hAnsi="Consolas" w:cs="Times New Roman"/>
+          <w:color w:val="F8F8F2"/>
+          <w:sz w:val="21"/>
+          <w:szCs w:val="21"/>
+          <w:lang w:eastAsia="pt-BR"/>
+        </w:rPr>
+        <w:t>(</w:t>
+      </w:r>
+      <w:r>
+        <w:rPr>
+          <w:rFonts w:ascii="Consolas" w:eastAsia="Times New Roman" w:hAnsi="Consolas" w:cs="Times New Roman"/>
+          <w:color w:val="E9F284"/>
+          <w:sz w:val="21"/>
+          <w:szCs w:val="21"/>
+          <w:lang w:eastAsia="pt-BR"/>
+        </w:rPr>
+        <w:t>'</w:t>
+      </w:r>
+      <w:r>
+        <w:rPr>
+          <w:rFonts w:ascii="Consolas" w:eastAsia="Times New Roman" w:hAnsi="Consolas" w:cs="Times New Roman"/>
+          <w:color w:val="F1FA8C"/>
+          <w:sz w:val="21"/>
+          <w:szCs w:val="21"/>
+          <w:lang w:eastAsia="pt-BR"/>
+        </w:rPr>
+        <w:t>data-</w:t>
+      </w:r>
+      <w:proofErr w:type="spellStart"/>
+      <w:r>
+        <w:rPr>
+          <w:rFonts w:ascii="Consolas" w:eastAsia="Times New Roman" w:hAnsi="Consolas" w:cs="Times New Roman"/>
+          <w:color w:val="F1FA8C"/>
+          <w:sz w:val="21"/>
+          <w:szCs w:val="21"/>
+          <w:lang w:eastAsia="pt-BR"/>
+        </w:rPr>
+        <w:t>price</w:t>
+      </w:r>
+      <w:proofErr w:type="spellEnd"/>
+      <w:r>
+        <w:rPr>
+          <w:rFonts w:ascii="Consolas" w:eastAsia="Times New Roman" w:hAnsi="Consolas" w:cs="Times New Roman"/>
+          <w:color w:val="E9F284"/>
+          <w:sz w:val="21"/>
+          <w:szCs w:val="21"/>
+          <w:lang w:eastAsia="pt-BR"/>
+        </w:rPr>
+        <w:t>'</w:t>
+      </w:r>
+      <w:r>
+        <w:rPr>
+          <w:rFonts w:ascii="Consolas" w:eastAsia="Times New Roman" w:hAnsi="Consolas" w:cs="Times New Roman"/>
+          <w:color w:val="F8F8F2"/>
+          <w:sz w:val="21"/>
+          <w:szCs w:val="21"/>
+          <w:lang w:eastAsia="pt-BR"/>
+        </w:rPr>
+        <w:t>,</w:t>
+      </w:r>
+      <w:proofErr w:type="spellStart"/>
+      <w:r>
+        <w:rPr>
+          <w:rFonts w:ascii="Consolas" w:eastAsia="Times New Roman" w:hAnsi="Consolas" w:cs="Times New Roman"/>
+          <w:i/>
+          <w:iCs/>
+          <w:color w:val="FFB86C"/>
+          <w:sz w:val="21"/>
+          <w:szCs w:val="21"/>
+          <w:lang w:eastAsia="pt-BR"/>
+        </w:rPr>
+        <w:t>game</w:t>
+      </w:r>
+      <w:r>
+        <w:rPr>
+          <w:rFonts w:ascii="Consolas" w:eastAsia="Times New Roman" w:hAnsi="Consolas" w:cs="Times New Roman"/>
+          <w:color w:val="F8F8F2"/>
+          <w:sz w:val="21"/>
+          <w:szCs w:val="21"/>
+          <w:lang w:eastAsia="pt-BR"/>
+        </w:rPr>
+        <w:t>.price</w:t>
+      </w:r>
+      <w:proofErr w:type="spellEnd"/>
+      <w:r>
+        <w:rPr>
+          <w:rFonts w:ascii="Consolas" w:eastAsia="Times New Roman" w:hAnsi="Consolas" w:cs="Times New Roman"/>
+          <w:color w:val="F8F8F2"/>
+          <w:sz w:val="21"/>
+          <w:szCs w:val="21"/>
+          <w:lang w:eastAsia="pt-BR"/>
+        </w:rPr>
+        <w:t>);</w:t>
+      </w:r>
+    </w:p>
+    <w:p>
+      <w:pPr>
+        <w:pStyle w:val="PargrafodaLista"/>
+        <w:numPr>
+          <w:ilvl w:val="0"/>
+          <w:numId w:val="2"/>
+        </w:numPr>
+        <w:shd w:val="clear" w:color="auto" w:fill="282A36"/>
+        <w:spacing w:after="0" w:line="285" w:lineRule="atLeast"/>
+        <w:rPr>
+          <w:rFonts w:ascii="Consolas" w:eastAsia="Times New Roman" w:hAnsi="Consolas" w:cs="Times New Roman"/>
+          <w:color w:val="F8F8F2"/>
+          <w:sz w:val="21"/>
+          <w:szCs w:val="21"/>
+          <w:lang w:eastAsia="pt-BR"/>
+        </w:rPr>
+      </w:pPr>
+    </w:p>
+    <w:p>
+      <w:pPr>
+        <w:pStyle w:val="PargrafodaLista"/>
+        <w:numPr>
+          <w:ilvl w:val="0"/>
+          <w:numId w:val="2"/>
+        </w:numPr>
+        <w:shd w:val="clear" w:color="auto" w:fill="282A36"/>
+        <w:spacing w:after="0" w:line="285" w:lineRule="atLeast"/>
+        <w:rPr>
+          <w:rFonts w:ascii="Consolas" w:eastAsia="Times New Roman" w:hAnsi="Consolas" w:cs="Times New Roman"/>
+          <w:color w:val="F8F8F2"/>
+          <w:sz w:val="21"/>
+          <w:szCs w:val="21"/>
+          <w:lang w:eastAsia="pt-BR"/>
+        </w:rPr>
+      </w:pPr>
+      <w:r>
+        <w:rPr>
+          <w:rFonts w:ascii="Consolas" w:eastAsia="Times New Roman" w:hAnsi="Consolas" w:cs="Times New Roman"/>
+          <w:color w:val="F8F8F2"/>
+          <w:sz w:val="21"/>
+          <w:szCs w:val="21"/>
+          <w:lang w:eastAsia="pt-BR"/>
+        </w:rPr>
+        <w:t>                </w:t>
+      </w:r>
+      <w:r>
+        <w:rPr>
+          <w:rFonts w:ascii="Consolas" w:eastAsia="Times New Roman" w:hAnsi="Consolas" w:cs="Times New Roman"/>
+          <w:color w:val="6272A4"/>
+          <w:sz w:val="21"/>
+          <w:szCs w:val="21"/>
+          <w:lang w:eastAsia="pt-BR"/>
+        </w:rPr>
+        <w:t>//vamos salvar dentro do item 'li' os dados</w:t>
+      </w:r>
+    </w:p>
+    <w:p>
+      <w:pPr>
+        <w:pStyle w:val="PargrafodaLista"/>
+        <w:numPr>
+          <w:ilvl w:val="0"/>
+          <w:numId w:val="2"/>
+        </w:numPr>
+        <w:shd w:val="clear" w:color="auto" w:fill="282A36"/>
+        <w:spacing w:after="0" w:line="285" w:lineRule="atLeast"/>
+        <w:rPr>
+          <w:rFonts w:ascii="Consolas" w:eastAsia="Times New Roman" w:hAnsi="Consolas" w:cs="Times New Roman"/>
+          <w:color w:val="F8F8F2"/>
+          <w:sz w:val="21"/>
+          <w:szCs w:val="21"/>
+          <w:lang w:eastAsia="pt-BR"/>
+        </w:rPr>
+      </w:pPr>
+      <w:r>
+        <w:rPr>
+          <w:rFonts w:ascii="Consolas" w:eastAsia="Times New Roman" w:hAnsi="Consolas" w:cs="Times New Roman"/>
+          <w:color w:val="F8F8F2"/>
+          <w:sz w:val="21"/>
+          <w:szCs w:val="21"/>
+          <w:lang w:eastAsia="pt-BR"/>
+        </w:rPr>
+        <w:t>                </w:t>
+      </w:r>
+      <w:proofErr w:type="gramStart"/>
+      <w:r>
+        <w:rPr>
+          <w:rFonts w:ascii="Consolas" w:eastAsia="Times New Roman" w:hAnsi="Consolas" w:cs="Times New Roman"/>
+          <w:color w:val="F8F8F2"/>
+          <w:sz w:val="21"/>
+          <w:szCs w:val="21"/>
+          <w:lang w:eastAsia="pt-BR"/>
+        </w:rPr>
+        <w:t>item.innerHTML</w:t>
+      </w:r>
+      <w:proofErr w:type="gramEnd"/>
+      <w:r>
+        <w:rPr>
+          <w:rFonts w:ascii="Consolas" w:eastAsia="Times New Roman" w:hAnsi="Consolas" w:cs="Times New Roman"/>
+          <w:color w:val="F8F8F2"/>
+          <w:sz w:val="21"/>
+          <w:szCs w:val="21"/>
+          <w:lang w:eastAsia="pt-BR"/>
+        </w:rPr>
+        <w:t> </w:t>
+      </w:r>
+      <w:r>
+        <w:rPr>
+          <w:rFonts w:ascii="Consolas" w:eastAsia="Times New Roman" w:hAnsi="Consolas" w:cs="Times New Roman"/>
+          <w:color w:val="FF79C6"/>
+          <w:sz w:val="21"/>
+          <w:szCs w:val="21"/>
+          <w:lang w:eastAsia="pt-BR"/>
+        </w:rPr>
+        <w:t>=</w:t>
+      </w:r>
+      <w:r>
+        <w:rPr>
+          <w:rFonts w:ascii="Consolas" w:eastAsia="Times New Roman" w:hAnsi="Consolas" w:cs="Times New Roman"/>
+          <w:color w:val="F8F8F2"/>
+          <w:sz w:val="21"/>
+          <w:szCs w:val="21"/>
+          <w:lang w:eastAsia="pt-BR"/>
+        </w:rPr>
+        <w:t> </w:t>
+      </w:r>
+      <w:r>
+        <w:rPr>
+          <w:rFonts w:ascii="Consolas" w:eastAsia="Times New Roman" w:hAnsi="Consolas" w:cs="Times New Roman"/>
+          <w:i/>
+          <w:iCs/>
+          <w:color w:val="FFB86C"/>
+          <w:sz w:val="21"/>
+          <w:szCs w:val="21"/>
+          <w:lang w:eastAsia="pt-BR"/>
+        </w:rPr>
+        <w:t>game</w:t>
+      </w:r>
+      <w:r>
+        <w:rPr>
+          <w:rFonts w:ascii="Consolas" w:eastAsia="Times New Roman" w:hAnsi="Consolas" w:cs="Times New Roman"/>
+          <w:color w:val="F8F8F2"/>
+          <w:sz w:val="21"/>
+          <w:szCs w:val="21"/>
+          <w:lang w:eastAsia="pt-BR"/>
+        </w:rPr>
+        <w:t>.id </w:t>
+      </w:r>
+      <w:r>
+        <w:rPr>
+          <w:rFonts w:ascii="Consolas" w:eastAsia="Times New Roman" w:hAnsi="Consolas" w:cs="Times New Roman"/>
+          <w:color w:val="FF79C6"/>
+          <w:sz w:val="21"/>
+          <w:szCs w:val="21"/>
+          <w:lang w:eastAsia="pt-BR"/>
+        </w:rPr>
+        <w:t>+</w:t>
+      </w:r>
+      <w:r>
+        <w:rPr>
+          <w:rFonts w:ascii="Consolas" w:eastAsia="Times New Roman" w:hAnsi="Consolas" w:cs="Times New Roman"/>
+          <w:color w:val="F8F8F2"/>
+          <w:sz w:val="21"/>
+          <w:szCs w:val="21"/>
+          <w:lang w:eastAsia="pt-BR"/>
+        </w:rPr>
+        <w:t> </w:t>
+      </w:r>
+      <w:r>
+        <w:rPr>
+          <w:rFonts w:ascii="Consolas" w:eastAsia="Times New Roman" w:hAnsi="Consolas" w:cs="Times New Roman"/>
+          <w:color w:val="E9F284"/>
+          <w:sz w:val="21"/>
+          <w:szCs w:val="21"/>
+          <w:lang w:eastAsia="pt-BR"/>
+        </w:rPr>
+        <w:t>"</w:t>
+      </w:r>
+      <w:r>
+        <w:rPr>
+          <w:rFonts w:ascii="Consolas" w:eastAsia="Times New Roman" w:hAnsi="Consolas" w:cs="Times New Roman"/>
+          <w:color w:val="F1FA8C"/>
+          <w:sz w:val="21"/>
+          <w:szCs w:val="21"/>
+          <w:lang w:eastAsia="pt-BR"/>
+        </w:rPr>
+        <w:t> - </w:t>
+      </w:r>
+      <w:r>
+        <w:rPr>
+          <w:rFonts w:ascii="Consolas" w:eastAsia="Times New Roman" w:hAnsi="Consolas" w:cs="Times New Roman"/>
+          <w:color w:val="E9F284"/>
+          <w:sz w:val="21"/>
+          <w:szCs w:val="21"/>
+          <w:lang w:eastAsia="pt-BR"/>
+        </w:rPr>
+        <w:t>"</w:t>
+      </w:r>
+      <w:r>
+        <w:rPr>
+          <w:rFonts w:ascii="Consolas" w:eastAsia="Times New Roman" w:hAnsi="Consolas" w:cs="Times New Roman"/>
+          <w:color w:val="F8F8F2"/>
+          <w:sz w:val="21"/>
+          <w:szCs w:val="21"/>
+          <w:lang w:eastAsia="pt-BR"/>
+        </w:rPr>
+        <w:t> </w:t>
+      </w:r>
+      <w:r>
+        <w:rPr>
+          <w:rFonts w:ascii="Consolas" w:eastAsia="Times New Roman" w:hAnsi="Consolas" w:cs="Times New Roman"/>
+          <w:color w:val="FF79C6"/>
+          <w:sz w:val="21"/>
+          <w:szCs w:val="21"/>
+          <w:lang w:eastAsia="pt-BR"/>
+        </w:rPr>
+        <w:t>+</w:t>
+      </w:r>
+      <w:r>
+        <w:rPr>
+          <w:rFonts w:ascii="Consolas" w:eastAsia="Times New Roman" w:hAnsi="Consolas" w:cs="Times New Roman"/>
+          <w:color w:val="F8F8F2"/>
+          <w:sz w:val="21"/>
+          <w:szCs w:val="21"/>
+          <w:lang w:eastAsia="pt-BR"/>
+        </w:rPr>
+        <w:t> </w:t>
+      </w:r>
+      <w:r>
+        <w:rPr>
+          <w:rFonts w:ascii="Consolas" w:eastAsia="Times New Roman" w:hAnsi="Consolas" w:cs="Times New Roman"/>
+          <w:i/>
+          <w:iCs/>
+          <w:color w:val="FFB86C"/>
+          <w:sz w:val="21"/>
+          <w:szCs w:val="21"/>
+          <w:lang w:eastAsia="pt-BR"/>
+        </w:rPr>
+        <w:t>game</w:t>
+      </w:r>
+      <w:r>
+        <w:rPr>
+          <w:rFonts w:ascii="Consolas" w:eastAsia="Times New Roman" w:hAnsi="Consolas" w:cs="Times New Roman"/>
+          <w:color w:val="F8F8F2"/>
+          <w:sz w:val="21"/>
+          <w:szCs w:val="21"/>
+          <w:lang w:eastAsia="pt-BR"/>
+        </w:rPr>
+        <w:t>.title </w:t>
+      </w:r>
+      <w:r>
+        <w:rPr>
+          <w:rFonts w:ascii="Consolas" w:eastAsia="Times New Roman" w:hAnsi="Consolas" w:cs="Times New Roman"/>
+          <w:color w:val="FF79C6"/>
+          <w:sz w:val="21"/>
+          <w:szCs w:val="21"/>
+          <w:lang w:eastAsia="pt-BR"/>
+        </w:rPr>
+        <w:t>+</w:t>
+      </w:r>
+      <w:r>
+        <w:rPr>
+          <w:rFonts w:ascii="Consolas" w:eastAsia="Times New Roman" w:hAnsi="Consolas" w:cs="Times New Roman"/>
+          <w:color w:val="F8F8F2"/>
+          <w:sz w:val="21"/>
+          <w:szCs w:val="21"/>
+          <w:lang w:eastAsia="pt-BR"/>
+        </w:rPr>
+        <w:t> </w:t>
+      </w:r>
+      <w:r>
+        <w:rPr>
+          <w:rFonts w:ascii="Consolas" w:eastAsia="Times New Roman" w:hAnsi="Consolas" w:cs="Times New Roman"/>
+          <w:color w:val="E9F284"/>
+          <w:sz w:val="21"/>
+          <w:szCs w:val="21"/>
+          <w:lang w:eastAsia="pt-BR"/>
+        </w:rPr>
+        <w:t>"</w:t>
+      </w:r>
+      <w:r>
+        <w:rPr>
+          <w:rFonts w:ascii="Consolas" w:eastAsia="Times New Roman" w:hAnsi="Consolas" w:cs="Times New Roman"/>
+          <w:color w:val="F1FA8C"/>
+          <w:sz w:val="21"/>
+          <w:szCs w:val="21"/>
+          <w:lang w:eastAsia="pt-BR"/>
+        </w:rPr>
+        <w:t> - </w:t>
+      </w:r>
+      <w:r>
+        <w:rPr>
+          <w:rFonts w:ascii="Consolas" w:eastAsia="Times New Roman" w:hAnsi="Consolas" w:cs="Times New Roman"/>
+          <w:color w:val="E9F284"/>
+          <w:sz w:val="21"/>
+          <w:szCs w:val="21"/>
+          <w:lang w:eastAsia="pt-BR"/>
+        </w:rPr>
+        <w:t>"</w:t>
+      </w:r>
+      <w:r>
+        <w:rPr>
+          <w:rFonts w:ascii="Consolas" w:eastAsia="Times New Roman" w:hAnsi="Consolas" w:cs="Times New Roman"/>
+          <w:color w:val="F8F8F2"/>
+          <w:sz w:val="21"/>
+          <w:szCs w:val="21"/>
+          <w:lang w:eastAsia="pt-BR"/>
+        </w:rPr>
+        <w:t> </w:t>
+      </w:r>
+      <w:r>
+        <w:rPr>
+          <w:rFonts w:ascii="Consolas" w:eastAsia="Times New Roman" w:hAnsi="Consolas" w:cs="Times New Roman"/>
+          <w:color w:val="FF79C6"/>
+          <w:sz w:val="21"/>
+          <w:szCs w:val="21"/>
+          <w:lang w:eastAsia="pt-BR"/>
+        </w:rPr>
+        <w:t>+</w:t>
+      </w:r>
+      <w:r>
+        <w:rPr>
+          <w:rFonts w:ascii="Consolas" w:eastAsia="Times New Roman" w:hAnsi="Consolas" w:cs="Times New Roman"/>
+          <w:color w:val="F8F8F2"/>
+          <w:sz w:val="21"/>
+          <w:szCs w:val="21"/>
+          <w:lang w:eastAsia="pt-BR"/>
+        </w:rPr>
+        <w:t> </w:t>
+      </w:r>
+      <w:r>
+        <w:rPr>
+          <w:rFonts w:ascii="Consolas" w:eastAsia="Times New Roman" w:hAnsi="Consolas" w:cs="Times New Roman"/>
+          <w:i/>
+          <w:iCs/>
+          <w:color w:val="FFB86C"/>
+          <w:sz w:val="21"/>
+          <w:szCs w:val="21"/>
+          <w:lang w:eastAsia="pt-BR"/>
+        </w:rPr>
+        <w:t>game</w:t>
+      </w:r>
+      <w:r>
+        <w:rPr>
+          <w:rFonts w:ascii="Consolas" w:eastAsia="Times New Roman" w:hAnsi="Consolas" w:cs="Times New Roman"/>
+          <w:color w:val="F8F8F2"/>
+          <w:sz w:val="21"/>
+          <w:szCs w:val="21"/>
+          <w:lang w:eastAsia="pt-BR"/>
+        </w:rPr>
+        <w:t>.price;</w:t>
+      </w:r>
+    </w:p>
+    <w:p>
+      <w:pPr>
+        <w:pStyle w:val="PargrafodaLista"/>
+        <w:numPr>
+          <w:ilvl w:val="0"/>
+          <w:numId w:val="2"/>
+        </w:numPr>
+        <w:shd w:val="clear" w:color="auto" w:fill="282A36"/>
+        <w:spacing w:after="0" w:line="285" w:lineRule="atLeast"/>
+        <w:rPr>
+          <w:rFonts w:ascii="Consolas" w:eastAsia="Times New Roman" w:hAnsi="Consolas" w:cs="Times New Roman"/>
+          <w:color w:val="F8F8F2"/>
+          <w:sz w:val="21"/>
+          <w:szCs w:val="21"/>
+          <w:lang w:eastAsia="pt-BR"/>
+        </w:rPr>
+      </w:pPr>
+    </w:p>
+    <w:p>
+      <w:pPr>
+        <w:pStyle w:val="PargrafodaLista"/>
+        <w:numPr>
+          <w:ilvl w:val="0"/>
+          <w:numId w:val="2"/>
+        </w:numPr>
+        <w:shd w:val="clear" w:color="auto" w:fill="282A36"/>
+        <w:spacing w:after="0" w:line="285" w:lineRule="atLeast"/>
+        <w:rPr>
+          <w:rFonts w:ascii="Consolas" w:eastAsia="Times New Roman" w:hAnsi="Consolas" w:cs="Times New Roman"/>
+          <w:color w:val="F8F8F2"/>
+          <w:sz w:val="21"/>
+          <w:szCs w:val="21"/>
+          <w:lang w:eastAsia="pt-BR"/>
+        </w:rPr>
+      </w:pPr>
+      <w:r>
+        <w:rPr>
+          <w:rFonts w:ascii="Consolas" w:eastAsia="Times New Roman" w:hAnsi="Consolas" w:cs="Times New Roman"/>
+          <w:color w:val="F8F8F2"/>
+          <w:sz w:val="21"/>
+          <w:szCs w:val="21"/>
+          <w:lang w:eastAsia="pt-BR"/>
+        </w:rPr>
+        <w:t>                </w:t>
+      </w:r>
+      <w:r>
+        <w:rPr>
+          <w:rFonts w:ascii="Consolas" w:eastAsia="Times New Roman" w:hAnsi="Consolas" w:cs="Times New Roman"/>
+          <w:color w:val="6272A4"/>
+          <w:sz w:val="21"/>
+          <w:szCs w:val="21"/>
+          <w:lang w:eastAsia="pt-BR"/>
+        </w:rPr>
+        <w:t>//criando o botão ao lado de cada item</w:t>
+      </w:r>
+    </w:p>
+    <w:p>
+      <w:pPr>
+        <w:pStyle w:val="PargrafodaLista"/>
+        <w:numPr>
+          <w:ilvl w:val="0"/>
+          <w:numId w:val="2"/>
+        </w:numPr>
+        <w:shd w:val="clear" w:color="auto" w:fill="282A36"/>
+        <w:spacing w:after="0" w:line="285" w:lineRule="atLeast"/>
+        <w:rPr>
+          <w:rFonts w:ascii="Consolas" w:eastAsia="Times New Roman" w:hAnsi="Consolas" w:cs="Times New Roman"/>
+          <w:color w:val="F8F8F2"/>
+          <w:sz w:val="21"/>
+          <w:szCs w:val="21"/>
+          <w:lang w:eastAsia="pt-BR"/>
+        </w:rPr>
+      </w:pPr>
+      <w:r>
+        <w:rPr>
+          <w:rFonts w:ascii="Consolas" w:eastAsia="Times New Roman" w:hAnsi="Consolas" w:cs="Times New Roman"/>
+          <w:color w:val="F8F8F2"/>
+          <w:sz w:val="21"/>
+          <w:szCs w:val="21"/>
+          <w:lang w:eastAsia="pt-BR"/>
+        </w:rPr>
+        <w:t>                </w:t>
+      </w:r>
+      <w:r>
+        <w:rPr>
+          <w:rFonts w:ascii="Consolas" w:eastAsia="Times New Roman" w:hAnsi="Consolas" w:cs="Times New Roman"/>
+          <w:color w:val="FF79C6"/>
+          <w:sz w:val="21"/>
+          <w:szCs w:val="21"/>
+          <w:lang w:eastAsia="pt-BR"/>
+        </w:rPr>
+        <w:t>var</w:t>
+      </w:r>
+      <w:r>
+        <w:rPr>
+          <w:rFonts w:ascii="Consolas" w:eastAsia="Times New Roman" w:hAnsi="Consolas" w:cs="Times New Roman"/>
+          <w:color w:val="F8F8F2"/>
+          <w:sz w:val="21"/>
+          <w:szCs w:val="21"/>
+          <w:lang w:eastAsia="pt-BR"/>
+        </w:rPr>
+        <w:t> deleteItem </w:t>
+      </w:r>
+      <w:r>
+        <w:rPr>
+          <w:rFonts w:ascii="Consolas" w:eastAsia="Times New Roman" w:hAnsi="Consolas" w:cs="Times New Roman"/>
+          <w:color w:val="FF79C6"/>
+          <w:sz w:val="21"/>
+          <w:szCs w:val="21"/>
+          <w:lang w:eastAsia="pt-BR"/>
+        </w:rPr>
+        <w:t>=</w:t>
+      </w:r>
+      <w:r>
+        <w:rPr>
+          <w:rFonts w:ascii="Consolas" w:eastAsia="Times New Roman" w:hAnsi="Consolas" w:cs="Times New Roman"/>
+          <w:color w:val="F8F8F2"/>
+          <w:sz w:val="21"/>
+          <w:szCs w:val="21"/>
+          <w:lang w:eastAsia="pt-BR"/>
+        </w:rPr>
+        <w:t> </w:t>
+      </w:r>
+      <w:proofErr w:type="gramStart"/>
+      <w:r>
+        <w:rPr>
+          <w:rFonts w:ascii="Consolas" w:eastAsia="Times New Roman" w:hAnsi="Consolas" w:cs="Times New Roman"/>
+          <w:color w:val="F8F8F2"/>
+          <w:sz w:val="21"/>
+          <w:szCs w:val="21"/>
+          <w:lang w:eastAsia="pt-BR"/>
+        </w:rPr>
+        <w:t>document.</w:t>
+      </w:r>
+      <w:r>
+        <w:rPr>
+          <w:rFonts w:ascii="Consolas" w:eastAsia="Times New Roman" w:hAnsi="Consolas" w:cs="Times New Roman"/>
+          <w:color w:val="50FA7B"/>
+          <w:sz w:val="21"/>
+          <w:szCs w:val="21"/>
+          <w:lang w:eastAsia="pt-BR"/>
+        </w:rPr>
+        <w:t>createElement</w:t>
+      </w:r>
+      <w:proofErr w:type="gramEnd"/>
+      <w:r>
+        <w:rPr>
+          <w:rFonts w:ascii="Consolas" w:eastAsia="Times New Roman" w:hAnsi="Consolas" w:cs="Times New Roman"/>
+          <w:color w:val="F8F8F2"/>
+          <w:sz w:val="21"/>
+          <w:szCs w:val="21"/>
+          <w:lang w:eastAsia="pt-BR"/>
+        </w:rPr>
+        <w:t>(</w:t>
+      </w:r>
+      <w:r>
+        <w:rPr>
+          <w:rFonts w:ascii="Consolas" w:eastAsia="Times New Roman" w:hAnsi="Consolas" w:cs="Times New Roman"/>
+          <w:color w:val="E9F284"/>
+          <w:sz w:val="21"/>
+          <w:szCs w:val="21"/>
+          <w:lang w:eastAsia="pt-BR"/>
+        </w:rPr>
+        <w:t>"</w:t>
+      </w:r>
+      <w:r>
+        <w:rPr>
+          <w:rFonts w:ascii="Consolas" w:eastAsia="Times New Roman" w:hAnsi="Consolas" w:cs="Times New Roman"/>
+          <w:color w:val="F1FA8C"/>
+          <w:sz w:val="21"/>
+          <w:szCs w:val="21"/>
+          <w:lang w:eastAsia="pt-BR"/>
+        </w:rPr>
+        <w:t>button</w:t>
+      </w:r>
+      <w:r>
+        <w:rPr>
+          <w:rFonts w:ascii="Consolas" w:eastAsia="Times New Roman" w:hAnsi="Consolas" w:cs="Times New Roman"/>
+          <w:color w:val="E9F284"/>
+          <w:sz w:val="21"/>
+          <w:szCs w:val="21"/>
+          <w:lang w:eastAsia="pt-BR"/>
+        </w:rPr>
+        <w:t>"</w:t>
+      </w:r>
+      <w:r>
+        <w:rPr>
+          <w:rFonts w:ascii="Consolas" w:eastAsia="Times New Roman" w:hAnsi="Consolas" w:cs="Times New Roman"/>
+          <w:color w:val="F8F8F2"/>
+          <w:sz w:val="21"/>
+          <w:szCs w:val="21"/>
+          <w:lang w:eastAsia="pt-BR"/>
+        </w:rPr>
+        <w:t>);</w:t>
+      </w:r>
+    </w:p>
+    <w:p>
+      <w:pPr>
+        <w:pStyle w:val="PargrafodaLista"/>
+        <w:numPr>
+          <w:ilvl w:val="0"/>
+          <w:numId w:val="2"/>
+        </w:numPr>
+        <w:shd w:val="clear" w:color="auto" w:fill="282A36"/>
+        <w:spacing w:after="0" w:line="285" w:lineRule="atLeast"/>
+        <w:rPr>
+          <w:rFonts w:ascii="Consolas" w:eastAsia="Times New Roman" w:hAnsi="Consolas" w:cs="Times New Roman"/>
+          <w:color w:val="F8F8F2"/>
+          <w:sz w:val="21"/>
+          <w:szCs w:val="21"/>
+          <w:lang w:eastAsia="pt-BR"/>
+        </w:rPr>
+      </w:pPr>
+      <w:r>
+        <w:rPr>
+          <w:rFonts w:ascii="Consolas" w:eastAsia="Times New Roman" w:hAnsi="Consolas" w:cs="Times New Roman"/>
+          <w:color w:val="F8F8F2"/>
+          <w:sz w:val="21"/>
+          <w:szCs w:val="21"/>
+          <w:lang w:eastAsia="pt-BR"/>
+        </w:rPr>
+        <w:t>                </w:t>
+      </w:r>
+    </w:p>
+    <w:p>
+      <w:pPr>
+        <w:pStyle w:val="PargrafodaLista"/>
+        <w:numPr>
+          <w:ilvl w:val="0"/>
+          <w:numId w:val="2"/>
+        </w:numPr>
+        <w:shd w:val="clear" w:color="auto" w:fill="282A36"/>
+        <w:spacing w:after="0" w:line="285" w:lineRule="atLeast"/>
+        <w:rPr>
+          <w:rFonts w:ascii="Consolas" w:eastAsia="Times New Roman" w:hAnsi="Consolas" w:cs="Times New Roman"/>
+          <w:color w:val="F8F8F2"/>
+          <w:sz w:val="21"/>
+          <w:szCs w:val="21"/>
+          <w:lang w:eastAsia="pt-BR"/>
+        </w:rPr>
+      </w:pPr>
+      <w:r>
+        <w:rPr>
+          <w:rFonts w:ascii="Consolas" w:eastAsia="Times New Roman" w:hAnsi="Consolas" w:cs="Times New Roman"/>
+          <w:color w:val="F8F8F2"/>
+          <w:sz w:val="21"/>
+          <w:szCs w:val="21"/>
+          <w:lang w:eastAsia="pt-BR"/>
+        </w:rPr>
+        <w:t>                </w:t>
+      </w:r>
+      <w:r>
+        <w:rPr>
+          <w:rFonts w:ascii="Consolas" w:eastAsia="Times New Roman" w:hAnsi="Consolas" w:cs="Times New Roman"/>
+          <w:color w:val="6272A4"/>
+          <w:sz w:val="21"/>
+          <w:szCs w:val="21"/>
+          <w:lang w:eastAsia="pt-BR"/>
+        </w:rPr>
+        <w:t>//adicionando o botão na página com o </w:t>
+      </w:r>
+      <w:proofErr w:type="gramStart"/>
+      <w:r>
+        <w:rPr>
+          <w:rFonts w:ascii="Consolas" w:eastAsia="Times New Roman" w:hAnsi="Consolas" w:cs="Times New Roman"/>
+          <w:color w:val="6272A4"/>
+          <w:sz w:val="21"/>
+          <w:szCs w:val="21"/>
+          <w:lang w:eastAsia="pt-BR"/>
+        </w:rPr>
+        <w:t>caption Deletar</w:t>
+      </w:r>
+      <w:proofErr w:type="gramEnd"/>
+    </w:p>
+    <w:p>
+      <w:pPr>
+        <w:pStyle w:val="PargrafodaLista"/>
+        <w:numPr>
+          <w:ilvl w:val="0"/>
+          <w:numId w:val="2"/>
+        </w:numPr>
+        <w:shd w:val="clear" w:color="auto" w:fill="282A36"/>
+        <w:spacing w:after="0" w:line="285" w:lineRule="atLeast"/>
+        <w:rPr>
+          <w:rFonts w:ascii="Consolas" w:eastAsia="Times New Roman" w:hAnsi="Consolas" w:cs="Times New Roman"/>
+          <w:color w:val="F8F8F2"/>
+          <w:sz w:val="21"/>
+          <w:szCs w:val="21"/>
+          <w:lang w:eastAsia="pt-BR"/>
+        </w:rPr>
+      </w:pPr>
+      <w:r>
+        <w:rPr>
+          <w:rFonts w:ascii="Consolas" w:eastAsia="Times New Roman" w:hAnsi="Consolas" w:cs="Times New Roman"/>
+          <w:color w:val="F8F8F2"/>
+          <w:sz w:val="21"/>
+          <w:szCs w:val="21"/>
+          <w:lang w:eastAsia="pt-BR"/>
+        </w:rPr>
+        <w:t>                </w:t>
+      </w:r>
+      <w:proofErr w:type="spellStart"/>
+      <w:r>
+        <w:rPr>
+          <w:rFonts w:ascii="Consolas" w:eastAsia="Times New Roman" w:hAnsi="Consolas" w:cs="Times New Roman"/>
+          <w:color w:val="F8F8F2"/>
+          <w:sz w:val="21"/>
+          <w:szCs w:val="21"/>
+          <w:lang w:eastAsia="pt-BR"/>
+        </w:rPr>
+        <w:t>deleteItem.innerHTML</w:t>
+      </w:r>
+      <w:proofErr w:type="spellEnd"/>
+      <w:r>
+        <w:rPr>
+          <w:rFonts w:ascii="Consolas" w:eastAsia="Times New Roman" w:hAnsi="Consolas" w:cs="Times New Roman"/>
+          <w:color w:val="F8F8F2"/>
+          <w:sz w:val="21"/>
+          <w:szCs w:val="21"/>
+          <w:lang w:eastAsia="pt-BR"/>
+        </w:rPr>
+        <w:t> </w:t>
+      </w:r>
+      <w:r>
+        <w:rPr>
+          <w:rFonts w:ascii="Consolas" w:eastAsia="Times New Roman" w:hAnsi="Consolas" w:cs="Times New Roman"/>
+          <w:color w:val="FF79C6"/>
+          <w:sz w:val="21"/>
+          <w:szCs w:val="21"/>
+          <w:lang w:eastAsia="pt-BR"/>
+        </w:rPr>
+        <w:t>=</w:t>
+      </w:r>
+      <w:r>
+        <w:rPr>
+          <w:rFonts w:ascii="Consolas" w:eastAsia="Times New Roman" w:hAnsi="Consolas" w:cs="Times New Roman"/>
+          <w:color w:val="F8F8F2"/>
+          <w:sz w:val="21"/>
+          <w:szCs w:val="21"/>
+          <w:lang w:eastAsia="pt-BR"/>
+        </w:rPr>
+        <w:t> </w:t>
+      </w:r>
+      <w:r>
+        <w:rPr>
+          <w:rFonts w:ascii="Consolas" w:eastAsia="Times New Roman" w:hAnsi="Consolas" w:cs="Times New Roman"/>
+          <w:color w:val="E9F284"/>
+          <w:sz w:val="21"/>
+          <w:szCs w:val="21"/>
+          <w:lang w:eastAsia="pt-BR"/>
+        </w:rPr>
+        <w:t>"</w:t>
+      </w:r>
+      <w:r>
+        <w:rPr>
+          <w:rFonts w:ascii="Consolas" w:eastAsia="Times New Roman" w:hAnsi="Consolas" w:cs="Times New Roman"/>
+          <w:color w:val="F1FA8C"/>
+          <w:sz w:val="21"/>
+          <w:szCs w:val="21"/>
+          <w:lang w:eastAsia="pt-BR"/>
+        </w:rPr>
+        <w:t>Deletar</w:t>
+      </w:r>
+      <w:r>
+        <w:rPr>
+          <w:rFonts w:ascii="Consolas" w:eastAsia="Times New Roman" w:hAnsi="Consolas" w:cs="Times New Roman"/>
+          <w:color w:val="E9F284"/>
+          <w:sz w:val="21"/>
+          <w:szCs w:val="21"/>
+          <w:lang w:eastAsia="pt-BR"/>
+        </w:rPr>
+        <w:t>"</w:t>
+      </w:r>
+      <w:r>
+        <w:rPr>
+          <w:rFonts w:ascii="Consolas" w:eastAsia="Times New Roman" w:hAnsi="Consolas" w:cs="Times New Roman"/>
+          <w:color w:val="F8F8F2"/>
+          <w:sz w:val="21"/>
+          <w:szCs w:val="21"/>
+          <w:lang w:eastAsia="pt-BR"/>
+        </w:rPr>
+        <w:t>;</w:t>
+      </w:r>
+    </w:p>
+    <w:p>
+      <w:pPr>
+        <w:pStyle w:val="PargrafodaLista"/>
+        <w:numPr>
+          <w:ilvl w:val="0"/>
+          <w:numId w:val="2"/>
+        </w:numPr>
+        <w:shd w:val="clear" w:color="auto" w:fill="282A36"/>
+        <w:spacing w:after="0" w:line="285" w:lineRule="atLeast"/>
+        <w:rPr>
+          <w:rFonts w:ascii="Consolas" w:eastAsia="Times New Roman" w:hAnsi="Consolas" w:cs="Times New Roman"/>
+          <w:color w:val="F8F8F2"/>
+          <w:sz w:val="21"/>
+          <w:szCs w:val="21"/>
+          <w:lang w:eastAsia="pt-BR"/>
+        </w:rPr>
+      </w:pPr>
+    </w:p>
+    <w:p>
+      <w:pPr>
+        <w:pStyle w:val="PargrafodaLista"/>
+        <w:numPr>
+          <w:ilvl w:val="0"/>
+          <w:numId w:val="2"/>
+        </w:numPr>
+        <w:shd w:val="clear" w:color="auto" w:fill="282A36"/>
+        <w:spacing w:after="0" w:line="285" w:lineRule="atLeast"/>
+        <w:rPr>
+          <w:rFonts w:ascii="Consolas" w:eastAsia="Times New Roman" w:hAnsi="Consolas" w:cs="Times New Roman"/>
+          <w:color w:val="F8F8F2"/>
+          <w:sz w:val="21"/>
+          <w:szCs w:val="21"/>
+          <w:lang w:eastAsia="pt-BR"/>
+        </w:rPr>
+      </w:pPr>
+      <w:r>
+        <w:rPr>
+          <w:rFonts w:ascii="Consolas" w:eastAsia="Times New Roman" w:hAnsi="Consolas" w:cs="Times New Roman"/>
+          <w:color w:val="F8F8F2"/>
+          <w:sz w:val="21"/>
+          <w:szCs w:val="21"/>
+          <w:lang w:eastAsia="pt-BR"/>
+        </w:rPr>
+        <w:t>                </w:t>
+      </w:r>
+      <w:r>
+        <w:rPr>
+          <w:rFonts w:ascii="Consolas" w:eastAsia="Times New Roman" w:hAnsi="Consolas" w:cs="Times New Roman"/>
+          <w:color w:val="6272A4"/>
+          <w:sz w:val="21"/>
+          <w:szCs w:val="21"/>
+          <w:lang w:eastAsia="pt-BR"/>
+        </w:rPr>
+        <w:t>//adicionando o botão dentro do item</w:t>
+      </w:r>
+    </w:p>
+    <w:p>
+      <w:pPr>
+        <w:pStyle w:val="PargrafodaLista"/>
+        <w:numPr>
+          <w:ilvl w:val="0"/>
+          <w:numId w:val="2"/>
+        </w:numPr>
+        <w:shd w:val="clear" w:color="auto" w:fill="282A36"/>
+        <w:spacing w:after="0" w:line="285" w:lineRule="atLeast"/>
+        <w:rPr>
+          <w:rFonts w:ascii="Consolas" w:eastAsia="Times New Roman" w:hAnsi="Consolas" w:cs="Times New Roman"/>
+          <w:color w:val="F8F8F2"/>
+          <w:sz w:val="21"/>
+          <w:szCs w:val="21"/>
+          <w:lang w:eastAsia="pt-BR"/>
+        </w:rPr>
+      </w:pPr>
+      <w:r>
+        <w:rPr>
+          <w:rFonts w:ascii="Consolas" w:eastAsia="Times New Roman" w:hAnsi="Consolas" w:cs="Times New Roman"/>
+          <w:color w:val="F8F8F2"/>
+          <w:sz w:val="21"/>
+          <w:szCs w:val="21"/>
+          <w:lang w:eastAsia="pt-BR"/>
+        </w:rPr>
+        <w:t>                </w:t>
+      </w:r>
+      <w:proofErr w:type="spellStart"/>
+      <w:proofErr w:type="gramStart"/>
+      <w:r>
+        <w:rPr>
+          <w:rFonts w:ascii="Consolas" w:eastAsia="Times New Roman" w:hAnsi="Consolas" w:cs="Times New Roman"/>
+          <w:color w:val="F8F8F2"/>
+          <w:sz w:val="21"/>
+          <w:szCs w:val="21"/>
+          <w:lang w:eastAsia="pt-BR"/>
+        </w:rPr>
+        <w:t>item.</w:t>
+      </w:r>
+      <w:r>
+        <w:rPr>
+          <w:rFonts w:ascii="Consolas" w:eastAsia="Times New Roman" w:hAnsi="Consolas" w:cs="Times New Roman"/>
+          <w:color w:val="50FA7B"/>
+          <w:sz w:val="21"/>
+          <w:szCs w:val="21"/>
+          <w:lang w:eastAsia="pt-BR"/>
+        </w:rPr>
+        <w:t>appendChild</w:t>
+      </w:r>
+      <w:proofErr w:type="spellEnd"/>
+      <w:proofErr w:type="gramEnd"/>
+      <w:r>
+        <w:rPr>
+          <w:rFonts w:ascii="Consolas" w:eastAsia="Times New Roman" w:hAnsi="Consolas" w:cs="Times New Roman"/>
+          <w:color w:val="F8F8F2"/>
+          <w:sz w:val="21"/>
+          <w:szCs w:val="21"/>
+          <w:lang w:eastAsia="pt-BR"/>
+        </w:rPr>
+        <w:t>(</w:t>
+      </w:r>
+      <w:proofErr w:type="spellStart"/>
+      <w:r>
+        <w:rPr>
+          <w:rFonts w:ascii="Consolas" w:eastAsia="Times New Roman" w:hAnsi="Consolas" w:cs="Times New Roman"/>
+          <w:color w:val="F8F8F2"/>
+          <w:sz w:val="21"/>
+          <w:szCs w:val="21"/>
+          <w:lang w:eastAsia="pt-BR"/>
+        </w:rPr>
+        <w:t>deleteItem</w:t>
+      </w:r>
+      <w:proofErr w:type="spellEnd"/>
+      <w:r>
+        <w:rPr>
+          <w:rFonts w:ascii="Consolas" w:eastAsia="Times New Roman" w:hAnsi="Consolas" w:cs="Times New Roman"/>
+          <w:color w:val="F8F8F2"/>
+          <w:sz w:val="21"/>
+          <w:szCs w:val="21"/>
+          <w:lang w:eastAsia="pt-BR"/>
+        </w:rPr>
+        <w:t>)</w:t>
+      </w:r>
+    </w:p>
+    <w:p>
+      <w:pPr>
+        <w:pStyle w:val="PargrafodaLista"/>
+        <w:numPr>
+          <w:ilvl w:val="0"/>
+          <w:numId w:val="2"/>
+        </w:numPr>
+        <w:shd w:val="clear" w:color="auto" w:fill="282A36"/>
+        <w:spacing w:after="0" w:line="285" w:lineRule="atLeast"/>
+        <w:rPr>
+          <w:rFonts w:ascii="Consolas" w:eastAsia="Times New Roman" w:hAnsi="Consolas" w:cs="Times New Roman"/>
+          <w:color w:val="F8F8F2"/>
+          <w:sz w:val="21"/>
+          <w:szCs w:val="21"/>
+          <w:lang w:eastAsia="pt-BR"/>
+        </w:rPr>
+      </w:pPr>
+    </w:p>
+    <w:p>
+      <w:pPr>
+        <w:pStyle w:val="PargrafodaLista"/>
+        <w:numPr>
+          <w:ilvl w:val="0"/>
+          <w:numId w:val="2"/>
+        </w:numPr>
+        <w:shd w:val="clear" w:color="auto" w:fill="282A36"/>
+        <w:spacing w:after="0" w:line="285" w:lineRule="atLeast"/>
+        <w:rPr>
+          <w:rFonts w:ascii="Consolas" w:eastAsia="Times New Roman" w:hAnsi="Consolas" w:cs="Times New Roman"/>
+          <w:color w:val="F8F8F2"/>
+          <w:sz w:val="21"/>
+          <w:szCs w:val="21"/>
+          <w:lang w:eastAsia="pt-BR"/>
+        </w:rPr>
+      </w:pPr>
+      <w:r>
+        <w:rPr>
+          <w:rFonts w:ascii="Consolas" w:eastAsia="Times New Roman" w:hAnsi="Consolas" w:cs="Times New Roman"/>
+          <w:color w:val="F8F8F2"/>
+          <w:sz w:val="21"/>
+          <w:szCs w:val="21"/>
+          <w:lang w:eastAsia="pt-BR"/>
+        </w:rPr>
+        <w:t>                </w:t>
+      </w:r>
+      <w:r>
+        <w:rPr>
+          <w:rFonts w:ascii="Consolas" w:eastAsia="Times New Roman" w:hAnsi="Consolas" w:cs="Times New Roman"/>
+          <w:color w:val="6272A4"/>
+          <w:sz w:val="21"/>
+          <w:szCs w:val="21"/>
+          <w:lang w:eastAsia="pt-BR"/>
+        </w:rPr>
+        <w:t>//vamos adicionar o item dentro da lista</w:t>
+      </w:r>
+    </w:p>
+    <w:p>
+      <w:pPr>
+        <w:pStyle w:val="PargrafodaLista"/>
+        <w:numPr>
+          <w:ilvl w:val="0"/>
+          <w:numId w:val="2"/>
+        </w:numPr>
+        <w:shd w:val="clear" w:color="auto" w:fill="282A36"/>
+        <w:spacing w:after="0" w:line="285" w:lineRule="atLeast"/>
+        <w:rPr>
+          <w:rFonts w:ascii="Consolas" w:eastAsia="Times New Roman" w:hAnsi="Consolas" w:cs="Times New Roman"/>
+          <w:color w:val="F8F8F2"/>
+          <w:sz w:val="21"/>
+          <w:szCs w:val="21"/>
+          <w:lang w:eastAsia="pt-BR"/>
+        </w:rPr>
+      </w:pPr>
+      <w:r>
+        <w:rPr>
+          <w:rFonts w:ascii="Consolas" w:eastAsia="Times New Roman" w:hAnsi="Consolas" w:cs="Times New Roman"/>
+          <w:color w:val="F8F8F2"/>
+          <w:sz w:val="21"/>
+          <w:szCs w:val="21"/>
+          <w:lang w:eastAsia="pt-BR"/>
+        </w:rPr>
+        <w:t>                </w:t>
+      </w:r>
+      <w:proofErr w:type="spellStart"/>
+      <w:proofErr w:type="gramStart"/>
+      <w:r>
+        <w:rPr>
+          <w:rFonts w:ascii="Consolas" w:eastAsia="Times New Roman" w:hAnsi="Consolas" w:cs="Times New Roman"/>
+          <w:color w:val="F8F8F2"/>
+          <w:sz w:val="21"/>
+          <w:szCs w:val="21"/>
+          <w:lang w:eastAsia="pt-BR"/>
+        </w:rPr>
+        <w:t>list.</w:t>
+      </w:r>
+      <w:r>
+        <w:rPr>
+          <w:rFonts w:ascii="Consolas" w:eastAsia="Times New Roman" w:hAnsi="Consolas" w:cs="Times New Roman"/>
+          <w:color w:val="50FA7B"/>
+          <w:sz w:val="21"/>
+          <w:szCs w:val="21"/>
+          <w:lang w:eastAsia="pt-BR"/>
+        </w:rPr>
+        <w:t>appendChild</w:t>
+      </w:r>
+      <w:proofErr w:type="spellEnd"/>
+      <w:proofErr w:type="gramEnd"/>
+      <w:r>
+        <w:rPr>
+          <w:rFonts w:ascii="Consolas" w:eastAsia="Times New Roman" w:hAnsi="Consolas" w:cs="Times New Roman"/>
+          <w:color w:val="F8F8F2"/>
+          <w:sz w:val="21"/>
+          <w:szCs w:val="21"/>
+          <w:lang w:eastAsia="pt-BR"/>
+        </w:rPr>
+        <w:t>(item);</w:t>
+      </w:r>
+    </w:p>
+    <w:p>
+      <w:pPr>
+        <w:pStyle w:val="PargrafodaLista"/>
+        <w:numPr>
+          <w:ilvl w:val="0"/>
+          <w:numId w:val="2"/>
+        </w:numPr>
+        <w:shd w:val="clear" w:color="auto" w:fill="282A36"/>
+        <w:spacing w:after="0" w:line="285" w:lineRule="atLeast"/>
+        <w:rPr>
+          <w:rFonts w:ascii="Consolas" w:eastAsia="Times New Roman" w:hAnsi="Consolas" w:cs="Times New Roman"/>
+          <w:color w:val="F8F8F2"/>
+          <w:sz w:val="21"/>
+          <w:szCs w:val="21"/>
+          <w:lang w:eastAsia="pt-BR"/>
+        </w:rPr>
+      </w:pPr>
+    </w:p>
+    <w:p>
+      <w:pPr>
+        <w:pStyle w:val="PargrafodaLista"/>
+        <w:numPr>
+          <w:ilvl w:val="0"/>
+          <w:numId w:val="2"/>
+        </w:numPr>
+        <w:shd w:val="clear" w:color="auto" w:fill="282A36"/>
+        <w:spacing w:after="0" w:line="285" w:lineRule="atLeast"/>
+        <w:rPr>
+          <w:rFonts w:ascii="Consolas" w:eastAsia="Times New Roman" w:hAnsi="Consolas" w:cs="Times New Roman"/>
+          <w:color w:val="F8F8F2"/>
+          <w:sz w:val="21"/>
+          <w:szCs w:val="21"/>
+          <w:lang w:eastAsia="pt-BR"/>
+        </w:rPr>
+      </w:pPr>
+      <w:r>
+        <w:rPr>
+          <w:rFonts w:ascii="Consolas" w:eastAsia="Times New Roman" w:hAnsi="Consolas" w:cs="Times New Roman"/>
+          <w:color w:val="F8F8F2"/>
+          <w:sz w:val="21"/>
+          <w:szCs w:val="21"/>
+          <w:lang w:eastAsia="pt-BR"/>
+        </w:rPr>
+        <w:t>            });</w:t>
+      </w:r>
+    </w:p>
+    <w:p>
+      <w:pPr>
+        <w:pStyle w:val="PargrafodaLista"/>
+        <w:numPr>
+          <w:ilvl w:val="0"/>
+          <w:numId w:val="2"/>
+        </w:numPr>
+      </w:pPr>
+    </w:p>
+    <w:p>
+      <w:pPr>
+        <w:pStyle w:val="PargrafodaLista"/>
+        <w:numPr>
+          <w:ilvl w:val="0"/>
+          <w:numId w:val="2"/>
+        </w:numPr>
+      </w:pPr>
+      <w:r>
+        <w:t>------ SEM COMMIT ----</w:t>
+      </w:r>
+    </w:p>
+    <w:p>
+      <w:pPr>
+        <w:pStyle w:val="PargrafodaLista"/>
+        <w:numPr>
+          <w:ilvl w:val="0"/>
+          <w:numId w:val="2"/>
+        </w:numPr>
+      </w:pPr>
+      <w:r>
+        <w:t>Criado função para deletar um item</w:t>
+      </w:r>
+      <w:r>
+        <w:t xml:space="preserve"> e configurando o item da lista</w:t>
+      </w:r>
+      <w:r>
+        <w:t xml:space="preserve"> e rota delete no </w:t>
+      </w:r>
+      <w:proofErr w:type="spellStart"/>
+      <w:r>
+        <w:t>axios</w:t>
+      </w:r>
+      <w:proofErr w:type="spellEnd"/>
+      <w:r>
+        <w:t>.</w:t>
+      </w:r>
+    </w:p>
+    <w:p>
+      <w:pPr>
+        <w:pStyle w:val="PargrafodaLista"/>
+        <w:numPr>
+          <w:ilvl w:val="0"/>
+          <w:numId w:val="2"/>
+        </w:numPr>
+        <w:shd w:val="clear" w:color="auto" w:fill="282A36"/>
+        <w:spacing w:after="0" w:line="285" w:lineRule="atLeast"/>
+        <w:rPr>
+          <w:rFonts w:ascii="Consolas" w:eastAsia="Times New Roman" w:hAnsi="Consolas" w:cs="Times New Roman"/>
+          <w:color w:val="F8F8F2"/>
+          <w:sz w:val="21"/>
+          <w:szCs w:val="21"/>
+          <w:lang w:eastAsia="pt-BR"/>
+        </w:rPr>
+      </w:pPr>
+      <w:r>
+        <w:rPr>
+          <w:rFonts w:ascii="Consolas" w:eastAsia="Times New Roman" w:hAnsi="Consolas" w:cs="Times New Roman"/>
+          <w:color w:val="F8F8F2"/>
+          <w:sz w:val="21"/>
+          <w:szCs w:val="21"/>
+          <w:lang w:eastAsia="pt-BR"/>
+        </w:rPr>
+        <w:t> </w:t>
+      </w:r>
+      <w:r>
+        <w:rPr>
+          <w:rFonts w:ascii="Consolas" w:eastAsia="Times New Roman" w:hAnsi="Consolas" w:cs="Times New Roman"/>
+          <w:color w:val="6272A4"/>
+          <w:sz w:val="21"/>
+          <w:szCs w:val="21"/>
+          <w:lang w:eastAsia="pt-BR"/>
+        </w:rPr>
+        <w:t>//função para deletar um item</w:t>
+      </w:r>
+    </w:p>
+    <w:p>
+      <w:pPr>
+        <w:pStyle w:val="PargrafodaLista"/>
+        <w:numPr>
+          <w:ilvl w:val="0"/>
+          <w:numId w:val="2"/>
+        </w:numPr>
+        <w:shd w:val="clear" w:color="auto" w:fill="282A36"/>
+        <w:spacing w:after="0" w:line="285" w:lineRule="atLeast"/>
+        <w:rPr>
+          <w:rFonts w:ascii="Consolas" w:eastAsia="Times New Roman" w:hAnsi="Consolas" w:cs="Times New Roman"/>
+          <w:color w:val="F8F8F2"/>
+          <w:sz w:val="21"/>
+          <w:szCs w:val="21"/>
+          <w:lang w:eastAsia="pt-BR"/>
+        </w:rPr>
+      </w:pPr>
+      <w:r>
+        <w:rPr>
+          <w:rFonts w:ascii="Consolas" w:eastAsia="Times New Roman" w:hAnsi="Consolas" w:cs="Times New Roman"/>
+          <w:color w:val="F8F8F2"/>
+          <w:sz w:val="21"/>
+          <w:szCs w:val="21"/>
+          <w:lang w:eastAsia="pt-BR"/>
+        </w:rPr>
+        <w:t>        </w:t>
+      </w:r>
+      <w:proofErr w:type="spellStart"/>
+      <w:r>
+        <w:rPr>
+          <w:rFonts w:ascii="Consolas" w:eastAsia="Times New Roman" w:hAnsi="Consolas" w:cs="Times New Roman"/>
+          <w:color w:val="FF79C6"/>
+          <w:sz w:val="21"/>
+          <w:szCs w:val="21"/>
+          <w:lang w:eastAsia="pt-BR"/>
+        </w:rPr>
+        <w:t>function</w:t>
+      </w:r>
+      <w:proofErr w:type="spellEnd"/>
+      <w:r>
+        <w:rPr>
+          <w:rFonts w:ascii="Consolas" w:eastAsia="Times New Roman" w:hAnsi="Consolas" w:cs="Times New Roman"/>
+          <w:color w:val="F8F8F2"/>
+          <w:sz w:val="21"/>
+          <w:szCs w:val="21"/>
+          <w:lang w:eastAsia="pt-BR"/>
+        </w:rPr>
+        <w:t> </w:t>
+      </w:r>
+      <w:proofErr w:type="spellStart"/>
+      <w:r>
+        <w:rPr>
+          <w:rFonts w:ascii="Consolas" w:eastAsia="Times New Roman" w:hAnsi="Consolas" w:cs="Times New Roman"/>
+          <w:color w:val="50FA7B"/>
+          <w:sz w:val="21"/>
+          <w:szCs w:val="21"/>
+          <w:lang w:eastAsia="pt-BR"/>
+        </w:rPr>
+        <w:t>deletarItem</w:t>
+      </w:r>
+      <w:proofErr w:type="spellEnd"/>
+      <w:r>
+        <w:rPr>
+          <w:rFonts w:ascii="Consolas" w:eastAsia="Times New Roman" w:hAnsi="Consolas" w:cs="Times New Roman"/>
+          <w:color w:val="F8F8F2"/>
+          <w:sz w:val="21"/>
+          <w:szCs w:val="21"/>
+          <w:lang w:eastAsia="pt-BR"/>
+        </w:rPr>
+        <w:t>(</w:t>
+      </w:r>
+      <w:proofErr w:type="spellStart"/>
+      <w:r>
+        <w:rPr>
+          <w:rFonts w:ascii="Consolas" w:eastAsia="Times New Roman" w:hAnsi="Consolas" w:cs="Times New Roman"/>
+          <w:i/>
+          <w:iCs/>
+          <w:color w:val="FFB86C"/>
+          <w:sz w:val="21"/>
+          <w:szCs w:val="21"/>
+          <w:lang w:eastAsia="pt-BR"/>
+        </w:rPr>
+        <w:t>listItem</w:t>
+      </w:r>
+      <w:proofErr w:type="spellEnd"/>
+      <w:proofErr w:type="gramStart"/>
+      <w:r>
+        <w:rPr>
+          <w:rFonts w:ascii="Consolas" w:eastAsia="Times New Roman" w:hAnsi="Consolas" w:cs="Times New Roman"/>
+          <w:color w:val="F8F8F2"/>
+          <w:sz w:val="21"/>
+          <w:szCs w:val="21"/>
+          <w:lang w:eastAsia="pt-BR"/>
+        </w:rPr>
+        <w:t>){</w:t>
+      </w:r>
+      <w:proofErr w:type="gramEnd"/>
+    </w:p>
+    <w:p>
+      <w:pPr>
+        <w:pStyle w:val="PargrafodaLista"/>
+        <w:numPr>
+          <w:ilvl w:val="0"/>
+          <w:numId w:val="2"/>
+        </w:numPr>
+        <w:shd w:val="clear" w:color="auto" w:fill="282A36"/>
+        <w:spacing w:after="0" w:line="285" w:lineRule="atLeast"/>
+        <w:rPr>
+          <w:rFonts w:ascii="Consolas" w:eastAsia="Times New Roman" w:hAnsi="Consolas" w:cs="Times New Roman"/>
+          <w:color w:val="F8F8F2"/>
+          <w:sz w:val="21"/>
+          <w:szCs w:val="21"/>
+          <w:lang w:eastAsia="pt-BR"/>
+        </w:rPr>
+      </w:pPr>
+      <w:r>
+        <w:rPr>
+          <w:rFonts w:ascii="Consolas" w:eastAsia="Times New Roman" w:hAnsi="Consolas" w:cs="Times New Roman"/>
+          <w:color w:val="F8F8F2"/>
+          <w:sz w:val="21"/>
+          <w:szCs w:val="21"/>
+          <w:lang w:eastAsia="pt-BR"/>
+        </w:rPr>
+        <w:t>            </w:t>
+      </w:r>
+      <w:r>
+        <w:rPr>
+          <w:rFonts w:ascii="Consolas" w:eastAsia="Times New Roman" w:hAnsi="Consolas" w:cs="Times New Roman"/>
+          <w:color w:val="6272A4"/>
+          <w:sz w:val="21"/>
+          <w:szCs w:val="21"/>
+          <w:lang w:eastAsia="pt-BR"/>
+        </w:rPr>
+        <w:t>//capturando o id do item</w:t>
+      </w:r>
+    </w:p>
+    <w:p>
+      <w:pPr>
+        <w:pStyle w:val="PargrafodaLista"/>
+        <w:numPr>
+          <w:ilvl w:val="0"/>
+          <w:numId w:val="2"/>
+        </w:numPr>
+        <w:shd w:val="clear" w:color="auto" w:fill="282A36"/>
+        <w:spacing w:after="0" w:line="285" w:lineRule="atLeast"/>
+        <w:rPr>
+          <w:rFonts w:ascii="Consolas" w:eastAsia="Times New Roman" w:hAnsi="Consolas" w:cs="Times New Roman"/>
+          <w:color w:val="F8F8F2"/>
+          <w:sz w:val="21"/>
+          <w:szCs w:val="21"/>
+          <w:lang w:eastAsia="pt-BR"/>
+        </w:rPr>
+      </w:pPr>
+      <w:r>
+        <w:rPr>
+          <w:rFonts w:ascii="Consolas" w:eastAsia="Times New Roman" w:hAnsi="Consolas" w:cs="Times New Roman"/>
+          <w:color w:val="F8F8F2"/>
+          <w:sz w:val="21"/>
+          <w:szCs w:val="21"/>
+          <w:lang w:eastAsia="pt-BR"/>
+        </w:rPr>
+        <w:t>            </w:t>
+      </w:r>
+      <w:r>
+        <w:rPr>
+          <w:rFonts w:ascii="Consolas" w:eastAsia="Times New Roman" w:hAnsi="Consolas" w:cs="Times New Roman"/>
+          <w:color w:val="FF79C6"/>
+          <w:sz w:val="21"/>
+          <w:szCs w:val="21"/>
+          <w:lang w:eastAsia="pt-BR"/>
+        </w:rPr>
+        <w:t>var</w:t>
+      </w:r>
+      <w:r>
+        <w:rPr>
+          <w:rFonts w:ascii="Consolas" w:eastAsia="Times New Roman" w:hAnsi="Consolas" w:cs="Times New Roman"/>
+          <w:color w:val="F8F8F2"/>
+          <w:sz w:val="21"/>
+          <w:szCs w:val="21"/>
+          <w:lang w:eastAsia="pt-BR"/>
+        </w:rPr>
+        <w:t> id </w:t>
+      </w:r>
+      <w:r>
+        <w:rPr>
+          <w:rFonts w:ascii="Consolas" w:eastAsia="Times New Roman" w:hAnsi="Consolas" w:cs="Times New Roman"/>
+          <w:color w:val="FF79C6"/>
+          <w:sz w:val="21"/>
+          <w:szCs w:val="21"/>
+          <w:lang w:eastAsia="pt-BR"/>
+        </w:rPr>
+        <w:t>=</w:t>
+      </w:r>
+      <w:r>
+        <w:rPr>
+          <w:rFonts w:ascii="Consolas" w:eastAsia="Times New Roman" w:hAnsi="Consolas" w:cs="Times New Roman"/>
+          <w:color w:val="F8F8F2"/>
+          <w:sz w:val="21"/>
+          <w:szCs w:val="21"/>
+          <w:lang w:eastAsia="pt-BR"/>
+        </w:rPr>
+        <w:t> </w:t>
+      </w:r>
+      <w:proofErr w:type="spellStart"/>
+      <w:r>
+        <w:rPr>
+          <w:rFonts w:ascii="Consolas" w:eastAsia="Times New Roman" w:hAnsi="Consolas" w:cs="Times New Roman"/>
+          <w:i/>
+          <w:iCs/>
+          <w:color w:val="FFB86C"/>
+          <w:sz w:val="21"/>
+          <w:szCs w:val="21"/>
+          <w:lang w:eastAsia="pt-BR"/>
+        </w:rPr>
+        <w:t>listItem</w:t>
+      </w:r>
+      <w:r>
+        <w:rPr>
+          <w:rFonts w:ascii="Consolas" w:eastAsia="Times New Roman" w:hAnsi="Consolas" w:cs="Times New Roman"/>
+          <w:color w:val="F8F8F2"/>
+          <w:sz w:val="21"/>
+          <w:szCs w:val="21"/>
+          <w:lang w:eastAsia="pt-BR"/>
+        </w:rPr>
+        <w:t>.</w:t>
+      </w:r>
+      <w:r>
+        <w:rPr>
+          <w:rFonts w:ascii="Consolas" w:eastAsia="Times New Roman" w:hAnsi="Consolas" w:cs="Times New Roman"/>
+          <w:color w:val="50FA7B"/>
+          <w:sz w:val="21"/>
+          <w:szCs w:val="21"/>
+          <w:lang w:eastAsia="pt-BR"/>
+        </w:rPr>
+        <w:t>getAttribute</w:t>
+      </w:r>
+      <w:proofErr w:type="spellEnd"/>
+      <w:r>
+        <w:rPr>
+          <w:rFonts w:ascii="Consolas" w:eastAsia="Times New Roman" w:hAnsi="Consolas" w:cs="Times New Roman"/>
+          <w:color w:val="F8F8F2"/>
+          <w:sz w:val="21"/>
+          <w:szCs w:val="21"/>
+          <w:lang w:eastAsia="pt-BR"/>
+        </w:rPr>
+        <w:t>(</w:t>
+      </w:r>
+      <w:r>
+        <w:rPr>
+          <w:rFonts w:ascii="Consolas" w:eastAsia="Times New Roman" w:hAnsi="Consolas" w:cs="Times New Roman"/>
+          <w:color w:val="E9F284"/>
+          <w:sz w:val="21"/>
+          <w:szCs w:val="21"/>
+          <w:lang w:eastAsia="pt-BR"/>
+        </w:rPr>
+        <w:t>'</w:t>
+      </w:r>
+      <w:proofErr w:type="spellStart"/>
+      <w:r>
+        <w:rPr>
+          <w:rFonts w:ascii="Consolas" w:eastAsia="Times New Roman" w:hAnsi="Consolas" w:cs="Times New Roman"/>
+          <w:color w:val="F1FA8C"/>
+          <w:sz w:val="21"/>
+          <w:szCs w:val="21"/>
+          <w:lang w:eastAsia="pt-BR"/>
+        </w:rPr>
+        <w:t>data-id</w:t>
+      </w:r>
+      <w:proofErr w:type="spellEnd"/>
+      <w:r>
+        <w:rPr>
+          <w:rFonts w:ascii="Consolas" w:eastAsia="Times New Roman" w:hAnsi="Consolas" w:cs="Times New Roman"/>
+          <w:color w:val="E9F284"/>
+          <w:sz w:val="21"/>
+          <w:szCs w:val="21"/>
+          <w:lang w:eastAsia="pt-BR"/>
+        </w:rPr>
+        <w:t>'</w:t>
+      </w:r>
+      <w:r>
+        <w:rPr>
+          <w:rFonts w:ascii="Consolas" w:eastAsia="Times New Roman" w:hAnsi="Consolas" w:cs="Times New Roman"/>
+          <w:color w:val="F8F8F2"/>
+          <w:sz w:val="21"/>
+          <w:szCs w:val="21"/>
+          <w:lang w:eastAsia="pt-BR"/>
+        </w:rPr>
+        <w:t>);</w:t>
+      </w:r>
+    </w:p>
+    <w:p>
+      <w:pPr>
+        <w:pStyle w:val="PargrafodaLista"/>
+        <w:numPr>
+          <w:ilvl w:val="0"/>
+          <w:numId w:val="2"/>
+        </w:numPr>
+        <w:shd w:val="clear" w:color="auto" w:fill="282A36"/>
+        <w:spacing w:after="0" w:line="285" w:lineRule="atLeast"/>
+        <w:rPr>
+          <w:rFonts w:ascii="Consolas" w:eastAsia="Times New Roman" w:hAnsi="Consolas" w:cs="Times New Roman"/>
+          <w:color w:val="F8F8F2"/>
+          <w:sz w:val="21"/>
+          <w:szCs w:val="21"/>
+          <w:lang w:eastAsia="pt-BR"/>
+        </w:rPr>
+      </w:pPr>
+    </w:p>
+    <w:p>
+      <w:pPr>
+        <w:pStyle w:val="PargrafodaLista"/>
+        <w:numPr>
+          <w:ilvl w:val="0"/>
+          <w:numId w:val="2"/>
+        </w:numPr>
+        <w:shd w:val="clear" w:color="auto" w:fill="282A36"/>
+        <w:spacing w:after="0" w:line="285" w:lineRule="atLeast"/>
+        <w:rPr>
+          <w:rFonts w:ascii="Consolas" w:eastAsia="Times New Roman" w:hAnsi="Consolas" w:cs="Times New Roman"/>
+          <w:color w:val="F8F8F2"/>
+          <w:sz w:val="21"/>
+          <w:szCs w:val="21"/>
+          <w:lang w:eastAsia="pt-BR"/>
+        </w:rPr>
+      </w:pPr>
+      <w:r>
+        <w:rPr>
+          <w:rFonts w:ascii="Consolas" w:eastAsia="Times New Roman" w:hAnsi="Consolas" w:cs="Times New Roman"/>
+          <w:color w:val="F8F8F2"/>
+          <w:sz w:val="21"/>
+          <w:szCs w:val="21"/>
+          <w:lang w:eastAsia="pt-BR"/>
+        </w:rPr>
+        <w:t>            </w:t>
+      </w:r>
+      <w:r>
+        <w:rPr>
+          <w:rFonts w:ascii="Consolas" w:eastAsia="Times New Roman" w:hAnsi="Consolas" w:cs="Times New Roman"/>
+          <w:color w:val="6272A4"/>
+          <w:sz w:val="21"/>
+          <w:szCs w:val="21"/>
+          <w:lang w:eastAsia="pt-BR"/>
+        </w:rPr>
+        <w:t>//rota utilizando o </w:t>
+      </w:r>
+      <w:proofErr w:type="spellStart"/>
+      <w:r>
+        <w:rPr>
+          <w:rFonts w:ascii="Consolas" w:eastAsia="Times New Roman" w:hAnsi="Consolas" w:cs="Times New Roman"/>
+          <w:color w:val="6272A4"/>
+          <w:sz w:val="21"/>
+          <w:szCs w:val="21"/>
+          <w:lang w:eastAsia="pt-BR"/>
+        </w:rPr>
+        <w:t>axios</w:t>
+      </w:r>
+      <w:proofErr w:type="spellEnd"/>
+      <w:r>
+        <w:rPr>
+          <w:rFonts w:ascii="Consolas" w:eastAsia="Times New Roman" w:hAnsi="Consolas" w:cs="Times New Roman"/>
+          <w:color w:val="6272A4"/>
+          <w:sz w:val="21"/>
+          <w:szCs w:val="21"/>
+          <w:lang w:eastAsia="pt-BR"/>
+        </w:rPr>
+        <w:t> para deletar o item </w:t>
+      </w:r>
+    </w:p>
+    <w:p>
+      <w:pPr>
+        <w:pStyle w:val="PargrafodaLista"/>
+        <w:numPr>
+          <w:ilvl w:val="0"/>
+          <w:numId w:val="2"/>
+        </w:numPr>
+        <w:shd w:val="clear" w:color="auto" w:fill="282A36"/>
+        <w:spacing w:after="0" w:line="285" w:lineRule="atLeast"/>
+        <w:rPr>
+          <w:rFonts w:ascii="Consolas" w:eastAsia="Times New Roman" w:hAnsi="Consolas" w:cs="Times New Roman"/>
+          <w:color w:val="F8F8F2"/>
+          <w:sz w:val="21"/>
+          <w:szCs w:val="21"/>
+          <w:lang w:eastAsia="pt-BR"/>
+        </w:rPr>
+      </w:pPr>
+      <w:r>
+        <w:rPr>
+          <w:rFonts w:ascii="Consolas" w:eastAsia="Times New Roman" w:hAnsi="Consolas" w:cs="Times New Roman"/>
+          <w:color w:val="F8F8F2"/>
+          <w:sz w:val="21"/>
+          <w:szCs w:val="21"/>
+          <w:lang w:eastAsia="pt-BR"/>
+        </w:rPr>
+        <w:t>            </w:t>
+      </w:r>
+      <w:proofErr w:type="gramStart"/>
+      <w:r>
+        <w:rPr>
+          <w:rFonts w:ascii="Consolas" w:eastAsia="Times New Roman" w:hAnsi="Consolas" w:cs="Times New Roman"/>
+          <w:color w:val="F8F8F2"/>
+          <w:sz w:val="21"/>
+          <w:szCs w:val="21"/>
+          <w:lang w:eastAsia="pt-BR"/>
+        </w:rPr>
+        <w:t>axios.</w:t>
+      </w:r>
+      <w:r>
+        <w:rPr>
+          <w:rFonts w:ascii="Consolas" w:eastAsia="Times New Roman" w:hAnsi="Consolas" w:cs="Times New Roman"/>
+          <w:color w:val="50FA7B"/>
+          <w:sz w:val="21"/>
+          <w:szCs w:val="21"/>
+          <w:lang w:eastAsia="pt-BR"/>
+        </w:rPr>
+        <w:t>delete</w:t>
+      </w:r>
+      <w:proofErr w:type="gramEnd"/>
+      <w:r>
+        <w:rPr>
+          <w:rFonts w:ascii="Consolas" w:eastAsia="Times New Roman" w:hAnsi="Consolas" w:cs="Times New Roman"/>
+          <w:color w:val="F8F8F2"/>
+          <w:sz w:val="21"/>
+          <w:szCs w:val="21"/>
+          <w:lang w:eastAsia="pt-BR"/>
+        </w:rPr>
+        <w:t>(</w:t>
+      </w:r>
+      <w:r>
+        <w:rPr>
+          <w:rFonts w:ascii="Consolas" w:eastAsia="Times New Roman" w:hAnsi="Consolas" w:cs="Times New Roman"/>
+          <w:color w:val="E9F284"/>
+          <w:sz w:val="21"/>
+          <w:szCs w:val="21"/>
+          <w:lang w:eastAsia="pt-BR"/>
+        </w:rPr>
+        <w:t>"</w:t>
+      </w:r>
+      <w:r>
+        <w:rPr>
+          <w:rFonts w:ascii="Consolas" w:eastAsia="Times New Roman" w:hAnsi="Consolas" w:cs="Times New Roman"/>
+          <w:color w:val="F1FA8C"/>
+          <w:sz w:val="21"/>
+          <w:szCs w:val="21"/>
+          <w:lang w:eastAsia="pt-BR"/>
+        </w:rPr>
+        <w:t>http://localhost:45678/game/</w:t>
+      </w:r>
+      <w:r>
+        <w:rPr>
+          <w:rFonts w:ascii="Consolas" w:eastAsia="Times New Roman" w:hAnsi="Consolas" w:cs="Times New Roman"/>
+          <w:color w:val="E9F284"/>
+          <w:sz w:val="21"/>
+          <w:szCs w:val="21"/>
+          <w:lang w:eastAsia="pt-BR"/>
+        </w:rPr>
+        <w:t>"</w:t>
+      </w:r>
+      <w:r>
+        <w:rPr>
+          <w:rFonts w:ascii="Consolas" w:eastAsia="Times New Roman" w:hAnsi="Consolas" w:cs="Times New Roman"/>
+          <w:color w:val="FF79C6"/>
+          <w:sz w:val="21"/>
+          <w:szCs w:val="21"/>
+          <w:lang w:eastAsia="pt-BR"/>
+        </w:rPr>
+        <w:t>+</w:t>
+      </w:r>
+      <w:r>
+        <w:rPr>
+          <w:rFonts w:ascii="Consolas" w:eastAsia="Times New Roman" w:hAnsi="Consolas" w:cs="Times New Roman"/>
+          <w:color w:val="F8F8F2"/>
+          <w:sz w:val="21"/>
+          <w:szCs w:val="21"/>
+          <w:lang w:eastAsia="pt-BR"/>
+        </w:rPr>
+        <w:t>id).</w:t>
+      </w:r>
+      <w:r>
+        <w:rPr>
+          <w:rFonts w:ascii="Consolas" w:eastAsia="Times New Roman" w:hAnsi="Consolas" w:cs="Times New Roman"/>
+          <w:color w:val="50FA7B"/>
+          <w:sz w:val="21"/>
+          <w:szCs w:val="21"/>
+          <w:lang w:eastAsia="pt-BR"/>
+        </w:rPr>
+        <w:t>then</w:t>
+      </w:r>
+      <w:r>
+        <w:rPr>
+          <w:rFonts w:ascii="Consolas" w:eastAsia="Times New Roman" w:hAnsi="Consolas" w:cs="Times New Roman"/>
+          <w:color w:val="F8F8F2"/>
+          <w:sz w:val="21"/>
+          <w:szCs w:val="21"/>
+          <w:lang w:eastAsia="pt-BR"/>
+        </w:rPr>
+        <w:t>(</w:t>
+      </w:r>
+      <w:r>
+        <w:rPr>
+          <w:rFonts w:ascii="Consolas" w:eastAsia="Times New Roman" w:hAnsi="Consolas" w:cs="Times New Roman"/>
+          <w:i/>
+          <w:iCs/>
+          <w:color w:val="FFB86C"/>
+          <w:sz w:val="21"/>
+          <w:szCs w:val="21"/>
+          <w:lang w:eastAsia="pt-BR"/>
+        </w:rPr>
+        <w:t>response</w:t>
+      </w:r>
+      <w:r>
+        <w:rPr>
+          <w:rFonts w:ascii="Consolas" w:eastAsia="Times New Roman" w:hAnsi="Consolas" w:cs="Times New Roman"/>
+          <w:color w:val="FF79C6"/>
+          <w:sz w:val="21"/>
+          <w:szCs w:val="21"/>
+          <w:lang w:eastAsia="pt-BR"/>
+        </w:rPr>
+        <w:t>=&gt;</w:t>
+      </w:r>
+      <w:r>
+        <w:rPr>
+          <w:rFonts w:ascii="Consolas" w:eastAsia="Times New Roman" w:hAnsi="Consolas" w:cs="Times New Roman"/>
+          <w:color w:val="F8F8F2"/>
+          <w:sz w:val="21"/>
+          <w:szCs w:val="21"/>
+          <w:lang w:eastAsia="pt-BR"/>
+        </w:rPr>
+        <w:t>{</w:t>
+      </w:r>
+    </w:p>
+    <w:p>
+      <w:pPr>
+        <w:pStyle w:val="PargrafodaLista"/>
+        <w:numPr>
+          <w:ilvl w:val="0"/>
+          <w:numId w:val="2"/>
+        </w:numPr>
+        <w:shd w:val="clear" w:color="auto" w:fill="282A36"/>
+        <w:spacing w:after="0" w:line="285" w:lineRule="atLeast"/>
+        <w:rPr>
+          <w:rFonts w:ascii="Consolas" w:eastAsia="Times New Roman" w:hAnsi="Consolas" w:cs="Times New Roman"/>
+          <w:color w:val="F8F8F2"/>
+          <w:sz w:val="21"/>
+          <w:szCs w:val="21"/>
+          <w:lang w:eastAsia="pt-BR"/>
+        </w:rPr>
+      </w:pPr>
+      <w:r>
+        <w:rPr>
+          <w:rFonts w:ascii="Consolas" w:eastAsia="Times New Roman" w:hAnsi="Consolas" w:cs="Times New Roman"/>
+          <w:color w:val="F8F8F2"/>
+          <w:sz w:val="21"/>
+          <w:szCs w:val="21"/>
+          <w:lang w:eastAsia="pt-BR"/>
+        </w:rPr>
+        <w:t>                </w:t>
+      </w:r>
+      <w:proofErr w:type="spellStart"/>
+      <w:proofErr w:type="gramStart"/>
+      <w:r>
+        <w:rPr>
+          <w:rFonts w:ascii="Consolas" w:eastAsia="Times New Roman" w:hAnsi="Consolas" w:cs="Times New Roman"/>
+          <w:color w:val="50FA7B"/>
+          <w:sz w:val="21"/>
+          <w:szCs w:val="21"/>
+          <w:lang w:eastAsia="pt-BR"/>
+        </w:rPr>
+        <w:t>alert</w:t>
+      </w:r>
+      <w:proofErr w:type="spellEnd"/>
+      <w:r>
+        <w:rPr>
+          <w:rFonts w:ascii="Consolas" w:eastAsia="Times New Roman" w:hAnsi="Consolas" w:cs="Times New Roman"/>
+          <w:color w:val="F8F8F2"/>
+          <w:sz w:val="21"/>
+          <w:szCs w:val="21"/>
+          <w:lang w:eastAsia="pt-BR"/>
+        </w:rPr>
+        <w:t>(</w:t>
+      </w:r>
+      <w:proofErr w:type="gramEnd"/>
+      <w:r>
+        <w:rPr>
+          <w:rFonts w:ascii="Consolas" w:eastAsia="Times New Roman" w:hAnsi="Consolas" w:cs="Times New Roman"/>
+          <w:color w:val="E9F284"/>
+          <w:sz w:val="21"/>
+          <w:szCs w:val="21"/>
+          <w:lang w:eastAsia="pt-BR"/>
+        </w:rPr>
+        <w:t>"</w:t>
+      </w:r>
+      <w:r>
+        <w:rPr>
+          <w:rFonts w:ascii="Consolas" w:eastAsia="Times New Roman" w:hAnsi="Consolas" w:cs="Times New Roman"/>
+          <w:color w:val="F1FA8C"/>
+          <w:sz w:val="21"/>
+          <w:szCs w:val="21"/>
+          <w:lang w:eastAsia="pt-BR"/>
+        </w:rPr>
+        <w:t>Game </w:t>
+      </w:r>
+      <w:proofErr w:type="spellStart"/>
+      <w:r>
+        <w:rPr>
+          <w:rFonts w:ascii="Consolas" w:eastAsia="Times New Roman" w:hAnsi="Consolas" w:cs="Times New Roman"/>
+          <w:color w:val="F1FA8C"/>
+          <w:sz w:val="21"/>
+          <w:szCs w:val="21"/>
+          <w:lang w:eastAsia="pt-BR"/>
+        </w:rPr>
+        <w:t>deletetado</w:t>
+      </w:r>
+      <w:proofErr w:type="spellEnd"/>
+      <w:r>
+        <w:rPr>
+          <w:rFonts w:ascii="Consolas" w:eastAsia="Times New Roman" w:hAnsi="Consolas" w:cs="Times New Roman"/>
+          <w:color w:val="E9F284"/>
+          <w:sz w:val="21"/>
+          <w:szCs w:val="21"/>
+          <w:lang w:eastAsia="pt-BR"/>
+        </w:rPr>
+        <w:t>"</w:t>
+      </w:r>
+      <w:r>
+        <w:rPr>
+          <w:rFonts w:ascii="Consolas" w:eastAsia="Times New Roman" w:hAnsi="Consolas" w:cs="Times New Roman"/>
+          <w:color w:val="F8F8F2"/>
+          <w:sz w:val="21"/>
+          <w:szCs w:val="21"/>
+          <w:lang w:eastAsia="pt-BR"/>
+        </w:rPr>
+        <w:t>);</w:t>
+      </w:r>
+    </w:p>
+    <w:p>
+      <w:pPr>
+        <w:pStyle w:val="PargrafodaLista"/>
+        <w:numPr>
+          <w:ilvl w:val="0"/>
+          <w:numId w:val="2"/>
+        </w:numPr>
+        <w:shd w:val="clear" w:color="auto" w:fill="282A36"/>
+        <w:spacing w:after="0" w:line="285" w:lineRule="atLeast"/>
+        <w:rPr>
+          <w:rFonts w:ascii="Consolas" w:eastAsia="Times New Roman" w:hAnsi="Consolas" w:cs="Times New Roman"/>
+          <w:color w:val="F8F8F2"/>
+          <w:sz w:val="21"/>
+          <w:szCs w:val="21"/>
+          <w:lang w:eastAsia="pt-BR"/>
+        </w:rPr>
+      </w:pPr>
+      <w:r>
+        <w:rPr>
+          <w:rFonts w:ascii="Consolas" w:eastAsia="Times New Roman" w:hAnsi="Consolas" w:cs="Times New Roman"/>
+          <w:color w:val="F8F8F2"/>
+          <w:sz w:val="21"/>
+          <w:szCs w:val="21"/>
+          <w:lang w:eastAsia="pt-BR"/>
+        </w:rPr>
+        <w:t>            }</w:t>
+      </w:r>
+      <w:proofErr w:type="gramStart"/>
+      <w:r>
+        <w:rPr>
+          <w:rFonts w:ascii="Consolas" w:eastAsia="Times New Roman" w:hAnsi="Consolas" w:cs="Times New Roman"/>
+          <w:color w:val="F8F8F2"/>
+          <w:sz w:val="21"/>
+          <w:szCs w:val="21"/>
+          <w:lang w:eastAsia="pt-BR"/>
+        </w:rPr>
+        <w:t>).</w:t>
+      </w:r>
+      <w:r>
+        <w:rPr>
+          <w:rFonts w:ascii="Consolas" w:eastAsia="Times New Roman" w:hAnsi="Consolas" w:cs="Times New Roman"/>
+          <w:color w:val="50FA7B"/>
+          <w:sz w:val="21"/>
+          <w:szCs w:val="21"/>
+          <w:lang w:eastAsia="pt-BR"/>
+        </w:rPr>
+        <w:t>catch</w:t>
+      </w:r>
+      <w:proofErr w:type="gramEnd"/>
+      <w:r>
+        <w:rPr>
+          <w:rFonts w:ascii="Consolas" w:eastAsia="Times New Roman" w:hAnsi="Consolas" w:cs="Times New Roman"/>
+          <w:color w:val="F8F8F2"/>
+          <w:sz w:val="21"/>
+          <w:szCs w:val="21"/>
+          <w:lang w:eastAsia="pt-BR"/>
+        </w:rPr>
+        <w:t>(</w:t>
+      </w:r>
+      <w:proofErr w:type="spellStart"/>
+      <w:r>
+        <w:rPr>
+          <w:rFonts w:ascii="Consolas" w:eastAsia="Times New Roman" w:hAnsi="Consolas" w:cs="Times New Roman"/>
+          <w:i/>
+          <w:iCs/>
+          <w:color w:val="FFB86C"/>
+          <w:sz w:val="21"/>
+          <w:szCs w:val="21"/>
+          <w:lang w:eastAsia="pt-BR"/>
+        </w:rPr>
+        <w:t>err</w:t>
+      </w:r>
+      <w:proofErr w:type="spellEnd"/>
+      <w:r>
+        <w:rPr>
+          <w:rFonts w:ascii="Consolas" w:eastAsia="Times New Roman" w:hAnsi="Consolas" w:cs="Times New Roman"/>
+          <w:color w:val="FF79C6"/>
+          <w:sz w:val="21"/>
+          <w:szCs w:val="21"/>
+          <w:lang w:eastAsia="pt-BR"/>
+        </w:rPr>
+        <w:t>=&gt;</w:t>
+      </w:r>
+      <w:r>
+        <w:rPr>
+          <w:rFonts w:ascii="Consolas" w:eastAsia="Times New Roman" w:hAnsi="Consolas" w:cs="Times New Roman"/>
+          <w:color w:val="F8F8F2"/>
+          <w:sz w:val="21"/>
+          <w:szCs w:val="21"/>
+          <w:lang w:eastAsia="pt-BR"/>
+        </w:rPr>
+        <w:t>{</w:t>
+      </w:r>
+    </w:p>
+    <w:p>
+      <w:pPr>
+        <w:pStyle w:val="PargrafodaLista"/>
+        <w:numPr>
+          <w:ilvl w:val="0"/>
+          <w:numId w:val="2"/>
+        </w:numPr>
+        <w:shd w:val="clear" w:color="auto" w:fill="282A36"/>
+        <w:spacing w:after="0" w:line="285" w:lineRule="atLeast"/>
+        <w:rPr>
+          <w:rFonts w:ascii="Consolas" w:eastAsia="Times New Roman" w:hAnsi="Consolas" w:cs="Times New Roman"/>
+          <w:color w:val="F8F8F2"/>
+          <w:sz w:val="21"/>
+          <w:szCs w:val="21"/>
+          <w:lang w:eastAsia="pt-BR"/>
+        </w:rPr>
+      </w:pPr>
+      <w:r>
+        <w:rPr>
+          <w:rFonts w:ascii="Consolas" w:eastAsia="Times New Roman" w:hAnsi="Consolas" w:cs="Times New Roman"/>
+          <w:color w:val="F8F8F2"/>
+          <w:sz w:val="21"/>
+          <w:szCs w:val="21"/>
+          <w:lang w:eastAsia="pt-BR"/>
+        </w:rPr>
+        <w:t>                console.</w:t>
+      </w:r>
+      <w:r>
+        <w:rPr>
+          <w:rFonts w:ascii="Consolas" w:eastAsia="Times New Roman" w:hAnsi="Consolas" w:cs="Times New Roman"/>
+          <w:color w:val="50FA7B"/>
+          <w:sz w:val="21"/>
+          <w:szCs w:val="21"/>
+          <w:lang w:eastAsia="pt-BR"/>
+        </w:rPr>
+        <w:t>log</w:t>
+      </w:r>
+      <w:r>
+        <w:rPr>
+          <w:rFonts w:ascii="Consolas" w:eastAsia="Times New Roman" w:hAnsi="Consolas" w:cs="Times New Roman"/>
+          <w:color w:val="F8F8F2"/>
+          <w:sz w:val="21"/>
+          <w:szCs w:val="21"/>
+          <w:lang w:eastAsia="pt-BR"/>
+        </w:rPr>
+        <w:t>(</w:t>
+      </w:r>
+      <w:proofErr w:type="spellStart"/>
+      <w:r>
+        <w:rPr>
+          <w:rFonts w:ascii="Consolas" w:eastAsia="Times New Roman" w:hAnsi="Consolas" w:cs="Times New Roman"/>
+          <w:i/>
+          <w:iCs/>
+          <w:color w:val="FFB86C"/>
+          <w:sz w:val="21"/>
+          <w:szCs w:val="21"/>
+          <w:lang w:eastAsia="pt-BR"/>
+        </w:rPr>
+        <w:t>err</w:t>
+      </w:r>
+      <w:proofErr w:type="spellEnd"/>
+      <w:r>
+        <w:rPr>
+          <w:rFonts w:ascii="Consolas" w:eastAsia="Times New Roman" w:hAnsi="Consolas" w:cs="Times New Roman"/>
+          <w:color w:val="F8F8F2"/>
+          <w:sz w:val="21"/>
+          <w:szCs w:val="21"/>
+          <w:lang w:eastAsia="pt-BR"/>
+        </w:rPr>
+        <w:t>);</w:t>
+      </w:r>
+    </w:p>
+    <w:p>
+      <w:pPr>
+        <w:pStyle w:val="PargrafodaLista"/>
+        <w:numPr>
+          <w:ilvl w:val="0"/>
+          <w:numId w:val="2"/>
+        </w:numPr>
+        <w:shd w:val="clear" w:color="auto" w:fill="282A36"/>
+        <w:spacing w:after="0" w:line="285" w:lineRule="atLeast"/>
+        <w:rPr>
+          <w:rFonts w:ascii="Consolas" w:eastAsia="Times New Roman" w:hAnsi="Consolas" w:cs="Times New Roman"/>
+          <w:color w:val="F8F8F2"/>
+          <w:sz w:val="21"/>
+          <w:szCs w:val="21"/>
+          <w:lang w:eastAsia="pt-BR"/>
+        </w:rPr>
+      </w:pPr>
+      <w:r>
+        <w:rPr>
+          <w:rFonts w:ascii="Consolas" w:eastAsia="Times New Roman" w:hAnsi="Consolas" w:cs="Times New Roman"/>
+          <w:color w:val="F8F8F2"/>
+          <w:sz w:val="21"/>
+          <w:szCs w:val="21"/>
+          <w:lang w:eastAsia="pt-BR"/>
+        </w:rPr>
+        <w:t>            });</w:t>
+      </w:r>
+    </w:p>
+    <w:p>
+      <w:pPr>
+        <w:pStyle w:val="PargrafodaLista"/>
+        <w:numPr>
+          <w:ilvl w:val="0"/>
+          <w:numId w:val="2"/>
+        </w:numPr>
+        <w:shd w:val="clear" w:color="auto" w:fill="282A36"/>
+        <w:spacing w:after="0" w:line="285" w:lineRule="atLeast"/>
+        <w:rPr>
+          <w:rFonts w:ascii="Consolas" w:eastAsia="Times New Roman" w:hAnsi="Consolas" w:cs="Times New Roman"/>
+          <w:color w:val="F8F8F2"/>
+          <w:sz w:val="21"/>
+          <w:szCs w:val="21"/>
+          <w:lang w:eastAsia="pt-BR"/>
+        </w:rPr>
+      </w:pPr>
+      <w:r>
+        <w:rPr>
+          <w:rFonts w:ascii="Consolas" w:eastAsia="Times New Roman" w:hAnsi="Consolas" w:cs="Times New Roman"/>
+          <w:color w:val="F8F8F2"/>
+          <w:sz w:val="21"/>
+          <w:szCs w:val="21"/>
+          <w:lang w:eastAsia="pt-BR"/>
+        </w:rPr>
+        <w:t>        }</w:t>
+      </w:r>
     </w:p>
     <w:p>
       <w:pPr>

</xml_diff>